<commit_message>
Architecture: monolithic post preparing
</commit_message>
<xml_diff>
--- a/Software Architecture/Comparison Chart of Architectural Styles/Comparison Chart of Architectural Styles.docx
+++ b/Software Architecture/Comparison Chart of Architectural Styles/Comparison Chart of Architectural Styles.docx
@@ -9145,21 +9145,13 @@
         </w:numPr>
       </w:pPr>
       <w:r>
-        <w:t xml:space="preserve">каждый показатель может быть оценён в диапазоне (например </w:t>
-      </w:r>
-      <w:proofErr w:type="gramStart"/>
-      <w:r>
-        <w:t>3</w:t>
+        <w:t>каждый показатель может быть оценён в диапазоне (например 3</w:t>
       </w:r>
       <w:r>
         <w:t>-</w:t>
       </w:r>
       <w:r>
-        <w:t>6</w:t>
-      </w:r>
-      <w:proofErr w:type="gramEnd"/>
-      <w:r>
-        <w:t>): подобное означает, что показатель существенно зависит от области знаний и/или сферы бизнеса в котором применяется соответствующий архитектурный стиль, и/или от конкретной реализации системы:</w:t>
+        <w:t>6): подобное означает, что показатель существенно зависит от области знаний и/или сферы бизнеса в котором применяется соответствующий архитектурный стиль, и/или от конкретной реализации системы:</w:t>
       </w:r>
     </w:p>
     <w:p>
@@ -9207,15 +9199,7 @@
         </w:numPr>
       </w:pPr>
       <w:r>
-        <w:t xml:space="preserve">если показатель оценен как </w:t>
-      </w:r>
-      <w:proofErr w:type="gramStart"/>
-      <w:r>
-        <w:t>2-9</w:t>
-      </w:r>
-      <w:proofErr w:type="gramEnd"/>
-      <w:r>
-        <w:t>, то в зависимости от стиля подобное описание будет дано в любой из колонок, но с обязательным объяснением наихудшего и наилучшего случаев;</w:t>
+        <w:t>если показатель оценен как 2-9, то в зависимости от стиля подобное описание будет дано в любой из колонок, но с обязательным объяснением наихудшего и наилучшего случаев;</w:t>
       </w:r>
     </w:p>
     <w:p>
@@ -9835,7 +9819,19 @@
               <w:rPr>
                 <w:rFonts w:cs="Times New Roman"/>
               </w:rPr>
-              <w:t>, и характеризующая следующими факторами:</w:t>
+              <w:t>, и характеризующая</w:t>
+            </w:r>
+            <w:r>
+              <w:rPr>
+                <w:rFonts w:cs="Times New Roman"/>
+              </w:rPr>
+              <w:t>ся</w:t>
+            </w:r>
+            <w:r>
+              <w:rPr>
+                <w:rFonts w:cs="Times New Roman"/>
+              </w:rPr>
+              <w:t xml:space="preserve"> следующими факторами:</w:t>
             </w:r>
           </w:p>
           <w:p>
@@ -9898,14 +9894,12 @@
       </w:pPr>
       <w:hyperlink w:anchor="_Сводная_таблица_анализа" w:history="1">
         <w:bookmarkStart w:id="6" w:name="_Toc149908778"/>
-        <w:proofErr w:type="spellStart"/>
         <w:r>
           <w:rPr>
             <w:rStyle w:val="a9"/>
           </w:rPr>
           <w:t>Calibe</w:t>
         </w:r>
-        <w:proofErr w:type="spellEnd"/>
         <w:r>
           <w:rPr>
             <w:rStyle w:val="a9"/>
@@ -10019,7 +10013,6 @@
         <w:fldChar w:fldCharType="separate"/>
       </w:r>
       <w:bookmarkStart w:id="8" w:name="_Toc149908779"/>
-      <w:proofErr w:type="spellStart"/>
       <w:r>
         <w:rPr>
           <w:rStyle w:val="a9"/>
@@ -10027,7 +10020,6 @@
         <w:t>Agility</w:t>
       </w:r>
       <w:bookmarkEnd w:id="8"/>
-      <w:proofErr w:type="spellEnd"/>
       <w:r>
         <w:fldChar w:fldCharType="end"/>
       </w:r>
@@ -10074,19 +10066,11 @@
         <w:fldChar w:fldCharType="separate"/>
       </w:r>
       <w:bookmarkStart w:id="10" w:name="_Toc149908780"/>
-      <w:proofErr w:type="spellStart"/>
       <w:r>
         <w:rPr>
           <w:rStyle w:val="a9"/>
         </w:rPr>
-        <w:t>Abstraction</w:t>
-      </w:r>
-      <w:proofErr w:type="spellEnd"/>
-      <w:r>
-        <w:rPr>
-          <w:rStyle w:val="a9"/>
-        </w:rPr>
-        <w:t xml:space="preserve"> Level</w:t>
+        <w:t>Abstraction Level</w:t>
       </w:r>
       <w:bookmarkEnd w:id="10"/>
       <w:r>
@@ -10132,7 +10116,6 @@
         <w:fldChar w:fldCharType="separate"/>
       </w:r>
       <w:bookmarkStart w:id="12" w:name="_Toc149908781"/>
-      <w:proofErr w:type="spellStart"/>
       <w:r>
         <w:rPr>
           <w:rStyle w:val="a9"/>
@@ -10140,7 +10123,6 @@
         <w:t>Configurability</w:t>
       </w:r>
       <w:bookmarkEnd w:id="12"/>
-      <w:proofErr w:type="spellEnd"/>
       <w:r>
         <w:fldChar w:fldCharType="end"/>
       </w:r>
@@ -10179,17 +10161,9 @@
         <w:rPr>
           <w:rStyle w:val="a9"/>
         </w:rPr>
-        <w:t xml:space="preserve">Domain </w:t>
-      </w:r>
-      <w:proofErr w:type="spellStart"/>
-      <w:r>
-        <w:rPr>
-          <w:rStyle w:val="a9"/>
-        </w:rPr>
-        <w:t>portioning</w:t>
+        <w:t>Domain portioning</w:t>
       </w:r>
       <w:bookmarkEnd w:id="14"/>
-      <w:proofErr w:type="spellEnd"/>
       <w:r>
         <w:fldChar w:fldCharType="end"/>
       </w:r>
@@ -10231,31 +10205,9 @@
         <w:rPr>
           <w:rStyle w:val="a9"/>
         </w:rPr>
-        <w:t xml:space="preserve">Cost </w:t>
-      </w:r>
-      <w:proofErr w:type="spellStart"/>
-      <w:r>
-        <w:rPr>
-          <w:rStyle w:val="a9"/>
-        </w:rPr>
-        <w:t>of</w:t>
-      </w:r>
-      <w:proofErr w:type="spellEnd"/>
-      <w:r>
-        <w:rPr>
-          <w:rStyle w:val="a9"/>
-        </w:rPr>
-        <w:t xml:space="preserve"> </w:t>
-      </w:r>
-      <w:proofErr w:type="spellStart"/>
-      <w:r>
-        <w:rPr>
-          <w:rStyle w:val="a9"/>
-        </w:rPr>
-        <w:t>implementation</w:t>
+        <w:t>Cost of implementation</w:t>
       </w:r>
       <w:bookmarkEnd w:id="16"/>
-      <w:proofErr w:type="spellEnd"/>
       <w:r>
         <w:fldChar w:fldCharType="end"/>
       </w:r>
@@ -10299,33 +10251,11 @@
         <w:fldChar w:fldCharType="separate"/>
       </w:r>
       <w:bookmarkStart w:id="18" w:name="_Toc149908784"/>
-      <w:proofErr w:type="spellStart"/>
       <w:r>
         <w:rPr>
           <w:rStyle w:val="a9"/>
         </w:rPr>
-        <w:t>Const</w:t>
-      </w:r>
-      <w:proofErr w:type="spellEnd"/>
-      <w:r>
-        <w:rPr>
-          <w:rStyle w:val="a9"/>
-        </w:rPr>
-        <w:t xml:space="preserve"> </w:t>
-      </w:r>
-      <w:proofErr w:type="spellStart"/>
-      <w:r>
-        <w:rPr>
-          <w:rStyle w:val="a9"/>
-        </w:rPr>
-        <w:t>of</w:t>
-      </w:r>
-      <w:proofErr w:type="spellEnd"/>
-      <w:r>
-        <w:rPr>
-          <w:rStyle w:val="a9"/>
-        </w:rPr>
-        <w:t xml:space="preserve"> ownershiping</w:t>
+        <w:t>Const of ownershiping</w:t>
       </w:r>
       <w:bookmarkEnd w:id="18"/>
       <w:r>
@@ -10474,29 +10404,13 @@
         <w:fldChar w:fldCharType="separate"/>
       </w:r>
       <w:bookmarkStart w:id="24" w:name="_Toc149908787"/>
-      <w:proofErr w:type="spellStart"/>
       <w:r>
         <w:rPr>
           <w:rStyle w:val="a9"/>
         </w:rPr>
-        <w:t>Main-Structure</w:t>
-      </w:r>
-      <w:proofErr w:type="spellEnd"/>
-      <w:r>
-        <w:rPr>
-          <w:rStyle w:val="a9"/>
-        </w:rPr>
-        <w:t xml:space="preserve"> </w:t>
-      </w:r>
-      <w:proofErr w:type="spellStart"/>
-      <w:r>
-        <w:rPr>
-          <w:rStyle w:val="a9"/>
-        </w:rPr>
-        <w:t>Simplicity</w:t>
+        <w:t>Main-Structure Simplicity</w:t>
       </w:r>
       <w:bookmarkEnd w:id="24"/>
-      <w:proofErr w:type="spellEnd"/>
       <w:r>
         <w:fldChar w:fldCharType="end"/>
       </w:r>
@@ -10534,29 +10448,13 @@
         <w:fldChar w:fldCharType="separate"/>
       </w:r>
       <w:bookmarkStart w:id="26" w:name="_Toc149908788"/>
-      <w:proofErr w:type="spellStart"/>
       <w:r>
         <w:rPr>
           <w:rStyle w:val="a9"/>
         </w:rPr>
-        <w:t>Component-Structure</w:t>
-      </w:r>
-      <w:proofErr w:type="spellEnd"/>
-      <w:r>
-        <w:rPr>
-          <w:rStyle w:val="a9"/>
-        </w:rPr>
-        <w:t xml:space="preserve"> </w:t>
-      </w:r>
-      <w:proofErr w:type="spellStart"/>
-      <w:r>
-        <w:rPr>
-          <w:rStyle w:val="a9"/>
-        </w:rPr>
-        <w:t>Simplicity</w:t>
+        <w:t>Component-Structure Simplicity</w:t>
       </w:r>
       <w:bookmarkEnd w:id="26"/>
-      <w:proofErr w:type="spellEnd"/>
       <w:r>
         <w:fldChar w:fldCharType="end"/>
       </w:r>
@@ -10601,17 +10499,9 @@
         <w:rPr>
           <w:rStyle w:val="a9"/>
         </w:rPr>
-        <w:t xml:space="preserve">Infrastructure </w:t>
-      </w:r>
-      <w:proofErr w:type="spellStart"/>
-      <w:r>
-        <w:rPr>
-          <w:rStyle w:val="a9"/>
-        </w:rPr>
-        <w:t>Simplicity</w:t>
+        <w:t>Infrastructure Simplicity</w:t>
       </w:r>
       <w:bookmarkEnd w:id="28"/>
-      <w:proofErr w:type="spellEnd"/>
       <w:r>
         <w:fldChar w:fldCharType="end"/>
       </w:r>
@@ -10652,43 +10542,13 @@
         <w:fldChar w:fldCharType="separate"/>
       </w:r>
       <w:bookmarkStart w:id="30" w:name="_Toc149908790"/>
-      <w:proofErr w:type="spellStart"/>
       <w:r>
         <w:rPr>
           <w:rStyle w:val="a9"/>
         </w:rPr>
-        <w:t>Hardware</w:t>
-      </w:r>
-      <w:proofErr w:type="spellEnd"/>
-      <w:r>
-        <w:rPr>
-          <w:rStyle w:val="a9"/>
-        </w:rPr>
-        <w:t xml:space="preserve"> </w:t>
-      </w:r>
-      <w:proofErr w:type="spellStart"/>
-      <w:r>
-        <w:rPr>
-          <w:rStyle w:val="a9"/>
-        </w:rPr>
-        <w:t>fault</w:t>
-      </w:r>
-      <w:proofErr w:type="spellEnd"/>
-      <w:r>
-        <w:rPr>
-          <w:rStyle w:val="a9"/>
-        </w:rPr>
-        <w:t xml:space="preserve"> </w:t>
-      </w:r>
-      <w:proofErr w:type="spellStart"/>
-      <w:r>
-        <w:rPr>
-          <w:rStyle w:val="a9"/>
-        </w:rPr>
-        <w:t>tolerance</w:t>
+        <w:t>Hardware fault tolerance</w:t>
       </w:r>
       <w:bookmarkEnd w:id="30"/>
-      <w:proofErr w:type="spellEnd"/>
       <w:r>
         <w:fldChar w:fldCharType="end"/>
       </w:r>
@@ -10735,43 +10595,13 @@
         </w:rPr>
         <w:t>-</w:t>
       </w:r>
-      <w:proofErr w:type="spellStart"/>
       <w:r>
         <w:rPr>
           <w:rStyle w:val="a9"/>
         </w:rPr>
-        <w:t>component</w:t>
-      </w:r>
-      <w:proofErr w:type="spellEnd"/>
-      <w:r>
-        <w:rPr>
-          <w:rStyle w:val="a9"/>
-        </w:rPr>
-        <w:t xml:space="preserve"> </w:t>
-      </w:r>
-      <w:proofErr w:type="spellStart"/>
-      <w:r>
-        <w:rPr>
-          <w:rStyle w:val="a9"/>
-        </w:rPr>
-        <w:t>fault</w:t>
-      </w:r>
-      <w:proofErr w:type="spellEnd"/>
-      <w:r>
-        <w:rPr>
-          <w:rStyle w:val="a9"/>
-        </w:rPr>
-        <w:t xml:space="preserve"> </w:t>
-      </w:r>
-      <w:proofErr w:type="spellStart"/>
-      <w:r>
-        <w:rPr>
-          <w:rStyle w:val="a9"/>
-        </w:rPr>
-        <w:t>tolerance</w:t>
+        <w:t>component fault tolerance</w:t>
       </w:r>
       <w:bookmarkEnd w:id="32"/>
-      <w:proofErr w:type="spellEnd"/>
       <w:r>
         <w:fldChar w:fldCharType="end"/>
       </w:r>
@@ -10784,7 +10614,13 @@
         <w:t xml:space="preserve">Качество архитектуры ПО быть </w:t>
       </w:r>
       <w:r>
-        <w:t>устойчивой внутренним/собственным/системным сбоям</w:t>
+        <w:t>устойчивой</w:t>
+      </w:r>
+      <w:r>
+        <w:t xml:space="preserve"> к</w:t>
+      </w:r>
+      <w:r>
+        <w:t xml:space="preserve"> внутренним/собственным/системным сбоям</w:t>
       </w:r>
       <w:r>
         <w:t>.</w:t>
@@ -10810,45 +10646,9 @@
         <w:rPr>
           <w:rStyle w:val="a9"/>
         </w:rPr>
-        <w:t>Web-</w:t>
-      </w:r>
-      <w:proofErr w:type="spellStart"/>
-      <w:r>
-        <w:rPr>
-          <w:rStyle w:val="a9"/>
-        </w:rPr>
-        <w:t>communication</w:t>
-      </w:r>
-      <w:proofErr w:type="spellEnd"/>
-      <w:r>
-        <w:rPr>
-          <w:rStyle w:val="a9"/>
-        </w:rPr>
-        <w:t xml:space="preserve"> </w:t>
-      </w:r>
-      <w:proofErr w:type="spellStart"/>
-      <w:r>
-        <w:rPr>
-          <w:rStyle w:val="a9"/>
-        </w:rPr>
-        <w:t>fault</w:t>
-      </w:r>
-      <w:proofErr w:type="spellEnd"/>
-      <w:r>
-        <w:rPr>
-          <w:rStyle w:val="a9"/>
-        </w:rPr>
-        <w:t xml:space="preserve"> </w:t>
-      </w:r>
-      <w:proofErr w:type="spellStart"/>
-      <w:r>
-        <w:rPr>
-          <w:rStyle w:val="a9"/>
-        </w:rPr>
-        <w:t>tolerance</w:t>
+        <w:t>Web-communication fault tolerance</w:t>
       </w:r>
       <w:bookmarkEnd w:id="34"/>
-      <w:proofErr w:type="spellEnd"/>
       <w:r>
         <w:fldChar w:fldCharType="end"/>
       </w:r>
@@ -10924,7 +10724,6 @@
         <w:fldChar w:fldCharType="separate"/>
       </w:r>
       <w:bookmarkStart w:id="38" w:name="_Toc149908794"/>
-      <w:proofErr w:type="spellStart"/>
       <w:r>
         <w:rPr>
           <w:rStyle w:val="a9"/>
@@ -10932,7 +10731,6 @@
         <w:t>Testability</w:t>
       </w:r>
       <w:bookmarkEnd w:id="38"/>
-      <w:proofErr w:type="spellEnd"/>
       <w:r>
         <w:fldChar w:fldCharType="end"/>
       </w:r>
@@ -10968,29 +10766,13 @@
         <w:fldChar w:fldCharType="separate"/>
       </w:r>
       <w:bookmarkStart w:id="40" w:name="_Toc149908795"/>
-      <w:proofErr w:type="spellStart"/>
       <w:r>
         <w:rPr>
           <w:rStyle w:val="a9"/>
         </w:rPr>
-        <w:t>Technical</w:t>
-      </w:r>
-      <w:proofErr w:type="spellEnd"/>
-      <w:r>
-        <w:rPr>
-          <w:rStyle w:val="a9"/>
-        </w:rPr>
-        <w:t xml:space="preserve"> </w:t>
-      </w:r>
-      <w:proofErr w:type="spellStart"/>
-      <w:r>
-        <w:rPr>
-          <w:rStyle w:val="a9"/>
-        </w:rPr>
-        <w:t>Decomposability</w:t>
+        <w:t>Technical Decomposability</w:t>
       </w:r>
       <w:bookmarkEnd w:id="40"/>
-      <w:proofErr w:type="spellEnd"/>
       <w:r>
         <w:fldChar w:fldCharType="end"/>
       </w:r>
@@ -11060,7 +10842,19 @@
         <w:rPr>
           <w:rFonts w:cs="Times New Roman"/>
         </w:rPr>
-        <w:t xml:space="preserve"> роль база данных;</w:t>
+        <w:t xml:space="preserve"> роль баз</w:t>
+      </w:r>
+      <w:r>
+        <w:rPr>
+          <w:rFonts w:cs="Times New Roman"/>
+        </w:rPr>
+        <w:t>ы</w:t>
+      </w:r>
+      <w:r>
+        <w:rPr>
+          <w:rFonts w:cs="Times New Roman"/>
+        </w:rPr>
+        <w:t xml:space="preserve"> данных;</w:t>
       </w:r>
     </w:p>
     <w:p>
@@ -11097,14 +10891,12 @@
         </w:rPr>
         <w:t xml:space="preserve">роль логики </w:t>
       </w:r>
-      <w:proofErr w:type="gramStart"/>
       <w:r>
         <w:rPr>
           <w:rFonts w:cs="Times New Roman"/>
         </w:rPr>
         <w:t>системы;</w:t>
       </w:r>
-      <w:proofErr w:type="gramEnd"/>
     </w:p>
     <w:p>
       <w:pPr>
@@ -11139,16 +10931,8 @@
         <w:rPr>
           <w:rFonts w:cs="Times New Roman"/>
         </w:rPr>
-        <w:t xml:space="preserve">роль защиты </w:t>
-      </w:r>
-      <w:proofErr w:type="gramStart"/>
-      <w:r>
-        <w:rPr>
-          <w:rFonts w:cs="Times New Roman"/>
-        </w:rPr>
-        <w:t>информации;</w:t>
-      </w:r>
-      <w:proofErr w:type="gramEnd"/>
+        <w:t>роль защиты информации;</w:t>
+      </w:r>
     </w:p>
     <w:p>
       <w:pPr>
@@ -11181,36 +10965,26 @@
         <w:fldChar w:fldCharType="separate"/>
       </w:r>
       <w:bookmarkStart w:id="42" w:name="_Toc149908796"/>
-      <w:proofErr w:type="spellStart"/>
       <w:r>
         <w:rPr>
           <w:rStyle w:val="a9"/>
         </w:rPr>
-        <w:t>Technical</w:t>
-      </w:r>
-      <w:proofErr w:type="spellEnd"/>
+        <w:t xml:space="preserve">Technical </w:t>
+      </w:r>
       <w:r>
         <w:rPr>
           <w:rStyle w:val="a9"/>
-        </w:rPr>
-        <w:t xml:space="preserve"> </w:t>
+          <w:lang w:val="en-US"/>
+        </w:rPr>
+        <w:t>E</w:t>
       </w:r>
       <w:r>
         <w:rPr>
           <w:rStyle w:val="a9"/>
-          <w:lang w:val="en-US"/>
-        </w:rPr>
-        <w:t>E</w:t>
-      </w:r>
-      <w:proofErr w:type="spellStart"/>
-      <w:r>
-        <w:rPr>
-          <w:rStyle w:val="a9"/>
         </w:rPr>
         <w:t>volvability</w:t>
       </w:r>
       <w:bookmarkEnd w:id="42"/>
-      <w:proofErr w:type="spellEnd"/>
       <w:r>
         <w:fldChar w:fldCharType="end"/>
       </w:r>
@@ -11248,7 +11022,6 @@
         <w:fldChar w:fldCharType="separate"/>
       </w:r>
       <w:bookmarkStart w:id="44" w:name="_Toc149908797"/>
-      <w:proofErr w:type="spellStart"/>
       <w:r>
         <w:rPr>
           <w:rStyle w:val="a9"/>
@@ -11256,7 +11029,6 @@
         <w:t>Elasticity</w:t>
       </w:r>
       <w:bookmarkEnd w:id="44"/>
-      <w:proofErr w:type="spellEnd"/>
       <w:r>
         <w:fldChar w:fldCharType="end"/>
       </w:r>
@@ -11304,17 +11076,9 @@
         <w:rPr>
           <w:rStyle w:val="a9"/>
         </w:rPr>
-        <w:t xml:space="preserve">Business </w:t>
-      </w:r>
-      <w:proofErr w:type="spellStart"/>
-      <w:r>
-        <w:rPr>
-          <w:rStyle w:val="a9"/>
-        </w:rPr>
-        <w:t>Decomposability</w:t>
+        <w:t>Business Decomposability</w:t>
       </w:r>
       <w:bookmarkEnd w:id="46"/>
-      <w:proofErr w:type="spellEnd"/>
       <w:r>
         <w:fldChar w:fldCharType="end"/>
       </w:r>
@@ -11330,7 +11094,13 @@
         <w:t xml:space="preserve">сервис-ориентированной архитектуры </w:t>
       </w:r>
       <w:r>
-        <w:t xml:space="preserve">ПР быть </w:t>
+        <w:t>П</w:t>
+      </w:r>
+      <w:r>
+        <w:t>О</w:t>
+      </w:r>
+      <w:r>
+        <w:t xml:space="preserve"> быть </w:t>
       </w:r>
       <w:r>
         <w:t>хорошо декомпозируемой на компоненты независимые по бизнес-роли</w:t>
@@ -11407,7 +11177,6 @@
         </w:rPr>
         <w:t>E</w:t>
       </w:r>
-      <w:proofErr w:type="spellStart"/>
       <w:r>
         <w:rPr>
           <w:rStyle w:val="a9"/>
@@ -11415,7 +11184,6 @@
         <w:t>volvability</w:t>
       </w:r>
       <w:bookmarkEnd w:id="48"/>
-      <w:proofErr w:type="spellEnd"/>
       <w:r>
         <w:fldChar w:fldCharType="end"/>
       </w:r>
@@ -11765,7 +11533,6 @@
         <w:fldChar w:fldCharType="separate"/>
       </w:r>
       <w:bookmarkStart w:id="56" w:name="_Toc149908803"/>
-      <w:proofErr w:type="spellStart"/>
       <w:r>
         <w:rPr>
           <w:rStyle w:val="a9"/>
@@ -11773,7 +11540,6 @@
         <w:t>Interoperability</w:t>
       </w:r>
       <w:bookmarkEnd w:id="56"/>
-      <w:proofErr w:type="spellEnd"/>
       <w:r>
         <w:fldChar w:fldCharType="end"/>
       </w:r>
@@ -12571,16 +12337,11 @@
         <w:t>,</w:t>
       </w:r>
       <w:r>
-        <w:t xml:space="preserve"> </w:t>
-      </w:r>
-      <w:proofErr w:type="spellStart"/>
-      <w:r>
-        <w:t>явля</w:t>
+        <w:t xml:space="preserve"> явля</w:t>
       </w:r>
       <w:r>
         <w:t>еся</w:t>
       </w:r>
-      <w:proofErr w:type="spellEnd"/>
       <w:r>
         <w:t xml:space="preserve"> неоспоримым «преимуществом простоты» данного архитектурного стиля.</w:t>
       </w:r>
@@ -13454,7 +13215,6 @@
         </w:rPr>
         <w:t xml:space="preserve"> на уровне артефактов выглядит ни как один единственный исполняемый файл, но как исполняемый файл и некоторое количество библиотек (</w:t>
       </w:r>
-      <w:proofErr w:type="spellStart"/>
       <w:r>
         <w:rPr>
           <w:rFonts w:cs="Times New Roman"/>
@@ -13462,7 +13222,6 @@
         </w:rPr>
         <w:t>dll</w:t>
       </w:r>
-      <w:proofErr w:type="spellEnd"/>
       <w:r>
         <w:rPr>
           <w:rFonts w:cs="Times New Roman"/>
@@ -13787,14 +13546,12 @@
       <w:r>
         <w:t xml:space="preserve">огут возникнуть некоторые сложности с отладкой на этапе загрузки </w:t>
       </w:r>
-      <w:proofErr w:type="spellStart"/>
       <w:r>
         <w:rPr>
           <w:lang w:val="en-US"/>
         </w:rPr>
         <w:t>dll</w:t>
       </w:r>
-      <w:proofErr w:type="spellEnd"/>
       <w:r>
         <w:rPr>
           <w:rStyle w:val="a6"/>
@@ -13872,15 +13629,7 @@
         <w:t>компоненты</w:t>
       </w:r>
       <w:r>
-        <w:t xml:space="preserve">, независимые по зоне ответственности, но не по роли в полноценном смысле, т.к. каждый из таковых компонентов продолжает </w:t>
-      </w:r>
-      <w:proofErr w:type="gramStart"/>
-      <w:r>
-        <w:t>является</w:t>
-      </w:r>
-      <w:proofErr w:type="gramEnd"/>
-      <w:r>
-        <w:t xml:space="preserve"> структурной частью целевого ПО</w:t>
+        <w:t>, независимые по зоне ответственности, но не по роли в полноценном смысле, т.к. каждый из таковых компонентов продолжает является структурной частью целевого ПО</w:t>
       </w:r>
       <w:r>
         <w:t>.</w:t>
@@ -14203,14 +13952,12 @@
             <w:r>
               <w:t>-</w:t>
             </w:r>
-            <w:proofErr w:type="spellStart"/>
             <w:r>
               <w:rPr>
                 <w:lang w:val="en-US"/>
               </w:rPr>
               <w:t>ViewModel</w:t>
             </w:r>
-            <w:proofErr w:type="spellEnd"/>
             <w:r>
               <w:t>.</w:t>
             </w:r>
@@ -16979,7 +16726,6 @@
       <w:r>
         <w:t xml:space="preserve">» </w:t>
       </w:r>
-      <w:proofErr w:type="gramStart"/>
       <w:r>
         <w:t>в</w:t>
       </w:r>
@@ -16989,7 +16735,6 @@
       <w:r>
         <w:t>виду</w:t>
       </w:r>
-      <w:proofErr w:type="gramEnd"/>
       <w:r>
         <w:t xml:space="preserve"> </w:t>
       </w:r>
@@ -21180,15 +20925,7 @@
         <w:t xml:space="preserve"> </w:t>
       </w:r>
       <w:r>
-        <w:t xml:space="preserve">архитектура является, де-факто, стандартом гибкости в вопросах интеграции новых сервисов: каждый новый сервис, это просто очередная точка доступа к компоненту системы, не требующей в случае своего появления никаких действий по отношению к другим </w:t>
-      </w:r>
-      <w:proofErr w:type="gramStart"/>
-      <w:r>
-        <w:t>уже существующим</w:t>
-      </w:r>
-      <w:proofErr w:type="gramEnd"/>
-      <w:r>
-        <w:t xml:space="preserve"> сервисам.</w:t>
+        <w:t>архитектура является, де-факто, стандартом гибкости в вопросах интеграции новых сервисов: каждый новый сервис, это просто очередная точка доступа к компоненту системы, не требующей в случае своего появления никаких действий по отношению к другим уже существующим сервисам.</w:t>
       </w:r>
     </w:p>
     <w:p>
@@ -21314,15 +21051,7 @@
         <w:t xml:space="preserve">архитектура является, де-факто, стандартом гибкости </w:t>
       </w:r>
       <w:r>
-        <w:t xml:space="preserve">в вопросах горизонтального масштабирования функциональности, т.к. любое расширение подобного рода </w:t>
-      </w:r>
-      <w:proofErr w:type="spellStart"/>
-      <w:r>
-        <w:t>микросервисной</w:t>
-      </w:r>
-      <w:proofErr w:type="spellEnd"/>
-      <w:r>
-        <w:t xml:space="preserve"> архитектуры, это всего лишь вопрос добавления нового сервиса.</w:t>
+        <w:t>в вопросах горизонтального масштабирования функциональности, т.к. любое расширение подобного рода микросервисной архитектуры, это всего лишь вопрос добавления нового сервиса.</w:t>
       </w:r>
     </w:p>
     <w:p>
@@ -21819,14 +21548,12 @@
       <w:r>
         <w:t xml:space="preserve"> Таковые, однако, обильно представлены в современном мире ОП (</w:t>
       </w:r>
-      <w:proofErr w:type="spellStart"/>
       <w:r>
         <w:rPr>
           <w:lang w:val="en-US"/>
         </w:rPr>
         <w:t>CMake</w:t>
       </w:r>
-      <w:proofErr w:type="spellEnd"/>
       <w:r>
         <w:t xml:space="preserve">, </w:t>
       </w:r>
@@ -21947,13 +21674,8 @@
         <w:t xml:space="preserve"> </w:t>
       </w:r>
       <w:r>
-        <w:t>Да, довольно сложно добиться этой ситуации, т.к. необходимо заниматься разработкой соответствующего ПО, и потому в некотором смысле у подхода «</w:t>
-      </w:r>
-      <w:proofErr w:type="spellStart"/>
-      <w:r>
-        <w:t>microkernel</w:t>
-      </w:r>
-      <w:proofErr w:type="spellEnd"/>
+        <w:t>Да, довольно сложно добиться этой ситуации, т.к. необходимо заниматься разработкой соответствующего ПО, и потому в некотором смысле у подхода «microkernel</w:t>
+      </w:r>
       <w:r>
         <w:t>»</w:t>
       </w:r>
@@ -22361,7 +22083,7 @@
 <w:numbering xmlns:wpc="http://schemas.microsoft.com/office/word/2010/wordprocessingCanvas" xmlns:cx="http://schemas.microsoft.com/office/drawing/2014/chartex" xmlns:cx1="http://schemas.microsoft.com/office/drawing/2015/9/8/chartex" xmlns:cx2="http://schemas.microsoft.com/office/drawing/2015/10/21/chartex" xmlns:cx3="http://schemas.microsoft.com/office/drawing/2016/5/9/chartex" xmlns:cx4="http://schemas.microsoft.com/office/drawing/2016/5/10/chartex" xmlns:cx5="http://schemas.microsoft.com/office/drawing/2016/5/11/chartex" xmlns:cx6="http://schemas.microsoft.com/office/drawing/2016/5/12/chartex" xmlns:cx7="http://schemas.microsoft.com/office/drawing/2016/5/13/chartex" xmlns:cx8="http://schemas.microsoft.com/office/drawing/2016/5/14/chartex" xmlns:mc="http://schemas.openxmlformats.org/markup-compatibility/2006" xmlns:aink="http://schemas.microsoft.com/office/drawing/2016/ink" xmlns:am3d="http://schemas.microsoft.com/office/drawing/2017/model3d" xmlns:o="urn:schemas-microsoft-com:office:office" xmlns:oel="http://schemas.microsoft.com/office/2019/extlst" xmlns:r="http://schemas.openxmlformats.org/officeDocument/2006/relationships" xmlns:m="http://schemas.openxmlformats.org/officeDocument/2006/math" xmlns:v="urn:schemas-microsoft-com:vml" xmlns:wp14="http://schemas.microsoft.com/office/word/2010/wordprocessingDrawing" xmlns:wp="http://schemas.openxmlformats.org/drawingml/2006/wordprocessingDrawing" xmlns:w10="urn:schemas-microsoft-com:office:word" xmlns:w="http://schemas.openxmlformats.org/wordprocessingml/2006/main" xmlns:w14="http://schemas.microsoft.com/office/word/2010/wordml" xmlns:w15="http://schemas.microsoft.com/office/word/2012/wordml" xmlns:w16cex="http://schemas.microsoft.com/office/word/2018/wordml/cex" xmlns:w16cid="http://schemas.microsoft.com/office/word/2016/wordml/cid" xmlns:w16="http://schemas.microsoft.com/office/word/2018/wordml" xmlns:w16sdtdh="http://schemas.microsoft.com/office/word/2020/wordml/sdtdatahash" xmlns:w16se="http://schemas.microsoft.com/office/word/2015/wordml/symex" xmlns:wpg="http://schemas.microsoft.com/office/word/2010/wordprocessingGroup" xmlns:wpi="http://schemas.microsoft.com/office/word/2010/wordprocessingInk" xmlns:wne="http://schemas.microsoft.com/office/word/2006/wordml" xmlns:wps="http://schemas.microsoft.com/office/word/2010/wordprocessingShape" mc:Ignorable="w14 w15 w16se w16cid w16 w16cex w16sdtdh wp14">
   <w:numPicBullet w:numPicBulletId="0">
     <w:pict>
-      <v:rect id="_x0000_i1039" style="width:0;height:1.5pt" o:hralign="center" o:bullet="t" o:hrstd="t" o:hr="t" fillcolor="#a0a0a0" stroked="f"/>
+      <v:rect id="_x0000_i1029" style="width:0;height:1.5pt" o:hralign="center" o:bullet="t" o:hrstd="t" o:hr="t" fillcolor="#a0a0a0" stroked="f"/>
     </w:pict>
   </w:numPicBullet>
   <w:abstractNum w:abstractNumId="0" w15:restartNumberingAfterBreak="0">

</xml_diff>

<commit_message>
Architecture: modular monolithic post preparing: preview
</commit_message>
<xml_diff>
--- a/Software Architecture/Comparison Chart of Architectural Styles/Comparison Chart of Architectural Styles.docx
+++ b/Software Architecture/Comparison Chart of Architectural Styles/Comparison Chart of Architectural Styles.docx
@@ -1,6 +1,6 @@
 
 <file path=word/document.xml><?xml version="1.0" encoding="utf-8"?>
-<w:document xmlns:wpc="http://schemas.microsoft.com/office/word/2010/wordprocessingCanvas" xmlns:cx="http://schemas.microsoft.com/office/drawing/2014/chartex" xmlns:cx1="http://schemas.microsoft.com/office/drawing/2015/9/8/chartex" xmlns:cx2="http://schemas.microsoft.com/office/drawing/2015/10/21/chartex" xmlns:cx3="http://schemas.microsoft.com/office/drawing/2016/5/9/chartex" xmlns:cx4="http://schemas.microsoft.com/office/drawing/2016/5/10/chartex" xmlns:cx5="http://schemas.microsoft.com/office/drawing/2016/5/11/chartex" xmlns:cx6="http://schemas.microsoft.com/office/drawing/2016/5/12/chartex" xmlns:cx7="http://schemas.microsoft.com/office/drawing/2016/5/13/chartex" xmlns:cx8="http://schemas.microsoft.com/office/drawing/2016/5/14/chartex" xmlns:mc="http://schemas.openxmlformats.org/markup-compatibility/2006" xmlns:aink="http://schemas.microsoft.com/office/drawing/2016/ink" xmlns:am3d="http://schemas.microsoft.com/office/drawing/2017/model3d" xmlns:o="urn:schemas-microsoft-com:office:office" xmlns:oel="http://schemas.microsoft.com/office/2019/extlst" xmlns:r="http://schemas.openxmlformats.org/officeDocument/2006/relationships" xmlns:m="http://schemas.openxmlformats.org/officeDocument/2006/math" xmlns:v="urn:schemas-microsoft-com:vml" xmlns:wp14="http://schemas.microsoft.com/office/word/2010/wordprocessingDrawing" xmlns:wp="http://schemas.openxmlformats.org/drawingml/2006/wordprocessingDrawing" xmlns:w10="urn:schemas-microsoft-com:office:word" xmlns:w="http://schemas.openxmlformats.org/wordprocessingml/2006/main" xmlns:w14="http://schemas.microsoft.com/office/word/2010/wordml" xmlns:w15="http://schemas.microsoft.com/office/word/2012/wordml" xmlns:w16cex="http://schemas.microsoft.com/office/word/2018/wordml/cex" xmlns:w16cid="http://schemas.microsoft.com/office/word/2016/wordml/cid" xmlns:w16="http://schemas.microsoft.com/office/word/2018/wordml" xmlns:w16sdtdh="http://schemas.microsoft.com/office/word/2020/wordml/sdtdatahash" xmlns:w16se="http://schemas.microsoft.com/office/word/2015/wordml/symex" xmlns:wpg="http://schemas.microsoft.com/office/word/2010/wordprocessingGroup" xmlns:wpi="http://schemas.microsoft.com/office/word/2010/wordprocessingInk" xmlns:wne="http://schemas.microsoft.com/office/word/2006/wordml" xmlns:wps="http://schemas.microsoft.com/office/word/2010/wordprocessingShape" mc:Ignorable="w14 w15 w16se w16cid w16 w16cex w16sdtdh wp14">
+<w:document xmlns:wpc="http://schemas.microsoft.com/office/word/2010/wordprocessingCanvas" xmlns:cx="http://schemas.microsoft.com/office/drawing/2014/chartex" xmlns:cx1="http://schemas.microsoft.com/office/drawing/2015/9/8/chartex" xmlns:cx2="http://schemas.microsoft.com/office/drawing/2015/10/21/chartex" xmlns:cx3="http://schemas.microsoft.com/office/drawing/2016/5/9/chartex" xmlns:cx4="http://schemas.microsoft.com/office/drawing/2016/5/10/chartex" xmlns:cx5="http://schemas.microsoft.com/office/drawing/2016/5/11/chartex" xmlns:cx6="http://schemas.microsoft.com/office/drawing/2016/5/12/chartex" xmlns:cx7="http://schemas.microsoft.com/office/drawing/2016/5/13/chartex" xmlns:cx8="http://schemas.microsoft.com/office/drawing/2016/5/14/chartex" xmlns:mc="http://schemas.openxmlformats.org/markup-compatibility/2006" xmlns:aink="http://schemas.microsoft.com/office/drawing/2016/ink" xmlns:am3d="http://schemas.microsoft.com/office/drawing/2017/model3d" xmlns:o="urn:schemas-microsoft-com:office:office" xmlns:oel="http://schemas.microsoft.com/office/2019/extlst" xmlns:r="http://schemas.openxmlformats.org/officeDocument/2006/relationships" xmlns:m="http://schemas.openxmlformats.org/officeDocument/2006/math" xmlns:v="urn:schemas-microsoft-com:vml" xmlns:wp14="http://schemas.microsoft.com/office/word/2010/wordprocessingDrawing" xmlns:wp="http://schemas.openxmlformats.org/drawingml/2006/wordprocessingDrawing" xmlns:w10="urn:schemas-microsoft-com:office:word" xmlns:w="http://schemas.openxmlformats.org/wordprocessingml/2006/main" xmlns:w14="http://schemas.microsoft.com/office/word/2010/wordml" xmlns:w15="http://schemas.microsoft.com/office/word/2012/wordml" xmlns:w16cex="http://schemas.microsoft.com/office/word/2018/wordml/cex" xmlns:w16cid="http://schemas.microsoft.com/office/word/2016/wordml/cid" xmlns:w16="http://schemas.microsoft.com/office/word/2018/wordml" xmlns:w16du="http://schemas.microsoft.com/office/word/2023/wordml/word16du" xmlns:w16sdtdh="http://schemas.microsoft.com/office/word/2020/wordml/sdtdatahash" xmlns:w16se="http://schemas.microsoft.com/office/word/2015/wordml/symex" xmlns:wpg="http://schemas.microsoft.com/office/word/2010/wordprocessingGroup" xmlns:wpi="http://schemas.microsoft.com/office/word/2010/wordprocessingInk" xmlns:wne="http://schemas.microsoft.com/office/word/2006/wordml" xmlns:wps="http://schemas.microsoft.com/office/word/2010/wordprocessingShape" mc:Ignorable="w14 w15 w16se w16cid w16 w16cex w16sdtdh wp14">
   <w:body>
     <w:p>
       <w:pPr>
@@ -60,13 +60,27 @@
           <w:r>
             <w:fldChar w:fldCharType="separate"/>
           </w:r>
-          <w:hyperlink w:anchor="_Toc149908775" w:history="1">
+          <w:hyperlink w:anchor="_Toc150627312" w:history="1">
             <w:r>
               <w:rPr>
                 <w:rStyle w:val="a9"/>
                 <w:noProof/>
               </w:rPr>
-              <w:t>Сводная таблица анализа архитектурных стилей</w:t>
+              <w:t>Сводная таблица анализа архитектур</w:t>
+            </w:r>
+            <w:r>
+              <w:rPr>
+                <w:rStyle w:val="a9"/>
+                <w:noProof/>
+              </w:rPr>
+              <w:t>н</w:t>
+            </w:r>
+            <w:r>
+              <w:rPr>
+                <w:rStyle w:val="a9"/>
+                <w:noProof/>
+              </w:rPr>
+              <w:t>ых стилей</w:t>
             </w:r>
             <w:r>
               <w:rPr>
@@ -87,7 +101,7 @@
                 <w:noProof/>
                 <w:webHidden/>
               </w:rPr>
-              <w:instrText xml:space="preserve"> PAGEREF _Toc149908775 \h </w:instrText>
+              <w:instrText xml:space="preserve"> PAGEREF _Toc150627312 \h </w:instrText>
             </w:r>
             <w:r>
               <w:rPr>
@@ -130,7 +144,7 @@
               <w:lang w:eastAsia="ru-RU"/>
             </w:rPr>
           </w:pPr>
-          <w:hyperlink w:anchor="_Toc149908776" w:history="1">
+          <w:hyperlink w:anchor="_Toc150627313" w:history="1">
             <w:r>
               <w:rPr>
                 <w:rStyle w:val="a9"/>
@@ -157,7 +171,7 @@
                 <w:noProof/>
                 <w:webHidden/>
               </w:rPr>
-              <w:instrText xml:space="preserve"> PAGEREF _Toc149908776 \h </w:instrText>
+              <w:instrText xml:space="preserve"> PAGEREF _Toc150627313 \h </w:instrText>
             </w:r>
             <w:r>
               <w:rPr>
@@ -200,7 +214,7 @@
               <w:lang w:eastAsia="ru-RU"/>
             </w:rPr>
           </w:pPr>
-          <w:hyperlink w:anchor="_Toc149908777" w:history="1">
+          <w:hyperlink w:anchor="_Toc150627314" w:history="1">
             <w:r>
               <w:rPr>
                 <w:rStyle w:val="a9"/>
@@ -227,7 +241,7 @@
                 <w:noProof/>
                 <w:webHidden/>
               </w:rPr>
-              <w:instrText xml:space="preserve"> PAGEREF _Toc149908777 \h </w:instrText>
+              <w:instrText xml:space="preserve"> PAGEREF _Toc150627314 \h </w:instrText>
             </w:r>
             <w:r>
               <w:rPr>
@@ -270,7 +284,7 @@
               <w:lang w:eastAsia="ru-RU"/>
             </w:rPr>
           </w:pPr>
-          <w:hyperlink w:anchor="_Toc149908778" w:history="1">
+          <w:hyperlink w:anchor="_Toc150627315" w:history="1">
             <w:r>
               <w:rPr>
                 <w:rStyle w:val="a9"/>
@@ -305,7 +319,7 @@
                 <w:noProof/>
                 <w:webHidden/>
               </w:rPr>
-              <w:instrText xml:space="preserve"> PAGEREF _Toc149908778 \h </w:instrText>
+              <w:instrText xml:space="preserve"> PAGEREF _Toc150627315 \h </w:instrText>
             </w:r>
             <w:r>
               <w:rPr>
@@ -348,7 +362,7 @@
               <w:lang w:eastAsia="ru-RU"/>
             </w:rPr>
           </w:pPr>
-          <w:hyperlink w:anchor="_Toc149908779" w:history="1">
+          <w:hyperlink w:anchor="_Toc150627316" w:history="1">
             <w:r>
               <w:rPr>
                 <w:rStyle w:val="a9"/>
@@ -375,7 +389,7 @@
                 <w:noProof/>
                 <w:webHidden/>
               </w:rPr>
-              <w:instrText xml:space="preserve"> PAGEREF _Toc149908779 \h </w:instrText>
+              <w:instrText xml:space="preserve"> PAGEREF _Toc150627316 \h </w:instrText>
             </w:r>
             <w:r>
               <w:rPr>
@@ -395,7 +409,7 @@
                 <w:noProof/>
                 <w:webHidden/>
               </w:rPr>
-              <w:t>5</w:t>
+              <w:t>6</w:t>
             </w:r>
             <w:r>
               <w:rPr>
@@ -418,7 +432,7 @@
               <w:lang w:eastAsia="ru-RU"/>
             </w:rPr>
           </w:pPr>
-          <w:hyperlink w:anchor="_Toc149908780" w:history="1">
+          <w:hyperlink w:anchor="_Toc150627317" w:history="1">
             <w:r>
               <w:rPr>
                 <w:rStyle w:val="a9"/>
@@ -445,7 +459,7 @@
                 <w:noProof/>
                 <w:webHidden/>
               </w:rPr>
-              <w:instrText xml:space="preserve"> PAGEREF _Toc149908780 \h </w:instrText>
+              <w:instrText xml:space="preserve"> PAGEREF _Toc150627317 \h </w:instrText>
             </w:r>
             <w:r>
               <w:rPr>
@@ -465,7 +479,7 @@
                 <w:noProof/>
                 <w:webHidden/>
               </w:rPr>
-              <w:t>5</w:t>
+              <w:t>6</w:t>
             </w:r>
             <w:r>
               <w:rPr>
@@ -488,7 +502,7 @@
               <w:lang w:eastAsia="ru-RU"/>
             </w:rPr>
           </w:pPr>
-          <w:hyperlink w:anchor="_Toc149908781" w:history="1">
+          <w:hyperlink w:anchor="_Toc150627318" w:history="1">
             <w:r>
               <w:rPr>
                 <w:rStyle w:val="a9"/>
@@ -515,7 +529,7 @@
                 <w:noProof/>
                 <w:webHidden/>
               </w:rPr>
-              <w:instrText xml:space="preserve"> PAGEREF _Toc149908781 \h </w:instrText>
+              <w:instrText xml:space="preserve"> PAGEREF _Toc150627318 \h </w:instrText>
             </w:r>
             <w:r>
               <w:rPr>
@@ -535,7 +549,7 @@
                 <w:noProof/>
                 <w:webHidden/>
               </w:rPr>
-              <w:t>5</w:t>
+              <w:t>6</w:t>
             </w:r>
             <w:r>
               <w:rPr>
@@ -558,7 +572,7 @@
               <w:lang w:eastAsia="ru-RU"/>
             </w:rPr>
           </w:pPr>
-          <w:hyperlink w:anchor="_Toc149908782" w:history="1">
+          <w:hyperlink w:anchor="_Toc150627319" w:history="1">
             <w:r>
               <w:rPr>
                 <w:rStyle w:val="a9"/>
@@ -585,7 +599,7 @@
                 <w:noProof/>
                 <w:webHidden/>
               </w:rPr>
-              <w:instrText xml:space="preserve"> PAGEREF _Toc149908782 \h </w:instrText>
+              <w:instrText xml:space="preserve"> PAGEREF _Toc150627319 \h </w:instrText>
             </w:r>
             <w:r>
               <w:rPr>
@@ -605,7 +619,7 @@
                 <w:noProof/>
                 <w:webHidden/>
               </w:rPr>
-              <w:t>5</w:t>
+              <w:t>6</w:t>
             </w:r>
             <w:r>
               <w:rPr>
@@ -628,7 +642,7 @@
               <w:lang w:eastAsia="ru-RU"/>
             </w:rPr>
           </w:pPr>
-          <w:hyperlink w:anchor="_Toc149908783" w:history="1">
+          <w:hyperlink w:anchor="_Toc150627320" w:history="1">
             <w:r>
               <w:rPr>
                 <w:rStyle w:val="a9"/>
@@ -655,7 +669,7 @@
                 <w:noProof/>
                 <w:webHidden/>
               </w:rPr>
-              <w:instrText xml:space="preserve"> PAGEREF _Toc149908783 \h </w:instrText>
+              <w:instrText xml:space="preserve"> PAGEREF _Toc150627320 \h </w:instrText>
             </w:r>
             <w:r>
               <w:rPr>
@@ -698,7 +712,7 @@
               <w:lang w:eastAsia="ru-RU"/>
             </w:rPr>
           </w:pPr>
-          <w:hyperlink w:anchor="_Toc149908784" w:history="1">
+          <w:hyperlink w:anchor="_Toc150627321" w:history="1">
             <w:r>
               <w:rPr>
                 <w:rStyle w:val="a9"/>
@@ -725,7 +739,7 @@
                 <w:noProof/>
                 <w:webHidden/>
               </w:rPr>
-              <w:instrText xml:space="preserve"> PAGEREF _Toc149908784 \h </w:instrText>
+              <w:instrText xml:space="preserve"> PAGEREF _Toc150627321 \h </w:instrText>
             </w:r>
             <w:r>
               <w:rPr>
@@ -768,7 +782,7 @@
               <w:lang w:eastAsia="ru-RU"/>
             </w:rPr>
           </w:pPr>
-          <w:hyperlink w:anchor="_Toc149908785" w:history="1">
+          <w:hyperlink w:anchor="_Toc150627322" w:history="1">
             <w:r>
               <w:rPr>
                 <w:rStyle w:val="a9"/>
@@ -795,7 +809,7 @@
                 <w:noProof/>
                 <w:webHidden/>
               </w:rPr>
-              <w:instrText xml:space="preserve"> PAGEREF _Toc149908785 \h </w:instrText>
+              <w:instrText xml:space="preserve"> PAGEREF _Toc150627322 \h </w:instrText>
             </w:r>
             <w:r>
               <w:rPr>
@@ -838,7 +852,7 @@
               <w:lang w:eastAsia="ru-RU"/>
             </w:rPr>
           </w:pPr>
-          <w:hyperlink w:anchor="_Toc149908786" w:history="1">
+          <w:hyperlink w:anchor="_Toc150627323" w:history="1">
             <w:r>
               <w:rPr>
                 <w:rStyle w:val="a9"/>
@@ -865,7 +879,7 @@
                 <w:noProof/>
                 <w:webHidden/>
               </w:rPr>
-              <w:instrText xml:space="preserve"> PAGEREF _Toc149908786 \h </w:instrText>
+              <w:instrText xml:space="preserve"> PAGEREF _Toc150627323 \h </w:instrText>
             </w:r>
             <w:r>
               <w:rPr>
@@ -908,7 +922,7 @@
               <w:lang w:eastAsia="ru-RU"/>
             </w:rPr>
           </w:pPr>
-          <w:hyperlink w:anchor="_Toc149908787" w:history="1">
+          <w:hyperlink w:anchor="_Toc150627324" w:history="1">
             <w:r>
               <w:rPr>
                 <w:rStyle w:val="a9"/>
@@ -935,7 +949,7 @@
                 <w:noProof/>
                 <w:webHidden/>
               </w:rPr>
-              <w:instrText xml:space="preserve"> PAGEREF _Toc149908787 \h </w:instrText>
+              <w:instrText xml:space="preserve"> PAGEREF _Toc150627324 \h </w:instrText>
             </w:r>
             <w:r>
               <w:rPr>
@@ -978,7 +992,7 @@
               <w:lang w:eastAsia="ru-RU"/>
             </w:rPr>
           </w:pPr>
-          <w:hyperlink w:anchor="_Toc149908788" w:history="1">
+          <w:hyperlink w:anchor="_Toc150627325" w:history="1">
             <w:r>
               <w:rPr>
                 <w:rStyle w:val="a9"/>
@@ -1005,7 +1019,7 @@
                 <w:noProof/>
                 <w:webHidden/>
               </w:rPr>
-              <w:instrText xml:space="preserve"> PAGEREF _Toc149908788 \h </w:instrText>
+              <w:instrText xml:space="preserve"> PAGEREF _Toc150627325 \h </w:instrText>
             </w:r>
             <w:r>
               <w:rPr>
@@ -1048,7 +1062,7 @@
               <w:lang w:eastAsia="ru-RU"/>
             </w:rPr>
           </w:pPr>
-          <w:hyperlink w:anchor="_Toc149908789" w:history="1">
+          <w:hyperlink w:anchor="_Toc150627326" w:history="1">
             <w:r>
               <w:rPr>
                 <w:rStyle w:val="a9"/>
@@ -1075,7 +1089,7 @@
                 <w:noProof/>
                 <w:webHidden/>
               </w:rPr>
-              <w:instrText xml:space="preserve"> PAGEREF _Toc149908789 \h </w:instrText>
+              <w:instrText xml:space="preserve"> PAGEREF _Toc150627326 \h </w:instrText>
             </w:r>
             <w:r>
               <w:rPr>
@@ -1118,7 +1132,7 @@
               <w:lang w:eastAsia="ru-RU"/>
             </w:rPr>
           </w:pPr>
-          <w:hyperlink w:anchor="_Toc149908790" w:history="1">
+          <w:hyperlink w:anchor="_Toc150627327" w:history="1">
             <w:r>
               <w:rPr>
                 <w:rStyle w:val="a9"/>
@@ -1145,7 +1159,7 @@
                 <w:noProof/>
                 <w:webHidden/>
               </w:rPr>
-              <w:instrText xml:space="preserve"> PAGEREF _Toc149908790 \h </w:instrText>
+              <w:instrText xml:space="preserve"> PAGEREF _Toc150627327 \h </w:instrText>
             </w:r>
             <w:r>
               <w:rPr>
@@ -1188,7 +1202,7 @@
               <w:lang w:eastAsia="ru-RU"/>
             </w:rPr>
           </w:pPr>
-          <w:hyperlink w:anchor="_Toc149908791" w:history="1">
+          <w:hyperlink w:anchor="_Toc150627328" w:history="1">
             <w:r>
               <w:rPr>
                 <w:rStyle w:val="a9"/>
@@ -1215,7 +1229,7 @@
                 <w:noProof/>
                 <w:webHidden/>
               </w:rPr>
-              <w:instrText xml:space="preserve"> PAGEREF _Toc149908791 \h </w:instrText>
+              <w:instrText xml:space="preserve"> PAGEREF _Toc150627328 \h </w:instrText>
             </w:r>
             <w:r>
               <w:rPr>
@@ -1258,7 +1272,7 @@
               <w:lang w:eastAsia="ru-RU"/>
             </w:rPr>
           </w:pPr>
-          <w:hyperlink w:anchor="_Toc149908792" w:history="1">
+          <w:hyperlink w:anchor="_Toc150627329" w:history="1">
             <w:r>
               <w:rPr>
                 <w:rStyle w:val="a9"/>
@@ -1285,7 +1299,7 @@
                 <w:noProof/>
                 <w:webHidden/>
               </w:rPr>
-              <w:instrText xml:space="preserve"> PAGEREF _Toc149908792 \h </w:instrText>
+              <w:instrText xml:space="preserve"> PAGEREF _Toc150627329 \h </w:instrText>
             </w:r>
             <w:r>
               <w:rPr>
@@ -1328,7 +1342,7 @@
               <w:lang w:eastAsia="ru-RU"/>
             </w:rPr>
           </w:pPr>
-          <w:hyperlink w:anchor="_Toc149908793" w:history="1">
+          <w:hyperlink w:anchor="_Toc150627330" w:history="1">
             <w:r>
               <w:rPr>
                 <w:rStyle w:val="a9"/>
@@ -1355,7 +1369,7 @@
                 <w:noProof/>
                 <w:webHidden/>
               </w:rPr>
-              <w:instrText xml:space="preserve"> PAGEREF _Toc149908793 \h </w:instrText>
+              <w:instrText xml:space="preserve"> PAGEREF _Toc150627330 \h </w:instrText>
             </w:r>
             <w:r>
               <w:rPr>
@@ -1398,7 +1412,7 @@
               <w:lang w:eastAsia="ru-RU"/>
             </w:rPr>
           </w:pPr>
-          <w:hyperlink w:anchor="_Toc149908794" w:history="1">
+          <w:hyperlink w:anchor="_Toc150627331" w:history="1">
             <w:r>
               <w:rPr>
                 <w:rStyle w:val="a9"/>
@@ -1425,7 +1439,7 @@
                 <w:noProof/>
                 <w:webHidden/>
               </w:rPr>
-              <w:instrText xml:space="preserve"> PAGEREF _Toc149908794 \h </w:instrText>
+              <w:instrText xml:space="preserve"> PAGEREF _Toc150627331 \h </w:instrText>
             </w:r>
             <w:r>
               <w:rPr>
@@ -1468,7 +1482,7 @@
               <w:lang w:eastAsia="ru-RU"/>
             </w:rPr>
           </w:pPr>
-          <w:hyperlink w:anchor="_Toc149908795" w:history="1">
+          <w:hyperlink w:anchor="_Toc150627332" w:history="1">
             <w:r>
               <w:rPr>
                 <w:rStyle w:val="a9"/>
@@ -1495,7 +1509,7 @@
                 <w:noProof/>
                 <w:webHidden/>
               </w:rPr>
-              <w:instrText xml:space="preserve"> PAGEREF _Toc149908795 \h </w:instrText>
+              <w:instrText xml:space="preserve"> PAGEREF _Toc150627332 \h </w:instrText>
             </w:r>
             <w:r>
               <w:rPr>
@@ -1538,7 +1552,7 @@
               <w:lang w:eastAsia="ru-RU"/>
             </w:rPr>
           </w:pPr>
-          <w:hyperlink w:anchor="_Toc149908796" w:history="1">
+          <w:hyperlink w:anchor="_Toc150627333" w:history="1">
             <w:r>
               <w:rPr>
                 <w:rStyle w:val="a9"/>
@@ -1580,7 +1594,7 @@
                 <w:noProof/>
                 <w:webHidden/>
               </w:rPr>
-              <w:instrText xml:space="preserve"> PAGEREF _Toc149908796 \h </w:instrText>
+              <w:instrText xml:space="preserve"> PAGEREF _Toc150627333 \h </w:instrText>
             </w:r>
             <w:r>
               <w:rPr>
@@ -1623,7 +1637,7 @@
               <w:lang w:eastAsia="ru-RU"/>
             </w:rPr>
           </w:pPr>
-          <w:hyperlink w:anchor="_Toc149908797" w:history="1">
+          <w:hyperlink w:anchor="_Toc150627334" w:history="1">
             <w:r>
               <w:rPr>
                 <w:rStyle w:val="a9"/>
@@ -1650,7 +1664,7 @@
                 <w:noProof/>
                 <w:webHidden/>
               </w:rPr>
-              <w:instrText xml:space="preserve"> PAGEREF _Toc149908797 \h </w:instrText>
+              <w:instrText xml:space="preserve"> PAGEREF _Toc150627334 \h </w:instrText>
             </w:r>
             <w:r>
               <w:rPr>
@@ -1693,7 +1707,7 @@
               <w:lang w:eastAsia="ru-RU"/>
             </w:rPr>
           </w:pPr>
-          <w:hyperlink w:anchor="_Toc149908798" w:history="1">
+          <w:hyperlink w:anchor="_Toc150627335" w:history="1">
             <w:r>
               <w:rPr>
                 <w:rStyle w:val="a9"/>
@@ -1720,7 +1734,7 @@
                 <w:noProof/>
                 <w:webHidden/>
               </w:rPr>
-              <w:instrText xml:space="preserve"> PAGEREF _Toc149908798 \h </w:instrText>
+              <w:instrText xml:space="preserve"> PAGEREF _Toc150627335 \h </w:instrText>
             </w:r>
             <w:r>
               <w:rPr>
@@ -1763,7 +1777,7 @@
               <w:lang w:eastAsia="ru-RU"/>
             </w:rPr>
           </w:pPr>
-          <w:hyperlink w:anchor="_Toc149908799" w:history="1">
+          <w:hyperlink w:anchor="_Toc150627336" w:history="1">
             <w:r>
               <w:rPr>
                 <w:rStyle w:val="a9"/>
@@ -1805,7 +1819,7 @@
                 <w:noProof/>
                 <w:webHidden/>
               </w:rPr>
-              <w:instrText xml:space="preserve"> PAGEREF _Toc149908799 \h </w:instrText>
+              <w:instrText xml:space="preserve"> PAGEREF _Toc150627336 \h </w:instrText>
             </w:r>
             <w:r>
               <w:rPr>
@@ -1848,7 +1862,7 @@
               <w:lang w:eastAsia="ru-RU"/>
             </w:rPr>
           </w:pPr>
-          <w:hyperlink w:anchor="_Toc149908800" w:history="1">
+          <w:hyperlink w:anchor="_Toc150627337" w:history="1">
             <w:r>
               <w:rPr>
                 <w:rStyle w:val="a9"/>
@@ -1906,7 +1920,7 @@
                 <w:noProof/>
                 <w:webHidden/>
               </w:rPr>
-              <w:instrText xml:space="preserve"> PAGEREF _Toc149908800 \h </w:instrText>
+              <w:instrText xml:space="preserve"> PAGEREF _Toc150627337 \h </w:instrText>
             </w:r>
             <w:r>
               <w:rPr>
@@ -1949,7 +1963,7 @@
               <w:lang w:eastAsia="ru-RU"/>
             </w:rPr>
           </w:pPr>
-          <w:hyperlink w:anchor="_Toc149908801" w:history="1">
+          <w:hyperlink w:anchor="_Toc150627338" w:history="1">
             <w:r>
               <w:rPr>
                 <w:rStyle w:val="a9"/>
@@ -2007,7 +2021,7 @@
                 <w:noProof/>
                 <w:webHidden/>
               </w:rPr>
-              <w:instrText xml:space="preserve"> PAGEREF _Toc149908801 \h </w:instrText>
+              <w:instrText xml:space="preserve"> PAGEREF _Toc150627338 \h </w:instrText>
             </w:r>
             <w:r>
               <w:rPr>
@@ -2050,7 +2064,7 @@
               <w:lang w:eastAsia="ru-RU"/>
             </w:rPr>
           </w:pPr>
-          <w:hyperlink w:anchor="_Toc149908802" w:history="1">
+          <w:hyperlink w:anchor="_Toc150627339" w:history="1">
             <w:r>
               <w:rPr>
                 <w:rStyle w:val="a9"/>
@@ -2078,7 +2092,7 @@
                 <w:noProof/>
                 <w:webHidden/>
               </w:rPr>
-              <w:instrText xml:space="preserve"> PAGEREF _Toc149908802 \h </w:instrText>
+              <w:instrText xml:space="preserve"> PAGEREF _Toc150627339 \h </w:instrText>
             </w:r>
             <w:r>
               <w:rPr>
@@ -2121,7 +2135,7 @@
               <w:lang w:eastAsia="ru-RU"/>
             </w:rPr>
           </w:pPr>
-          <w:hyperlink w:anchor="_Toc149908803" w:history="1">
+          <w:hyperlink w:anchor="_Toc150627340" w:history="1">
             <w:r>
               <w:rPr>
                 <w:rStyle w:val="a9"/>
@@ -2148,7 +2162,7 @@
                 <w:noProof/>
                 <w:webHidden/>
               </w:rPr>
-              <w:instrText xml:space="preserve"> PAGEREF _Toc149908803 \h </w:instrText>
+              <w:instrText xml:space="preserve"> PAGEREF _Toc150627340 \h </w:instrText>
             </w:r>
             <w:r>
               <w:rPr>
@@ -2191,7 +2205,7 @@
               <w:lang w:eastAsia="ru-RU"/>
             </w:rPr>
           </w:pPr>
-          <w:hyperlink w:anchor="_Toc149908804" w:history="1">
+          <w:hyperlink w:anchor="_Toc150627341" w:history="1">
             <w:r>
               <w:rPr>
                 <w:rStyle w:val="a9"/>
@@ -2219,7 +2233,7 @@
                 <w:noProof/>
                 <w:webHidden/>
               </w:rPr>
-              <w:instrText xml:space="preserve"> PAGEREF _Toc149908804 \h </w:instrText>
+              <w:instrText xml:space="preserve"> PAGEREF _Toc150627341 \h </w:instrText>
             </w:r>
             <w:r>
               <w:rPr>
@@ -2239,7 +2253,7 @@
                 <w:noProof/>
                 <w:webHidden/>
               </w:rPr>
-              <w:t>8</w:t>
+              <w:t>7</w:t>
             </w:r>
             <w:r>
               <w:rPr>
@@ -2262,7 +2276,7 @@
               <w:lang w:eastAsia="ru-RU"/>
             </w:rPr>
           </w:pPr>
-          <w:hyperlink w:anchor="_Toc149908805" w:history="1">
+          <w:hyperlink w:anchor="_Toc150627342" w:history="1">
             <w:r>
               <w:rPr>
                 <w:rStyle w:val="a9"/>
@@ -2350,7 +2364,177 @@
                 <w:noProof/>
                 <w:webHidden/>
               </w:rPr>
-              <w:instrText xml:space="preserve"> PAGEREF _Toc149908805 \h </w:instrText>
+              <w:instrText xml:space="preserve"> PAGEREF _Toc150627342 \h </w:instrText>
+            </w:r>
+            <w:r>
+              <w:rPr>
+                <w:noProof/>
+                <w:webHidden/>
+              </w:rPr>
+            </w:r>
+            <w:r>
+              <w:rPr>
+                <w:noProof/>
+                <w:webHidden/>
+              </w:rPr>
+              <w:fldChar w:fldCharType="separate"/>
+            </w:r>
+            <w:r>
+              <w:rPr>
+                <w:noProof/>
+                <w:webHidden/>
+              </w:rPr>
+              <w:t>7</w:t>
+            </w:r>
+            <w:r>
+              <w:rPr>
+                <w:noProof/>
+                <w:webHidden/>
+              </w:rPr>
+              <w:fldChar w:fldCharType="end"/>
+            </w:r>
+          </w:hyperlink>
+        </w:p>
+        <w:p>
+          <w:pPr>
+            <w:pStyle w:val="11"/>
+            <w:tabs>
+              <w:tab w:val="right" w:leader="dot" w:pos="10456"/>
+            </w:tabs>
+            <w:rPr>
+              <w:rFonts w:asciiTheme="minorHAnsi" w:eastAsiaTheme="minorEastAsia" w:hAnsiTheme="minorHAnsi"/>
+              <w:noProof/>
+              <w:lang w:eastAsia="ru-RU"/>
+            </w:rPr>
+          </w:pPr>
+          <w:hyperlink w:anchor="_Toc150627343" w:history="1">
+            <w:r>
+              <w:rPr>
+                <w:rStyle w:val="a9"/>
+                <w:noProof/>
+              </w:rPr>
+              <w:t>Подробный разбор архитектурных стилей</w:t>
+            </w:r>
+            <w:r>
+              <w:rPr>
+                <w:noProof/>
+                <w:webHidden/>
+              </w:rPr>
+              <w:tab/>
+            </w:r>
+            <w:r>
+              <w:rPr>
+                <w:noProof/>
+                <w:webHidden/>
+              </w:rPr>
+              <w:fldChar w:fldCharType="begin"/>
+            </w:r>
+            <w:r>
+              <w:rPr>
+                <w:noProof/>
+                <w:webHidden/>
+              </w:rPr>
+              <w:instrText xml:space="preserve"> PAGEREF _Toc150627343 \h </w:instrText>
+            </w:r>
+            <w:r>
+              <w:rPr>
+                <w:noProof/>
+                <w:webHidden/>
+              </w:rPr>
+            </w:r>
+            <w:r>
+              <w:rPr>
+                <w:noProof/>
+                <w:webHidden/>
+              </w:rPr>
+              <w:fldChar w:fldCharType="separate"/>
+            </w:r>
+            <w:r>
+              <w:rPr>
+                <w:noProof/>
+                <w:webHidden/>
+              </w:rPr>
+              <w:t>8</w:t>
+            </w:r>
+            <w:r>
+              <w:rPr>
+                <w:noProof/>
+                <w:webHidden/>
+              </w:rPr>
+              <w:fldChar w:fldCharType="end"/>
+            </w:r>
+          </w:hyperlink>
+        </w:p>
+        <w:p>
+          <w:pPr>
+            <w:pStyle w:val="21"/>
+            <w:tabs>
+              <w:tab w:val="right" w:leader="dot" w:pos="10456"/>
+            </w:tabs>
+            <w:rPr>
+              <w:rFonts w:asciiTheme="minorHAnsi" w:eastAsiaTheme="minorEastAsia" w:hAnsiTheme="minorHAnsi"/>
+              <w:noProof/>
+              <w:lang w:eastAsia="ru-RU"/>
+            </w:rPr>
+          </w:pPr>
+          <w:hyperlink w:anchor="_Toc150627344" w:history="1">
+            <w:r>
+              <w:rPr>
+                <w:rStyle w:val="a9"/>
+                <w:noProof/>
+              </w:rPr>
+              <w:t>Стили ориентированные на решение технических задач (</w:t>
+            </w:r>
+            <w:r>
+              <w:rPr>
+                <w:rStyle w:val="a9"/>
+                <w:noProof/>
+                <w:lang w:val="en-US"/>
+              </w:rPr>
+              <w:t>Caliber</w:t>
+            </w:r>
+            <w:r>
+              <w:rPr>
+                <w:rStyle w:val="a9"/>
+                <w:noProof/>
+              </w:rPr>
+              <w:t xml:space="preserve"> 1</w:t>
+            </w:r>
+            <w:r>
+              <w:rPr>
+                <w:rStyle w:val="a9"/>
+                <w:rFonts w:cs="Times New Roman"/>
+                <w:noProof/>
+              </w:rPr>
+              <w:t>–</w:t>
+            </w:r>
+            <w:r>
+              <w:rPr>
+                <w:rStyle w:val="a9"/>
+                <w:noProof/>
+              </w:rPr>
+              <w:t>5)</w:t>
+            </w:r>
+            <w:r>
+              <w:rPr>
+                <w:noProof/>
+                <w:webHidden/>
+              </w:rPr>
+              <w:tab/>
+            </w:r>
+            <w:r>
+              <w:rPr>
+                <w:noProof/>
+                <w:webHidden/>
+              </w:rPr>
+              <w:fldChar w:fldCharType="begin"/>
+            </w:r>
+            <w:r>
+              <w:rPr>
+                <w:noProof/>
+                <w:webHidden/>
+              </w:rPr>
+              <w:instrText xml:space="preserve"> PAGEREF _Toc150627344 \h </w:instrText>
             </w:r>
             <w:r>
               <w:rPr>
@@ -2393,14 +2577,13 @@
               <w:lang w:eastAsia="ru-RU"/>
             </w:rPr>
           </w:pPr>
-          <w:hyperlink w:anchor="_Toc149908806" w:history="1">
+          <w:hyperlink w:anchor="_Toc150627345" w:history="1">
             <w:r>
               <w:rPr>
                 <w:rStyle w:val="a9"/>
                 <w:noProof/>
-                <w:lang w:val="en-US"/>
-              </w:rPr>
-              <w:t>Scalability</w:t>
+              </w:rPr>
+              <w:t>Монолит</w:t>
             </w:r>
             <w:r>
               <w:rPr>
@@ -2421,7 +2604,7 @@
                 <w:noProof/>
                 <w:webHidden/>
               </w:rPr>
-              <w:instrText xml:space="preserve"> PAGEREF _Toc149908806 \h </w:instrText>
+              <w:instrText xml:space="preserve"> PAGEREF _Toc150627345 \h </w:instrText>
             </w:r>
             <w:r>
               <w:rPr>
@@ -2454,7 +2637,7 @@
         </w:p>
         <w:p>
           <w:pPr>
-            <w:pStyle w:val="11"/>
+            <w:pStyle w:val="31"/>
             <w:tabs>
               <w:tab w:val="right" w:leader="dot" w:pos="10456"/>
             </w:tabs>
@@ -2464,13 +2647,13 @@
               <w:lang w:eastAsia="ru-RU"/>
             </w:rPr>
           </w:pPr>
-          <w:hyperlink w:anchor="_Toc149908807" w:history="1">
+          <w:hyperlink w:anchor="_Toc150627346" w:history="1">
             <w:r>
               <w:rPr>
                 <w:rStyle w:val="a9"/>
                 <w:noProof/>
               </w:rPr>
-              <w:t>Подробный разбор архитектурных стилей</w:t>
+              <w:t>Модульный Монолит</w:t>
             </w:r>
             <w:r>
               <w:rPr>
@@ -2491,7 +2674,7 @@
                 <w:noProof/>
                 <w:webHidden/>
               </w:rPr>
-              <w:instrText xml:space="preserve"> PAGEREF _Toc149908807 \h </w:instrText>
+              <w:instrText xml:space="preserve"> PAGEREF _Toc150627346 \h </w:instrText>
             </w:r>
             <w:r>
               <w:rPr>
@@ -2511,7 +2694,78 @@
                 <w:noProof/>
                 <w:webHidden/>
               </w:rPr>
-              <w:t>9</w:t>
+              <w:t>11</w:t>
+            </w:r>
+            <w:r>
+              <w:rPr>
+                <w:noProof/>
+                <w:webHidden/>
+              </w:rPr>
+              <w:fldChar w:fldCharType="end"/>
+            </w:r>
+          </w:hyperlink>
+        </w:p>
+        <w:p>
+          <w:pPr>
+            <w:pStyle w:val="31"/>
+            <w:tabs>
+              <w:tab w:val="right" w:leader="dot" w:pos="10456"/>
+            </w:tabs>
+            <w:rPr>
+              <w:rFonts w:asciiTheme="minorHAnsi" w:eastAsiaTheme="minorEastAsia" w:hAnsiTheme="minorHAnsi"/>
+              <w:noProof/>
+              <w:lang w:eastAsia="ru-RU"/>
+            </w:rPr>
+          </w:pPr>
+          <w:hyperlink w:anchor="_Toc150627347" w:history="1">
+            <w:r>
+              <w:rPr>
+                <w:rStyle w:val="a9"/>
+                <w:noProof/>
+                <w:lang w:val="en-US"/>
+              </w:rPr>
+              <w:t>Microkernel</w:t>
+            </w:r>
+            <w:r>
+              <w:rPr>
+                <w:noProof/>
+                <w:webHidden/>
+              </w:rPr>
+              <w:tab/>
+            </w:r>
+            <w:r>
+              <w:rPr>
+                <w:noProof/>
+                <w:webHidden/>
+              </w:rPr>
+              <w:fldChar w:fldCharType="begin"/>
+            </w:r>
+            <w:r>
+              <w:rPr>
+                <w:noProof/>
+                <w:webHidden/>
+              </w:rPr>
+              <w:instrText xml:space="preserve"> PAGEREF _Toc150627347 \h </w:instrText>
+            </w:r>
+            <w:r>
+              <w:rPr>
+                <w:noProof/>
+                <w:webHidden/>
+              </w:rPr>
+            </w:r>
+            <w:r>
+              <w:rPr>
+                <w:noProof/>
+                <w:webHidden/>
+              </w:rPr>
+              <w:fldChar w:fldCharType="separate"/>
+            </w:r>
+            <w:r>
+              <w:rPr>
+                <w:noProof/>
+                <w:webHidden/>
+              </w:rPr>
+              <w:t>12</w:t>
             </w:r>
             <w:r>
               <w:rPr>
@@ -2534,13 +2788,13 @@
               <w:lang w:eastAsia="ru-RU"/>
             </w:rPr>
           </w:pPr>
-          <w:hyperlink w:anchor="_Toc149908808" w:history="1">
+          <w:hyperlink w:anchor="_Toc150627348" w:history="1">
             <w:r>
               <w:rPr>
                 <w:rStyle w:val="a9"/>
                 <w:noProof/>
               </w:rPr>
-              <w:t>Стили ориентированные на решение технических задач (</w:t>
+              <w:t>Стили ориентированные на решение бизнес-задач (</w:t>
             </w:r>
             <w:r>
               <w:rPr>
@@ -2555,7 +2809,7 @@
                 <w:rStyle w:val="a9"/>
                 <w:noProof/>
               </w:rPr>
-              <w:t xml:space="preserve"> 1</w:t>
+              <w:t xml:space="preserve"> 6</w:t>
             </w:r>
             <w:r>
               <w:rPr>
@@ -2563,14 +2817,108 @@
                 <w:rFonts w:cs="Times New Roman"/>
                 <w:noProof/>
               </w:rPr>
-              <w:t>–</w:t>
-            </w:r>
+              <w:t>–10)</w:t>
+            </w:r>
+            <w:r>
+              <w:rPr>
+                <w:noProof/>
+                <w:webHidden/>
+              </w:rPr>
+              <w:tab/>
+            </w:r>
+            <w:r>
+              <w:rPr>
+                <w:noProof/>
+                <w:webHidden/>
+              </w:rPr>
+              <w:fldChar w:fldCharType="begin"/>
+            </w:r>
+            <w:r>
+              <w:rPr>
+                <w:noProof/>
+                <w:webHidden/>
+              </w:rPr>
+              <w:instrText xml:space="preserve"> PAGEREF _Toc150627348 \h </w:instrText>
+            </w:r>
+            <w:r>
+              <w:rPr>
+                <w:noProof/>
+                <w:webHidden/>
+              </w:rPr>
+            </w:r>
+            <w:r>
+              <w:rPr>
+                <w:noProof/>
+                <w:webHidden/>
+              </w:rPr>
+              <w:fldChar w:fldCharType="separate"/>
+            </w:r>
+            <w:r>
+              <w:rPr>
+                <w:noProof/>
+                <w:webHidden/>
+              </w:rPr>
+              <w:t>15</w:t>
+            </w:r>
+            <w:r>
+              <w:rPr>
+                <w:noProof/>
+                <w:webHidden/>
+              </w:rPr>
+              <w:fldChar w:fldCharType="end"/>
+            </w:r>
+          </w:hyperlink>
+        </w:p>
+        <w:p>
+          <w:pPr>
+            <w:pStyle w:val="21"/>
+            <w:tabs>
+              <w:tab w:val="right" w:leader="dot" w:pos="10456"/>
+            </w:tabs>
+            <w:rPr>
+              <w:rFonts w:asciiTheme="minorHAnsi" w:eastAsiaTheme="minorEastAsia" w:hAnsiTheme="minorHAnsi"/>
+              <w:noProof/>
+              <w:lang w:eastAsia="ru-RU"/>
+            </w:rPr>
+          </w:pPr>
+          <w:hyperlink w:anchor="_Toc150627349" w:history="1">
             <w:r>
               <w:rPr>
                 <w:rStyle w:val="a9"/>
                 <w:noProof/>
-              </w:rPr>
-              <w:t>5)</w:t>
+                <w:lang w:val="en-US"/>
+              </w:rPr>
+              <w:t>Service</w:t>
+            </w:r>
+            <w:r>
+              <w:rPr>
+                <w:rStyle w:val="a9"/>
+                <w:noProof/>
+              </w:rPr>
+              <w:t>-</w:t>
+            </w:r>
+            <w:r>
+              <w:rPr>
+                <w:rStyle w:val="a9"/>
+                <w:noProof/>
+                <w:lang w:val="en-US"/>
+              </w:rPr>
+              <w:t>Oriented</w:t>
+            </w:r>
+            <w:r>
+              <w:rPr>
+                <w:rStyle w:val="a9"/>
+                <w:noProof/>
+              </w:rPr>
+              <w:t xml:space="preserve"> </w:t>
+            </w:r>
+            <w:r>
+              <w:rPr>
+                <w:rStyle w:val="a9"/>
+                <w:noProof/>
+                <w:lang w:val="en-US"/>
+              </w:rPr>
+              <w:t>Architecture</w:t>
             </w:r>
             <w:r>
               <w:rPr>
@@ -2591,7 +2939,7 @@
                 <w:noProof/>
                 <w:webHidden/>
               </w:rPr>
-              <w:instrText xml:space="preserve"> PAGEREF _Toc149908808 \h </w:instrText>
+              <w:instrText xml:space="preserve"> PAGEREF _Toc150627349 \h </w:instrText>
             </w:r>
             <w:r>
               <w:rPr>
@@ -2611,7 +2959,7 @@
                 <w:noProof/>
                 <w:webHidden/>
               </w:rPr>
-              <w:t>9</w:t>
+              <w:t>15</w:t>
             </w:r>
             <w:r>
               <w:rPr>
@@ -2634,13 +2982,29 @@
               <w:lang w:eastAsia="ru-RU"/>
             </w:rPr>
           </w:pPr>
-          <w:hyperlink w:anchor="_Toc149908809" w:history="1">
+          <w:hyperlink w:anchor="_Toc150627350" w:history="1">
             <w:r>
               <w:rPr>
                 <w:rStyle w:val="a9"/>
                 <w:noProof/>
-              </w:rPr>
-              <w:t>Монолит</w:t>
+                <w:lang w:val="en-US"/>
+              </w:rPr>
+              <w:t>Service</w:t>
+            </w:r>
+            <w:r>
+              <w:rPr>
+                <w:rStyle w:val="a9"/>
+                <w:noProof/>
+              </w:rPr>
+              <w:t>-</w:t>
+            </w:r>
+            <w:r>
+              <w:rPr>
+                <w:rStyle w:val="a9"/>
+                <w:noProof/>
+                <w:lang w:val="en-US"/>
+              </w:rPr>
+              <w:t>Based</w:t>
             </w:r>
             <w:r>
               <w:rPr>
@@ -2661,7 +3025,7 @@
                 <w:noProof/>
                 <w:webHidden/>
               </w:rPr>
-              <w:instrText xml:space="preserve"> PAGEREF _Toc149908809 \h </w:instrText>
+              <w:instrText xml:space="preserve"> PAGEREF _Toc150627350 \h </w:instrText>
             </w:r>
             <w:r>
               <w:rPr>
@@ -2681,7 +3045,7 @@
                 <w:noProof/>
                 <w:webHidden/>
               </w:rPr>
-              <w:t>9</w:t>
+              <w:t>16</w:t>
             </w:r>
             <w:r>
               <w:rPr>
@@ -2704,13 +3068,29 @@
               <w:lang w:eastAsia="ru-RU"/>
             </w:rPr>
           </w:pPr>
-          <w:hyperlink w:anchor="_Toc149908810" w:history="1">
+          <w:hyperlink w:anchor="_Toc150627351" w:history="1">
             <w:r>
               <w:rPr>
                 <w:rStyle w:val="a9"/>
                 <w:noProof/>
-              </w:rPr>
-              <w:t>Модульный Монолит</w:t>
+                <w:lang w:val="en-US"/>
+              </w:rPr>
+              <w:t>Space</w:t>
+            </w:r>
+            <w:r>
+              <w:rPr>
+                <w:rStyle w:val="a9"/>
+                <w:noProof/>
+              </w:rPr>
+              <w:t>-</w:t>
+            </w:r>
+            <w:r>
+              <w:rPr>
+                <w:rStyle w:val="a9"/>
+                <w:noProof/>
+                <w:lang w:val="en-US"/>
+              </w:rPr>
+              <w:t>Based</w:t>
             </w:r>
             <w:r>
               <w:rPr>
@@ -2731,7 +3111,7 @@
                 <w:noProof/>
                 <w:webHidden/>
               </w:rPr>
-              <w:instrText xml:space="preserve"> PAGEREF _Toc149908810 \h </w:instrText>
+              <w:instrText xml:space="preserve"> PAGEREF _Toc150627351 \h </w:instrText>
             </w:r>
             <w:r>
               <w:rPr>
@@ -2751,7 +3131,7 @@
                 <w:noProof/>
                 <w:webHidden/>
               </w:rPr>
-              <w:t>11</w:t>
+              <w:t>18</w:t>
             </w:r>
             <w:r>
               <w:rPr>
@@ -2774,14 +3154,29 @@
               <w:lang w:eastAsia="ru-RU"/>
             </w:rPr>
           </w:pPr>
-          <w:hyperlink w:anchor="_Toc149908811" w:history="1">
+          <w:hyperlink w:anchor="_Toc150627352" w:history="1">
             <w:r>
               <w:rPr>
                 <w:rStyle w:val="a9"/>
                 <w:noProof/>
                 <w:lang w:val="en-US"/>
               </w:rPr>
-              <w:t>Microkernel</w:t>
+              <w:t>Event</w:t>
+            </w:r>
+            <w:r>
+              <w:rPr>
+                <w:rStyle w:val="a9"/>
+                <w:noProof/>
+              </w:rPr>
+              <w:t>-</w:t>
+            </w:r>
+            <w:r>
+              <w:rPr>
+                <w:rStyle w:val="a9"/>
+                <w:noProof/>
+                <w:lang w:val="en-US"/>
+              </w:rPr>
+              <w:t>Driven</w:t>
             </w:r>
             <w:r>
               <w:rPr>
@@ -2802,7 +3197,7 @@
                 <w:noProof/>
                 <w:webHidden/>
               </w:rPr>
-              <w:instrText xml:space="preserve"> PAGEREF _Toc149908811 \h </w:instrText>
+              <w:instrText xml:space="preserve"> PAGEREF _Toc150627352 \h </w:instrText>
             </w:r>
             <w:r>
               <w:rPr>
@@ -2822,201 +3217,7 @@
                 <w:noProof/>
                 <w:webHidden/>
               </w:rPr>
-              <w:t>12</w:t>
-            </w:r>
-            <w:r>
-              <w:rPr>
-                <w:noProof/>
-                <w:webHidden/>
-              </w:rPr>
-              <w:fldChar w:fldCharType="end"/>
-            </w:r>
-          </w:hyperlink>
-        </w:p>
-        <w:p>
-          <w:pPr>
-            <w:pStyle w:val="21"/>
-            <w:tabs>
-              <w:tab w:val="right" w:leader="dot" w:pos="10456"/>
-            </w:tabs>
-            <w:rPr>
-              <w:rFonts w:asciiTheme="minorHAnsi" w:eastAsiaTheme="minorEastAsia" w:hAnsiTheme="minorHAnsi"/>
-              <w:noProof/>
-              <w:lang w:eastAsia="ru-RU"/>
-            </w:rPr>
-          </w:pPr>
-          <w:hyperlink w:anchor="_Toc149908812" w:history="1">
-            <w:r>
-              <w:rPr>
-                <w:rStyle w:val="a9"/>
-                <w:noProof/>
-              </w:rPr>
-              <w:t>Стили ориентированные на решение бизнес-задач (</w:t>
-            </w:r>
-            <w:r>
-              <w:rPr>
-                <w:rStyle w:val="a9"/>
-                <w:noProof/>
-                <w:lang w:val="en-US"/>
-              </w:rPr>
-              <w:t>Caliber</w:t>
-            </w:r>
-            <w:r>
-              <w:rPr>
-                <w:rStyle w:val="a9"/>
-                <w:noProof/>
-              </w:rPr>
-              <w:t xml:space="preserve"> 6</w:t>
-            </w:r>
-            <w:r>
-              <w:rPr>
-                <w:rStyle w:val="a9"/>
-                <w:rFonts w:cs="Times New Roman"/>
-                <w:noProof/>
-              </w:rPr>
-              <w:t>–10)</w:t>
-            </w:r>
-            <w:r>
-              <w:rPr>
-                <w:noProof/>
-                <w:webHidden/>
-              </w:rPr>
-              <w:tab/>
-            </w:r>
-            <w:r>
-              <w:rPr>
-                <w:noProof/>
-                <w:webHidden/>
-              </w:rPr>
-              <w:fldChar w:fldCharType="begin"/>
-            </w:r>
-            <w:r>
-              <w:rPr>
-                <w:noProof/>
-                <w:webHidden/>
-              </w:rPr>
-              <w:instrText xml:space="preserve"> PAGEREF _Toc149908812 \h </w:instrText>
-            </w:r>
-            <w:r>
-              <w:rPr>
-                <w:noProof/>
-                <w:webHidden/>
-              </w:rPr>
-            </w:r>
-            <w:r>
-              <w:rPr>
-                <w:noProof/>
-                <w:webHidden/>
-              </w:rPr>
-              <w:fldChar w:fldCharType="separate"/>
-            </w:r>
-            <w:r>
-              <w:rPr>
-                <w:noProof/>
-                <w:webHidden/>
-              </w:rPr>
-              <w:t>14</w:t>
-            </w:r>
-            <w:r>
-              <w:rPr>
-                <w:noProof/>
-                <w:webHidden/>
-              </w:rPr>
-              <w:fldChar w:fldCharType="end"/>
-            </w:r>
-          </w:hyperlink>
-        </w:p>
-        <w:p>
-          <w:pPr>
-            <w:pStyle w:val="21"/>
-            <w:tabs>
-              <w:tab w:val="right" w:leader="dot" w:pos="10456"/>
-            </w:tabs>
-            <w:rPr>
-              <w:rFonts w:asciiTheme="minorHAnsi" w:eastAsiaTheme="minorEastAsia" w:hAnsiTheme="minorHAnsi"/>
-              <w:noProof/>
-              <w:lang w:eastAsia="ru-RU"/>
-            </w:rPr>
-          </w:pPr>
-          <w:hyperlink w:anchor="_Toc149908813" w:history="1">
-            <w:r>
-              <w:rPr>
-                <w:rStyle w:val="a9"/>
-                <w:noProof/>
-                <w:lang w:val="en-US"/>
-              </w:rPr>
-              <w:t>Service</w:t>
-            </w:r>
-            <w:r>
-              <w:rPr>
-                <w:rStyle w:val="a9"/>
-                <w:noProof/>
-              </w:rPr>
-              <w:t>-</w:t>
-            </w:r>
-            <w:r>
-              <w:rPr>
-                <w:rStyle w:val="a9"/>
-                <w:noProof/>
-                <w:lang w:val="en-US"/>
-              </w:rPr>
-              <w:t>Oriented</w:t>
-            </w:r>
-            <w:r>
-              <w:rPr>
-                <w:rStyle w:val="a9"/>
-                <w:noProof/>
-              </w:rPr>
-              <w:t xml:space="preserve"> </w:t>
-            </w:r>
-            <w:r>
-              <w:rPr>
-                <w:rStyle w:val="a9"/>
-                <w:noProof/>
-                <w:lang w:val="en-US"/>
-              </w:rPr>
-              <w:t>Architecture</w:t>
-            </w:r>
-            <w:r>
-              <w:rPr>
-                <w:noProof/>
-                <w:webHidden/>
-              </w:rPr>
-              <w:tab/>
-            </w:r>
-            <w:r>
-              <w:rPr>
-                <w:noProof/>
-                <w:webHidden/>
-              </w:rPr>
-              <w:fldChar w:fldCharType="begin"/>
-            </w:r>
-            <w:r>
-              <w:rPr>
-                <w:noProof/>
-                <w:webHidden/>
-              </w:rPr>
-              <w:instrText xml:space="preserve"> PAGEREF _Toc149908813 \h </w:instrText>
-            </w:r>
-            <w:r>
-              <w:rPr>
-                <w:noProof/>
-                <w:webHidden/>
-              </w:rPr>
-            </w:r>
-            <w:r>
-              <w:rPr>
-                <w:noProof/>
-                <w:webHidden/>
-              </w:rPr>
-              <w:fldChar w:fldCharType="separate"/>
-            </w:r>
-            <w:r>
-              <w:rPr>
-                <w:noProof/>
-                <w:webHidden/>
-              </w:rPr>
-              <w:t>14</w:t>
+              <w:t>21</w:t>
             </w:r>
             <w:r>
               <w:rPr>
@@ -3039,29 +3240,14 @@
               <w:lang w:eastAsia="ru-RU"/>
             </w:rPr>
           </w:pPr>
-          <w:hyperlink w:anchor="_Toc149908814" w:history="1">
+          <w:hyperlink w:anchor="_Toc150627353" w:history="1">
             <w:r>
               <w:rPr>
                 <w:rStyle w:val="a9"/>
                 <w:noProof/>
                 <w:lang w:val="en-US"/>
               </w:rPr>
-              <w:t>Service</w:t>
-            </w:r>
-            <w:r>
-              <w:rPr>
-                <w:rStyle w:val="a9"/>
-                <w:noProof/>
-              </w:rPr>
-              <w:t>-</w:t>
-            </w:r>
-            <w:r>
-              <w:rPr>
-                <w:rStyle w:val="a9"/>
-                <w:noProof/>
-                <w:lang w:val="en-US"/>
-              </w:rPr>
-              <w:t>Based</w:t>
+              <w:t>Microservices</w:t>
             </w:r>
             <w:r>
               <w:rPr>
@@ -3082,250 +3268,7 @@
                 <w:noProof/>
                 <w:webHidden/>
               </w:rPr>
-              <w:instrText xml:space="preserve"> PAGEREF _Toc149908814 \h </w:instrText>
-            </w:r>
-            <w:r>
-              <w:rPr>
-                <w:noProof/>
-                <w:webHidden/>
-              </w:rPr>
-            </w:r>
-            <w:r>
-              <w:rPr>
-                <w:noProof/>
-                <w:webHidden/>
-              </w:rPr>
-              <w:fldChar w:fldCharType="separate"/>
-            </w:r>
-            <w:r>
-              <w:rPr>
-                <w:noProof/>
-                <w:webHidden/>
-              </w:rPr>
-              <w:t>15</w:t>
-            </w:r>
-            <w:r>
-              <w:rPr>
-                <w:noProof/>
-                <w:webHidden/>
-              </w:rPr>
-              <w:fldChar w:fldCharType="end"/>
-            </w:r>
-          </w:hyperlink>
-        </w:p>
-        <w:p>
-          <w:pPr>
-            <w:pStyle w:val="31"/>
-            <w:tabs>
-              <w:tab w:val="right" w:leader="dot" w:pos="10456"/>
-            </w:tabs>
-            <w:rPr>
-              <w:rFonts w:asciiTheme="minorHAnsi" w:eastAsiaTheme="minorEastAsia" w:hAnsiTheme="minorHAnsi"/>
-              <w:noProof/>
-              <w:lang w:eastAsia="ru-RU"/>
-            </w:rPr>
-          </w:pPr>
-          <w:hyperlink w:anchor="_Toc149908815" w:history="1">
-            <w:r>
-              <w:rPr>
-                <w:rStyle w:val="a9"/>
-                <w:noProof/>
-                <w:lang w:val="en-US"/>
-              </w:rPr>
-              <w:t>Space</w:t>
-            </w:r>
-            <w:r>
-              <w:rPr>
-                <w:rStyle w:val="a9"/>
-                <w:noProof/>
-              </w:rPr>
-              <w:t>-</w:t>
-            </w:r>
-            <w:r>
-              <w:rPr>
-                <w:rStyle w:val="a9"/>
-                <w:noProof/>
-                <w:lang w:val="en-US"/>
-              </w:rPr>
-              <w:t>Based</w:t>
-            </w:r>
-            <w:r>
-              <w:rPr>
-                <w:noProof/>
-                <w:webHidden/>
-              </w:rPr>
-              <w:tab/>
-            </w:r>
-            <w:r>
-              <w:rPr>
-                <w:noProof/>
-                <w:webHidden/>
-              </w:rPr>
-              <w:fldChar w:fldCharType="begin"/>
-            </w:r>
-            <w:r>
-              <w:rPr>
-                <w:noProof/>
-                <w:webHidden/>
-              </w:rPr>
-              <w:instrText xml:space="preserve"> PAGEREF _Toc149908815 \h </w:instrText>
-            </w:r>
-            <w:r>
-              <w:rPr>
-                <w:noProof/>
-                <w:webHidden/>
-              </w:rPr>
-            </w:r>
-            <w:r>
-              <w:rPr>
-                <w:noProof/>
-                <w:webHidden/>
-              </w:rPr>
-              <w:fldChar w:fldCharType="separate"/>
-            </w:r>
-            <w:r>
-              <w:rPr>
-                <w:noProof/>
-                <w:webHidden/>
-              </w:rPr>
-              <w:t>18</w:t>
-            </w:r>
-            <w:r>
-              <w:rPr>
-                <w:noProof/>
-                <w:webHidden/>
-              </w:rPr>
-              <w:fldChar w:fldCharType="end"/>
-            </w:r>
-          </w:hyperlink>
-        </w:p>
-        <w:p>
-          <w:pPr>
-            <w:pStyle w:val="31"/>
-            <w:tabs>
-              <w:tab w:val="right" w:leader="dot" w:pos="10456"/>
-            </w:tabs>
-            <w:rPr>
-              <w:rFonts w:asciiTheme="minorHAnsi" w:eastAsiaTheme="minorEastAsia" w:hAnsiTheme="minorHAnsi"/>
-              <w:noProof/>
-              <w:lang w:eastAsia="ru-RU"/>
-            </w:rPr>
-          </w:pPr>
-          <w:hyperlink w:anchor="_Toc149908816" w:history="1">
-            <w:r>
-              <w:rPr>
-                <w:rStyle w:val="a9"/>
-                <w:noProof/>
-                <w:lang w:val="en-US"/>
-              </w:rPr>
-              <w:t>Event</w:t>
-            </w:r>
-            <w:r>
-              <w:rPr>
-                <w:rStyle w:val="a9"/>
-                <w:noProof/>
-              </w:rPr>
-              <w:t>-</w:t>
-            </w:r>
-            <w:r>
-              <w:rPr>
-                <w:rStyle w:val="a9"/>
-                <w:noProof/>
-                <w:lang w:val="en-US"/>
-              </w:rPr>
-              <w:t>Driven</w:t>
-            </w:r>
-            <w:r>
-              <w:rPr>
-                <w:noProof/>
-                <w:webHidden/>
-              </w:rPr>
-              <w:tab/>
-            </w:r>
-            <w:r>
-              <w:rPr>
-                <w:noProof/>
-                <w:webHidden/>
-              </w:rPr>
-              <w:fldChar w:fldCharType="begin"/>
-            </w:r>
-            <w:r>
-              <w:rPr>
-                <w:noProof/>
-                <w:webHidden/>
-              </w:rPr>
-              <w:instrText xml:space="preserve"> PAGEREF _Toc149908816 \h </w:instrText>
-            </w:r>
-            <w:r>
-              <w:rPr>
-                <w:noProof/>
-                <w:webHidden/>
-              </w:rPr>
-            </w:r>
-            <w:r>
-              <w:rPr>
-                <w:noProof/>
-                <w:webHidden/>
-              </w:rPr>
-              <w:fldChar w:fldCharType="separate"/>
-            </w:r>
-            <w:r>
-              <w:rPr>
-                <w:noProof/>
-                <w:webHidden/>
-              </w:rPr>
-              <w:t>21</w:t>
-            </w:r>
-            <w:r>
-              <w:rPr>
-                <w:noProof/>
-                <w:webHidden/>
-              </w:rPr>
-              <w:fldChar w:fldCharType="end"/>
-            </w:r>
-          </w:hyperlink>
-        </w:p>
-        <w:p>
-          <w:pPr>
-            <w:pStyle w:val="31"/>
-            <w:tabs>
-              <w:tab w:val="right" w:leader="dot" w:pos="10456"/>
-            </w:tabs>
-            <w:rPr>
-              <w:rFonts w:asciiTheme="minorHAnsi" w:eastAsiaTheme="minorEastAsia" w:hAnsiTheme="minorHAnsi"/>
-              <w:noProof/>
-              <w:lang w:eastAsia="ru-RU"/>
-            </w:rPr>
-          </w:pPr>
-          <w:hyperlink w:anchor="_Toc149908817" w:history="1">
-            <w:r>
-              <w:rPr>
-                <w:rStyle w:val="a9"/>
-                <w:noProof/>
-                <w:lang w:val="en-US"/>
-              </w:rPr>
-              <w:t>Microservices</w:t>
-            </w:r>
-            <w:r>
-              <w:rPr>
-                <w:noProof/>
-                <w:webHidden/>
-              </w:rPr>
-              <w:tab/>
-            </w:r>
-            <w:r>
-              <w:rPr>
-                <w:noProof/>
-                <w:webHidden/>
-              </w:rPr>
-              <w:fldChar w:fldCharType="begin"/>
-            </w:r>
-            <w:r>
-              <w:rPr>
-                <w:noProof/>
-                <w:webHidden/>
-              </w:rPr>
-              <w:instrText xml:space="preserve"> PAGEREF _Toc149908817 \h </w:instrText>
+              <w:instrText xml:space="preserve"> PAGEREF _Toc150627353 \h </w:instrText>
             </w:r>
             <w:r>
               <w:rPr>
@@ -3388,7 +3331,7 @@
         <w:pStyle w:val="1"/>
       </w:pPr>
       <w:bookmarkStart w:id="0" w:name="_Сводная_таблица_анализа"/>
-      <w:bookmarkStart w:id="1" w:name="_Toc149908775"/>
+      <w:bookmarkStart w:id="1" w:name="_Toc150627312"/>
       <w:bookmarkEnd w:id="0"/>
       <w:r>
         <w:lastRenderedPageBreak/>
@@ -9027,7 +8970,7 @@
       <w:pPr>
         <w:pStyle w:val="2"/>
       </w:pPr>
-      <w:bookmarkStart w:id="4" w:name="_Toc149908776"/>
+      <w:bookmarkStart w:id="4" w:name="_Toc150627313"/>
       <w:bookmarkEnd w:id="2"/>
       <w:r>
         <w:lastRenderedPageBreak/>
@@ -9456,7 +9399,6 @@
       <w:r>
         <w:t>.</w:t>
       </w:r>
-      <w:bookmarkStart w:id="5" w:name="_Toc149908777"/>
     </w:p>
     <w:p/>
     <w:p>
@@ -9476,6 +9418,7 @@
       <w:pPr>
         <w:pStyle w:val="2"/>
       </w:pPr>
+      <w:bookmarkStart w:id="5" w:name="_Toc150627314"/>
       <w:r>
         <w:lastRenderedPageBreak/>
         <w:t>Описание характеристик</w:t>
@@ -9893,7 +9836,7 @@
         <w:pStyle w:val="3"/>
       </w:pPr>
       <w:hyperlink w:anchor="_Сводная_таблица_анализа" w:history="1">
-        <w:bookmarkStart w:id="6" w:name="_Toc149908778"/>
+        <w:bookmarkStart w:id="6" w:name="_Toc150627315"/>
         <w:r>
           <w:rPr>
             <w:rStyle w:val="a9"/>
@@ -10012,7 +9955,7 @@
       <w:r>
         <w:fldChar w:fldCharType="separate"/>
       </w:r>
-      <w:bookmarkStart w:id="8" w:name="_Toc149908779"/>
+      <w:bookmarkStart w:id="8" w:name="_Toc150627316"/>
       <w:r>
         <w:rPr>
           <w:rStyle w:val="a9"/>
@@ -10065,7 +10008,7 @@
       <w:r>
         <w:fldChar w:fldCharType="separate"/>
       </w:r>
-      <w:bookmarkStart w:id="10" w:name="_Toc149908780"/>
+      <w:bookmarkStart w:id="10" w:name="_Toc150627317"/>
       <w:r>
         <w:rPr>
           <w:rStyle w:val="a9"/>
@@ -10115,7 +10058,7 @@
       <w:r>
         <w:fldChar w:fldCharType="separate"/>
       </w:r>
-      <w:bookmarkStart w:id="12" w:name="_Toc149908781"/>
+      <w:bookmarkStart w:id="12" w:name="_Toc150627318"/>
       <w:r>
         <w:rPr>
           <w:rStyle w:val="a9"/>
@@ -10156,7 +10099,7 @@
       <w:r>
         <w:fldChar w:fldCharType="separate"/>
       </w:r>
-      <w:bookmarkStart w:id="14" w:name="_Toc149908782"/>
+      <w:bookmarkStart w:id="14" w:name="_Toc150627319"/>
       <w:r>
         <w:rPr>
           <w:rStyle w:val="a9"/>
@@ -10200,7 +10143,7 @@
       <w:r>
         <w:fldChar w:fldCharType="separate"/>
       </w:r>
-      <w:bookmarkStart w:id="16" w:name="_Toc149908783"/>
+      <w:bookmarkStart w:id="16" w:name="_Toc150627320"/>
       <w:r>
         <w:rPr>
           <w:rStyle w:val="a9"/>
@@ -10250,7 +10193,7 @@
       <w:r>
         <w:fldChar w:fldCharType="separate"/>
       </w:r>
-      <w:bookmarkStart w:id="18" w:name="_Toc149908784"/>
+      <w:bookmarkStart w:id="18" w:name="_Toc150627321"/>
       <w:r>
         <w:rPr>
           <w:rStyle w:val="a9"/>
@@ -10303,7 +10246,7 @@
       <w:r>
         <w:fldChar w:fldCharType="separate"/>
       </w:r>
-      <w:bookmarkStart w:id="20" w:name="_Toc149908785"/>
+      <w:bookmarkStart w:id="20" w:name="_Toc150627322"/>
       <w:r>
         <w:rPr>
           <w:rStyle w:val="a9"/>
@@ -10353,7 +10296,7 @@
       <w:r>
         <w:fldChar w:fldCharType="separate"/>
       </w:r>
-      <w:bookmarkStart w:id="22" w:name="_Toc149908786"/>
+      <w:bookmarkStart w:id="22" w:name="_Toc150627323"/>
       <w:r>
         <w:rPr>
           <w:rStyle w:val="a9"/>
@@ -10403,7 +10346,7 @@
       <w:r>
         <w:fldChar w:fldCharType="separate"/>
       </w:r>
-      <w:bookmarkStart w:id="24" w:name="_Toc149908787"/>
+      <w:bookmarkStart w:id="24" w:name="_Toc150627324"/>
       <w:r>
         <w:rPr>
           <w:rStyle w:val="a9"/>
@@ -10447,7 +10390,7 @@
       <w:r>
         <w:fldChar w:fldCharType="separate"/>
       </w:r>
-      <w:bookmarkStart w:id="26" w:name="_Toc149908788"/>
+      <w:bookmarkStart w:id="26" w:name="_Toc150627325"/>
       <w:r>
         <w:rPr>
           <w:rStyle w:val="a9"/>
@@ -10494,7 +10437,7 @@
       <w:r>
         <w:fldChar w:fldCharType="separate"/>
       </w:r>
-      <w:bookmarkStart w:id="28" w:name="_Toc149908789"/>
+      <w:bookmarkStart w:id="28" w:name="_Toc150627326"/>
       <w:r>
         <w:rPr>
           <w:rStyle w:val="a9"/>
@@ -10541,7 +10484,7 @@
       <w:r>
         <w:fldChar w:fldCharType="separate"/>
       </w:r>
-      <w:bookmarkStart w:id="30" w:name="_Toc149908790"/>
+      <w:bookmarkStart w:id="30" w:name="_Toc150627327"/>
       <w:r>
         <w:rPr>
           <w:rStyle w:val="a9"/>
@@ -10582,7 +10525,7 @@
       <w:r>
         <w:fldChar w:fldCharType="separate"/>
       </w:r>
-      <w:bookmarkStart w:id="32" w:name="_Toc149908791"/>
+      <w:bookmarkStart w:id="32" w:name="_Toc150627328"/>
       <w:r>
         <w:rPr>
           <w:rStyle w:val="a9"/>
@@ -10641,7 +10584,7 @@
       <w:r>
         <w:fldChar w:fldCharType="separate"/>
       </w:r>
-      <w:bookmarkStart w:id="34" w:name="_Toc149908792"/>
+      <w:bookmarkStart w:id="34" w:name="_Toc150627329"/>
       <w:r>
         <w:rPr>
           <w:rStyle w:val="a9"/>
@@ -10682,7 +10625,7 @@
       <w:r>
         <w:fldChar w:fldCharType="separate"/>
       </w:r>
-      <w:bookmarkStart w:id="36" w:name="_Toc149908793"/>
+      <w:bookmarkStart w:id="36" w:name="_Toc150627330"/>
       <w:r>
         <w:rPr>
           <w:rStyle w:val="a9"/>
@@ -10723,7 +10666,7 @@
       <w:r>
         <w:fldChar w:fldCharType="separate"/>
       </w:r>
-      <w:bookmarkStart w:id="38" w:name="_Toc149908794"/>
+      <w:bookmarkStart w:id="38" w:name="_Toc150627331"/>
       <w:r>
         <w:rPr>
           <w:rStyle w:val="a9"/>
@@ -10765,7 +10708,7 @@
       <w:r>
         <w:fldChar w:fldCharType="separate"/>
       </w:r>
-      <w:bookmarkStart w:id="40" w:name="_Toc149908795"/>
+      <w:bookmarkStart w:id="40" w:name="_Toc150627332"/>
       <w:r>
         <w:rPr>
           <w:rStyle w:val="a9"/>
@@ -10964,7 +10907,7 @@
       <w:r>
         <w:fldChar w:fldCharType="separate"/>
       </w:r>
-      <w:bookmarkStart w:id="42" w:name="_Toc149908796"/>
+      <w:bookmarkStart w:id="42" w:name="_Toc150627333"/>
       <w:r>
         <w:rPr>
           <w:rStyle w:val="a9"/>
@@ -11021,7 +10964,7 @@
       <w:r>
         <w:fldChar w:fldCharType="separate"/>
       </w:r>
-      <w:bookmarkStart w:id="44" w:name="_Toc149908797"/>
+      <w:bookmarkStart w:id="44" w:name="_Toc150627334"/>
       <w:r>
         <w:rPr>
           <w:rStyle w:val="a9"/>
@@ -11071,7 +11014,7 @@
       <w:r>
         <w:fldChar w:fldCharType="separate"/>
       </w:r>
-      <w:bookmarkStart w:id="46" w:name="_Toc149908798"/>
+      <w:bookmarkStart w:id="46" w:name="_Toc150627335"/>
       <w:r>
         <w:rPr>
           <w:rStyle w:val="a9"/>
@@ -11163,7 +11106,7 @@
       <w:r>
         <w:fldChar w:fldCharType="separate"/>
       </w:r>
-      <w:bookmarkStart w:id="48" w:name="_Toc149908799"/>
+      <w:bookmarkStart w:id="48" w:name="_Toc150627336"/>
       <w:r>
         <w:rPr>
           <w:rStyle w:val="a9"/>
@@ -11268,7 +11211,7 @@
       <w:r>
         <w:fldChar w:fldCharType="separate"/>
       </w:r>
-      <w:bookmarkStart w:id="50" w:name="_Toc149908800"/>
+      <w:bookmarkStart w:id="50" w:name="_Toc150627337"/>
       <w:r>
         <w:rPr>
           <w:rStyle w:val="a9"/>
@@ -11371,7 +11314,7 @@
         </w:rPr>
         <w:fldChar w:fldCharType="separate"/>
       </w:r>
-      <w:bookmarkStart w:id="52" w:name="_Toc149908801"/>
+      <w:bookmarkStart w:id="52" w:name="_Toc150627338"/>
       <w:r>
         <w:rPr>
           <w:rStyle w:val="a9"/>
@@ -11481,7 +11424,7 @@
       <w:r>
         <w:fldChar w:fldCharType="separate"/>
       </w:r>
-      <w:bookmarkStart w:id="54" w:name="_Toc149908802"/>
+      <w:bookmarkStart w:id="54" w:name="_Toc150627339"/>
       <w:r>
         <w:rPr>
           <w:rStyle w:val="a9"/>
@@ -11532,7 +11475,7 @@
       <w:r>
         <w:fldChar w:fldCharType="separate"/>
       </w:r>
-      <w:bookmarkStart w:id="56" w:name="_Toc149908803"/>
+      <w:bookmarkStart w:id="56" w:name="_Toc150627340"/>
       <w:r>
         <w:rPr>
           <w:rStyle w:val="a9"/>
@@ -11602,7 +11545,7 @@
         </w:rPr>
         <w:fldChar w:fldCharType="separate"/>
       </w:r>
-      <w:bookmarkStart w:id="58" w:name="_Toc149908804"/>
+      <w:bookmarkStart w:id="58" w:name="_Toc150627341"/>
       <w:r>
         <w:rPr>
           <w:rStyle w:val="a9"/>
@@ -11707,7 +11650,7 @@
         </w:rPr>
         <w:fldChar w:fldCharType="separate"/>
       </w:r>
-      <w:bookmarkStart w:id="60" w:name="_Toc149908805"/>
+      <w:bookmarkStart w:id="60" w:name="_Toc150627342"/>
       <w:r>
         <w:rPr>
           <w:rStyle w:val="a9"/>
@@ -11822,7 +11765,7 @@
       <w:pPr>
         <w:pStyle w:val="1"/>
       </w:pPr>
-      <w:bookmarkStart w:id="62" w:name="_Toc149908807"/>
+      <w:bookmarkStart w:id="62" w:name="_Toc150627343"/>
       <w:r>
         <w:lastRenderedPageBreak/>
         <w:t>Подробный</w:t>
@@ -11903,7 +11846,7 @@
         <w:pStyle w:val="2"/>
       </w:pPr>
       <w:bookmarkStart w:id="63" w:name="_Стили_ориентированные_на"/>
-      <w:bookmarkStart w:id="64" w:name="_Toc149908808"/>
+      <w:bookmarkStart w:id="64" w:name="_Toc150627344"/>
       <w:bookmarkEnd w:id="63"/>
       <w:r>
         <w:t xml:space="preserve">Стили ориентированные на решение </w:t>
@@ -11994,7 +11937,7 @@
         <w:pStyle w:val="3"/>
       </w:pPr>
       <w:bookmarkStart w:id="65" w:name="_Монолит"/>
-      <w:bookmarkStart w:id="66" w:name="_Toc149908809"/>
+      <w:bookmarkStart w:id="66" w:name="_Toc150627345"/>
       <w:bookmarkEnd w:id="65"/>
       <w:r>
         <w:t>Монолит</w:t>
@@ -12130,13 +12073,7 @@
         <w:t xml:space="preserve">каких-либо специфических </w:t>
       </w:r>
       <w:r>
-        <w:t>“</w:t>
-      </w:r>
-      <w:r>
-        <w:t>приседаний</w:t>
-      </w:r>
-      <w:r>
-        <w:t>”</w:t>
+        <w:t>действий</w:t>
       </w:r>
       <w:r>
         <w:t xml:space="preserve"> </w:t>
@@ -12202,7 +12139,16 @@
         <w:t xml:space="preserve"> </w:t>
       </w:r>
       <w:r>
-        <w:t>монолитной системой либо бесплатна, либо ложится на плечи пользователя.</w:t>
+        <w:t>«</w:t>
+      </w:r>
+      <w:r>
+        <w:t>монолит</w:t>
+      </w:r>
+      <w:r>
+        <w:t>ом»</w:t>
+      </w:r>
+      <w:r>
+        <w:t xml:space="preserve"> либо бесплатна, либо ложится на плечи пользователя.</w:t>
       </w:r>
     </w:p>
     <w:p>
@@ -12285,24 +12231,6 @@
         </w:rPr>
         <w:t>Structure</w:t>
       </w:r>
-      <w:r>
-        <w:t>/</w:t>
-      </w:r>
-      <w:r>
-        <w:rPr>
-          <w:lang w:val="en-US"/>
-        </w:rPr>
-        <w:t>Infrastructure</w:t>
-      </w:r>
-      <w:r>
-        <w:t xml:space="preserve"> </w:t>
-      </w:r>
-      <w:r>
-        <w:rPr>
-          <w:lang w:val="en-US"/>
-        </w:rPr>
-        <w:t>simplicity</w:t>
-      </w:r>
     </w:p>
     <w:p>
       <w:pPr>
@@ -12328,19 +12256,13 @@
         <w:t>структура</w:t>
       </w:r>
       <w:r>
-        <w:t xml:space="preserve"> и</w:t>
-      </w:r>
-      <w:r>
-        <w:t xml:space="preserve"> отсутствие необходимости сетевого взаимодействия</w:t>
-      </w:r>
-      <w:r>
         <w:t>,</w:t>
       </w:r>
       <w:r>
-        <w:t xml:space="preserve"> явля</w:t>
-      </w:r>
-      <w:r>
-        <w:t>еся</w:t>
+        <w:t xml:space="preserve"> </w:t>
+      </w:r>
+      <w:r>
+        <w:t>является</w:t>
       </w:r>
       <w:r>
         <w:t xml:space="preserve"> неоспоримым «преимуществом простоты» данного архитектурного стиля.</w:t>
@@ -12358,7 +12280,16 @@
         <w:rPr>
           <w:lang w:val="en-US"/>
         </w:rPr>
-        <w:t>Web-communication tolerance</w:t>
+        <w:t>Infrastructure</w:t>
+      </w:r>
+      <w:r>
+        <w:t xml:space="preserve"> </w:t>
+      </w:r>
+      <w:r>
+        <w:rPr>
+          <w:lang w:val="en-US"/>
+        </w:rPr>
+        <w:t>simplicity</w:t>
       </w:r>
     </w:p>
     <w:p>
@@ -12367,7 +12298,13 @@
         <w:ind w:left="720" w:firstLine="0"/>
       </w:pPr>
       <w:r>
-        <w:t>ПО, созданное в монолитном стиле, запускается на единственной машине из-за чего, даже если у данной машины возникнут проблемы с сетевым сообщением, приложение не упадёт, но просто зависнет на время до возобновления связи с внешним миром.</w:t>
+        <w:t>«монолит» ПО требует для своего функционирования только среду исполнения, от каковой, в худшем случае, требу</w:t>
+      </w:r>
+      <w:r>
+        <w:t>е</w:t>
+      </w:r>
+      <w:r>
+        <w:t>т только наличия специфических компонентов (библиотеки, утилиты, драйверы и т.д.).</w:t>
       </w:r>
     </w:p>
     <w:p>
@@ -12380,10 +12317,9 @@
       </w:pPr>
       <w:r>
         <w:rPr>
-          <w:color w:val="70AD47" w:themeColor="accent6"/>
-          <w:lang w:val="en-US"/>
-        </w:rPr>
-        <w:t>Performance</w:t>
+          <w:lang w:val="en-US"/>
+        </w:rPr>
+        <w:t>Web-communication tolerance</w:t>
       </w:r>
     </w:p>
     <w:p>
@@ -12392,10 +12328,13 @@
         <w:ind w:left="720" w:firstLine="0"/>
       </w:pPr>
       <w:r>
-        <w:t>П</w:t>
-      </w:r>
-      <w:r>
-        <w:t>риложения, построенные в монолитном стиле, обладают высочайшей из доступных (потенциально доступных) производительностью.</w:t>
+        <w:t xml:space="preserve">ПО, созданное в монолитном стиле, запускается на единственной машине из-за чего, даже если у данной машины возникнут проблемы с сетевым сообщением, </w:t>
+      </w:r>
+      <w:r>
+        <w:t>ПО</w:t>
+      </w:r>
+      <w:r>
+        <w:t xml:space="preserve"> не упадёт, но просто зависнет на время до возобновления связи с внешним миром.</w:t>
       </w:r>
     </w:p>
     <w:p>
@@ -12408,9 +12347,10 @@
       </w:pPr>
       <w:r>
         <w:rPr>
-          <w:lang w:val="en-US"/>
-        </w:rPr>
-        <w:t>Testability</w:t>
+          <w:color w:val="70AD47" w:themeColor="accent6"/>
+          <w:lang w:val="en-US"/>
+        </w:rPr>
+        <w:t>Performance</w:t>
       </w:r>
     </w:p>
     <w:p>
@@ -12419,30 +12359,10 @@
         <w:ind w:left="720" w:firstLine="0"/>
       </w:pPr>
       <w:r>
-        <w:t>Т</w:t>
-      </w:r>
-      <w:r>
-        <w:t>е</w:t>
-      </w:r>
-      <w:r>
-        <w:t xml:space="preserve">стирование монолитных приложений является наиболее простым с технической точки зрения (для этого достаточно отладчика и, желательно, </w:t>
-      </w:r>
-      <w:r>
-        <w:rPr>
-          <w:lang w:val="en-US"/>
-        </w:rPr>
-        <w:t>IDE</w:t>
-      </w:r>
-      <w:r>
-        <w:t>).</w:t>
-      </w:r>
-    </w:p>
-    <w:p>
-      <w:pPr>
-        <w:pStyle w:val="ac"/>
-      </w:pPr>
-      <w:r>
-        <w:t>Ключевые слабые стороны:</w:t>
+        <w:t>П</w:t>
+      </w:r>
+      <w:r>
+        <w:t>риложения, построенные в монолитном стиле, обладают высочайшей из доступных (потенциально доступных) производительностью.</w:t>
       </w:r>
     </w:p>
     <w:p>
@@ -12457,7 +12377,7 @@
         <w:rPr>
           <w:lang w:val="en-US"/>
         </w:rPr>
-        <w:t>Agility</w:t>
+        <w:t>Testability</w:t>
       </w:r>
     </w:p>
     <w:p>
@@ -12466,7 +12386,30 @@
         <w:ind w:left="720" w:firstLine="0"/>
       </w:pPr>
       <w:r>
-        <w:t>«монолит» не подразумевает ситуации постоянно меняющихся бизнес-требований, но подразумевает, что функциональные и нефункциональные требования формулируются единственный раз до начала реализации и не меняются на протяжении всего жизненного цикла.</w:t>
+        <w:t>Т</w:t>
+      </w:r>
+      <w:r>
+        <w:t>е</w:t>
+      </w:r>
+      <w:r>
+        <w:t xml:space="preserve">стирование монолитных приложений является наиболее простым с технической точки зрения (для этого достаточно отладчика и, желательно, </w:t>
+      </w:r>
+      <w:r>
+        <w:rPr>
+          <w:lang w:val="en-US"/>
+        </w:rPr>
+        <w:t>IDE</w:t>
+      </w:r>
+      <w:r>
+        <w:t>).</w:t>
+      </w:r>
+    </w:p>
+    <w:p>
+      <w:pPr>
+        <w:pStyle w:val="ac"/>
+      </w:pPr>
+      <w:r>
+        <w:t>Ключевые слабые стороны:</w:t>
       </w:r>
     </w:p>
     <w:p>
@@ -12476,17 +12419,13 @@
           <w:ilvl w:val="0"/>
           <w:numId w:val="1"/>
         </w:numPr>
-        <w:rPr>
-          <w:color w:val="ED7D31" w:themeColor="accent2"/>
-        </w:rPr>
-      </w:pPr>
-      <w:r>
-        <w:rPr>
-          <w:color w:val="ED7D31" w:themeColor="accent2"/>
+      </w:pPr>
+      <w:r>
+        <w:rPr>
           <w:lang w:val="en-US"/>
         </w:rPr>
         <w:lastRenderedPageBreak/>
-        <w:t>Abstraction Level</w:t>
+        <w:t>Agility</w:t>
       </w:r>
     </w:p>
     <w:p>
@@ -12495,16 +12434,7 @@
         <w:ind w:left="720" w:firstLine="0"/>
       </w:pPr>
       <w:r>
-        <w:t xml:space="preserve"> «монолит» не имеет какого-либо уровня абстракции, а если начинает иметь, то вероятно такая система требует переосмысления в пользу использования другого архитектурного стиля</w:t>
-      </w:r>
-      <w:r>
-        <w:rPr>
-          <w:rStyle w:val="a6"/>
-        </w:rPr>
-        <w:footnoteReference w:id="2"/>
-      </w:r>
-      <w:r>
-        <w:t>.</w:t>
+        <w:t>«монолит» не подразумевает ситуации постоянно меняющихся бизнес-требований, но подразумевает, что функциональные и нефункциональные требования формулируются единственный раз до начала реализации и не меняются на протяжении всего жизненного цикла.</w:t>
       </w:r>
     </w:p>
     <w:p>
@@ -12523,7 +12453,7 @@
           <w:color w:val="ED7D31" w:themeColor="accent2"/>
           <w:lang w:val="en-US"/>
         </w:rPr>
-        <w:t>Configurability</w:t>
+        <w:t>Abstraction Level</w:t>
       </w:r>
     </w:p>
     <w:p>
@@ -12532,25 +12462,22 @@
         <w:ind w:left="720" w:firstLine="0"/>
       </w:pPr>
       <w:r>
-        <w:t xml:space="preserve">«монолит» </w:t>
-      </w:r>
-      <w:r>
-        <w:t>н</w:t>
-      </w:r>
-      <w:r>
-        <w:t>е подразумева</w:t>
-      </w:r>
-      <w:r>
-        <w:t>ет</w:t>
-      </w:r>
-      <w:r>
-        <w:t xml:space="preserve"> гибкость рода смены конфигурации под запросы пользователя</w:t>
+        <w:t xml:space="preserve"> «монолит» не имеет какого-либо уровня абстракции</w:t>
+      </w:r>
+      <w:r>
+        <w:t xml:space="preserve"> </w:t>
+      </w:r>
+      <w:r>
+        <w:t>в виду того, что на логическом уровне совокупная система не декомпозируется по компонентам</w:t>
+      </w:r>
+      <w:r>
+        <w:t>, а если начинает иметь, то вероятно такая система требует переосмысления в пользу использования другого архитектурного стиля</w:t>
       </w:r>
       <w:r>
         <w:rPr>
           <w:rStyle w:val="a6"/>
         </w:rPr>
-        <w:footnoteReference w:id="3"/>
+        <w:footnoteReference w:id="2"/>
       </w:r>
       <w:r>
         <w:t>.</w:t>
@@ -12564,55 +12491,45 @@
           <w:numId w:val="1"/>
         </w:numPr>
         <w:rPr>
-          <w:color w:val="C00000"/>
-        </w:rPr>
-      </w:pPr>
-      <w:r>
-        <w:rPr>
-          <w:color w:val="C00000"/>
-          <w:lang w:val="en-US"/>
-        </w:rPr>
-        <w:t>Domain portioning</w:t>
+          <w:color w:val="ED7D31" w:themeColor="accent2"/>
+        </w:rPr>
+      </w:pPr>
+      <w:r>
+        <w:rPr>
+          <w:color w:val="ED7D31" w:themeColor="accent2"/>
+          <w:lang w:val="en-US"/>
+        </w:rPr>
+        <w:t>Configurability</w:t>
       </w:r>
     </w:p>
     <w:p>
       <w:pPr>
         <w:pStyle w:val="ad"/>
         <w:ind w:left="720" w:firstLine="0"/>
-        <w:rPr>
-          <w:rFonts w:cs="Times New Roman"/>
-        </w:rPr>
-      </w:pPr>
-      <w:r>
-        <w:t>«монолит»</w:t>
-      </w:r>
-      <w:r>
-        <w:t xml:space="preserve"> </w:t>
-      </w:r>
-      <w:r>
-        <w:rPr>
-          <w:rFonts w:cs="Times New Roman"/>
-        </w:rPr>
-        <w:t>–</w:t>
-      </w:r>
-      <w:r>
-        <w:rPr>
-          <w:rFonts w:cs="Times New Roman"/>
-        </w:rPr>
-        <w:t xml:space="preserve"> это один компонент и одна роль</w:t>
-      </w:r>
-      <w:r>
-        <w:rPr>
-          <w:rFonts w:cs="Times New Roman"/>
-        </w:rPr>
-        <w:t>!</w:t>
+      </w:pPr>
+      <w:r>
+        <w:t xml:space="preserve">«монолит» </w:t>
+      </w:r>
+      <w:r>
+        <w:t>н</w:t>
+      </w:r>
+      <w:r>
+        <w:t>е подразумева</w:t>
+      </w:r>
+      <w:r>
+        <w:t>ет</w:t>
+      </w:r>
+      <w:r>
+        <w:t xml:space="preserve"> гибкость рода смены конфигурации под запросы пользователя</w:t>
       </w:r>
       <w:r>
         <w:rPr>
           <w:rStyle w:val="a6"/>
-          <w:rFonts w:cs="Times New Roman"/>
-        </w:rPr>
-        <w:footnoteReference w:id="4"/>
+        </w:rPr>
+        <w:footnoteReference w:id="3"/>
+      </w:r>
+      <w:r>
+        <w:t>.</w:t>
       </w:r>
     </w:p>
     <w:p>
@@ -12622,61 +12539,56 @@
           <w:ilvl w:val="0"/>
           <w:numId w:val="1"/>
         </w:numPr>
-      </w:pPr>
-      <w:r>
-        <w:rPr>
-          <w:lang w:val="en-US"/>
-        </w:rPr>
-        <w:t>Component-Structure Simplicity</w:t>
+        <w:rPr>
+          <w:color w:val="C00000"/>
+        </w:rPr>
+      </w:pPr>
+      <w:r>
+        <w:rPr>
+          <w:color w:val="C00000"/>
+          <w:lang w:val="en-US"/>
+        </w:rPr>
+        <w:t>Domain portioning</w:t>
       </w:r>
     </w:p>
     <w:p>
       <w:pPr>
         <w:pStyle w:val="ad"/>
         <w:ind w:left="720" w:firstLine="0"/>
-      </w:pPr>
-      <w:r>
-        <w:t>«монолит», будучи состоящ</w:t>
-      </w:r>
-      <w:r>
-        <w:t>и</w:t>
-      </w:r>
-      <w:r>
-        <w:t>м</w:t>
-      </w:r>
-      <w:r>
-        <w:t xml:space="preserve"> из одно единственного компонента</w:t>
-      </w:r>
-      <w:r>
-        <w:t>,</w:t>
-      </w:r>
-      <w:r>
-        <w:t xml:space="preserve"> образующего всю систему целиком, </w:t>
-      </w:r>
-      <w:r>
-        <w:t xml:space="preserve">может </w:t>
-      </w:r>
-      <w:r>
-        <w:rPr>
-          <w:i/>
-          <w:iCs/>
-        </w:rPr>
-        <w:t>дожить</w:t>
-      </w:r>
-      <w:r>
-        <w:t xml:space="preserve"> до ситуации, когда сложность такового компонента будет </w:t>
-      </w:r>
-      <w:r>
-        <w:t>исключительно большой</w:t>
+        <w:rPr>
+          <w:rFonts w:cs="Times New Roman"/>
+        </w:rPr>
+      </w:pPr>
+      <w:r>
+        <w:t>«монолит»</w:t>
+      </w:r>
+      <w:r>
+        <w:t xml:space="preserve"> </w:t>
+      </w:r>
+      <w:r>
+        <w:rPr>
+          <w:rFonts w:cs="Times New Roman"/>
+        </w:rPr>
+        <w:t>–</w:t>
+      </w:r>
+      <w:r>
+        <w:rPr>
+          <w:rFonts w:cs="Times New Roman"/>
+        </w:rPr>
+        <w:t xml:space="preserve"> это один компонент и одна роль</w:t>
+      </w:r>
+      <w:r>
+        <w:rPr>
+          <w:rFonts w:cs="Times New Roman"/>
+        </w:rPr>
+        <w:t>!</w:t>
       </w:r>
       <w:r>
         <w:rPr>
           <w:rStyle w:val="a6"/>
-        </w:rPr>
-        <w:footnoteReference w:id="5"/>
-      </w:r>
-      <w:r>
-        <w:t>.</w:t>
+          <w:rFonts w:cs="Times New Roman"/>
+        </w:rPr>
+        <w:footnoteReference w:id="4"/>
       </w:r>
     </w:p>
     <w:p>
@@ -12691,25 +12603,7 @@
         <w:rPr>
           <w:lang w:val="en-US"/>
         </w:rPr>
-        <w:t>Hardware</w:t>
-      </w:r>
-      <w:r>
-        <w:t xml:space="preserve"> </w:t>
-      </w:r>
-      <w:r>
-        <w:rPr>
-          <w:lang w:val="en-US"/>
-        </w:rPr>
-        <w:t>fault</w:t>
-      </w:r>
-      <w:r>
-        <w:t xml:space="preserve"> </w:t>
-      </w:r>
-      <w:r>
-        <w:rPr>
-          <w:lang w:val="en-US"/>
-        </w:rPr>
-        <w:t>tolerance</w:t>
+        <w:t>Component-Structure Simplicity</w:t>
       </w:r>
     </w:p>
     <w:p>
@@ -12718,25 +12612,47 @@
         <w:ind w:left="720" w:firstLine="0"/>
       </w:pPr>
       <w:r>
-        <w:t>Монолитное ПО</w:t>
-      </w:r>
-      <w:r>
-        <w:t xml:space="preserve">, </w:t>
-      </w:r>
-      <w:r>
-        <w:t>будучи</w:t>
-      </w:r>
-      <w:r>
-        <w:t xml:space="preserve"> </w:t>
-      </w:r>
-      <w:r>
-        <w:t>лишь</w:t>
-      </w:r>
-      <w:r>
-        <w:t xml:space="preserve"> </w:t>
-      </w:r>
-      <w:r>
-        <w:t>процессом в ОС, просто не может выполнять своих функций в случае отказа среды исполнения.</w:t>
+        <w:t>«монолит», будучи состоящ</w:t>
+      </w:r>
+      <w:r>
+        <w:t>и</w:t>
+      </w:r>
+      <w:r>
+        <w:t>м</w:t>
+      </w:r>
+      <w:r>
+        <w:t xml:space="preserve"> из одно единственного компонента</w:t>
+      </w:r>
+      <w:r>
+        <w:t>,</w:t>
+      </w:r>
+      <w:r>
+        <w:t xml:space="preserve"> образующего всю систему целиком, </w:t>
+      </w:r>
+      <w:r>
+        <w:t xml:space="preserve">может </w:t>
+      </w:r>
+      <w:r>
+        <w:rPr>
+          <w:i/>
+          <w:iCs/>
+        </w:rPr>
+        <w:t>дожить</w:t>
+      </w:r>
+      <w:r>
+        <w:t xml:space="preserve"> до ситуации, когда сложность такового компонента будет </w:t>
+      </w:r>
+      <w:r>
+        <w:t>исключительно большой</w:t>
+      </w:r>
+      <w:r>
+        <w:rPr>
+          <w:rStyle w:val="a6"/>
+        </w:rPr>
+        <w:footnoteReference w:id="5"/>
+      </w:r>
+      <w:r>
+        <w:t>.</w:t>
       </w:r>
     </w:p>
     <w:p>
@@ -12751,16 +12667,7 @@
         <w:rPr>
           <w:lang w:val="en-US"/>
         </w:rPr>
-        <w:t>System</w:t>
-      </w:r>
-      <w:r>
-        <w:t xml:space="preserve"> </w:t>
-      </w:r>
-      <w:r>
-        <w:rPr>
-          <w:lang w:val="en-US"/>
-        </w:rPr>
-        <w:t>component</w:t>
+        <w:t>Hardware</w:t>
       </w:r>
       <w:r>
         <w:t xml:space="preserve"> </w:t>
@@ -12787,31 +12694,25 @@
         <w:ind w:left="720" w:firstLine="0"/>
       </w:pPr>
       <w:r>
-        <w:t>Поскольку монолитное</w:t>
-      </w:r>
-      <w:r>
-        <w:rPr>
-          <w:rFonts w:cs="Times New Roman"/>
-        </w:rPr>
+        <w:t>«монолит»</w:t>
+      </w:r>
+      <w:r>
+        <w:t xml:space="preserve">, </w:t>
+      </w:r>
+      <w:r>
+        <w:t>будучи</w:t>
+      </w:r>
+      <w:r>
         <w:t xml:space="preserve"> </w:t>
       </w:r>
       <w:r>
-        <w:rPr>
-          <w:rFonts w:cs="Times New Roman"/>
-        </w:rPr>
-        <w:t>ПО</w:t>
-      </w:r>
-      <w:r>
-        <w:rPr>
-          <w:rFonts w:cs="Times New Roman"/>
-        </w:rPr>
-        <w:t xml:space="preserve">, </w:t>
-      </w:r>
-      <w:r>
-        <w:rPr>
-          <w:rFonts w:cs="Times New Roman"/>
-        </w:rPr>
-        <w:t>состоит из одного единственного компонента, то его отказ равносилен отказу всего ПО.</w:t>
+        <w:t>лишь</w:t>
+      </w:r>
+      <w:r>
+        <w:t xml:space="preserve"> </w:t>
+      </w:r>
+      <w:r>
+        <w:t>процессом в ОС, просто не может выполнять своих функций в случае отказа среды исполнения.</w:t>
       </w:r>
     </w:p>
     <w:p>
@@ -12826,7 +12727,7 @@
         <w:rPr>
           <w:lang w:val="en-US"/>
         </w:rPr>
-        <w:t>Technical</w:t>
+        <w:t>System</w:t>
       </w:r>
       <w:r>
         <w:t xml:space="preserve"> </w:t>
@@ -12835,7 +12736,25 @@
         <w:rPr>
           <w:lang w:val="en-US"/>
         </w:rPr>
-        <w:t>Decomposition</w:t>
+        <w:t>component</w:t>
+      </w:r>
+      <w:r>
+        <w:t xml:space="preserve"> </w:t>
+      </w:r>
+      <w:r>
+        <w:rPr>
+          <w:lang w:val="en-US"/>
+        </w:rPr>
+        <w:t>fault</w:t>
+      </w:r>
+      <w:r>
+        <w:t xml:space="preserve"> </w:t>
+      </w:r>
+      <w:r>
+        <w:rPr>
+          <w:lang w:val="en-US"/>
+        </w:rPr>
+        <w:t>tolerance</w:t>
       </w:r>
     </w:p>
     <w:p>
@@ -12844,7 +12763,22 @@
         <w:ind w:left="720" w:firstLine="0"/>
       </w:pPr>
       <w:r>
-        <w:t>В монолитном ПО разделение по техническим ролям возможно только на логическом уровне и, частично, на уровне семантической структуры, но не более того.</w:t>
+        <w:t xml:space="preserve">Поскольку </w:t>
+      </w:r>
+      <w:r>
+        <w:t>«монолит»</w:t>
+      </w:r>
+      <w:r>
+        <w:rPr>
+          <w:rFonts w:cs="Times New Roman"/>
+        </w:rPr>
+        <w:t xml:space="preserve">, </w:t>
+      </w:r>
+      <w:r>
+        <w:rPr>
+          <w:rFonts w:cs="Times New Roman"/>
+        </w:rPr>
+        <w:t>состоит из одного единственного компонента, то его отказ равносилен отказу всего ПО.</w:t>
       </w:r>
     </w:p>
     <w:p>
@@ -12868,13 +12802,7 @@
         <w:rPr>
           <w:lang w:val="en-US"/>
         </w:rPr>
-        <w:t>E</w:t>
-      </w:r>
-      <w:r>
-        <w:rPr>
-          <w:lang w:val="en-US"/>
-        </w:rPr>
-        <w:t>volvability</w:t>
+        <w:t>Decomposition</w:t>
       </w:r>
     </w:p>
     <w:p>
@@ -12883,19 +12811,7 @@
         <w:ind w:left="720" w:firstLine="0"/>
       </w:pPr>
       <w:r>
-        <w:t xml:space="preserve">идеологически, «монолит» задуман как архитектурный стиль для построения ПО, решающее одну единственную задачу в конкретной, строго определённой области знаний, строго определёнными методами </w:t>
-      </w:r>
-      <w:r>
-        <w:t>и</w:t>
-      </w:r>
-      <w:r>
-        <w:t xml:space="preserve"> потому в него изначально не закладывается какая-либо </w:t>
-      </w:r>
-      <w:r>
-        <w:t>гибкость адаптации к меняющимся техническим условиям</w:t>
-      </w:r>
-      <w:r>
-        <w:t>.</w:t>
+        <w:t>В монолитном ПО разделение по техническим ролям возможно только на логическом уровне и, частично, на уровне семантической структуры, но не более того.</w:t>
       </w:r>
     </w:p>
     <w:p>
@@ -12910,7 +12826,22 @@
         <w:rPr>
           <w:lang w:val="en-US"/>
         </w:rPr>
-        <w:t>Elasticity</w:t>
+        <w:t>Technical</w:t>
+      </w:r>
+      <w:r>
+        <w:t xml:space="preserve"> </w:t>
+      </w:r>
+      <w:r>
+        <w:rPr>
+          <w:lang w:val="en-US"/>
+        </w:rPr>
+        <w:t>E</w:t>
+      </w:r>
+      <w:r>
+        <w:rPr>
+          <w:lang w:val="en-US"/>
+        </w:rPr>
+        <w:t>volvability</w:t>
       </w:r>
     </w:p>
     <w:p>
@@ -12919,47 +12850,22 @@
         <w:ind w:left="720" w:firstLine="0"/>
       </w:pPr>
       <w:r>
-        <w:t>Будучи лишь процессом в ОС пользователя, монолитное приложение не имеет какой-либо власти над контролем за потребляемыми ресурсами.</w:t>
-      </w:r>
-    </w:p>
-    <w:p>
-      <w:pPr>
-        <w:pStyle w:val="ac"/>
-      </w:pPr>
-      <w:r>
-        <w:t>Рекомендации к применению:</w:t>
-      </w:r>
-    </w:p>
-    <w:p>
-      <w:pPr>
-        <w:pStyle w:val="ad"/>
-      </w:pPr>
-      <w:r>
-        <w:t>О</w:t>
-      </w:r>
-      <w:r>
-        <w:t>дносложные,</w:t>
-      </w:r>
-      <w:r>
-        <w:t xml:space="preserve"> однопоточные,</w:t>
-      </w:r>
-      <w:r>
-        <w:t xml:space="preserve"> простые программы, изолированные по данным и процессам их обработки, </w:t>
-      </w:r>
-      <w:r>
-        <w:t xml:space="preserve">как правило </w:t>
-      </w:r>
-      <w:r>
-        <w:t xml:space="preserve">не требующие сетевого взаимодействия и </w:t>
-      </w:r>
-      <w:r>
-        <w:t xml:space="preserve">предназначенные для решения одной </w:t>
-      </w:r>
-      <w:r>
-        <w:t>ТЗ</w:t>
-      </w:r>
-      <w:r>
-        <w:t>:</w:t>
+        <w:t>И</w:t>
+      </w:r>
+      <w:r>
+        <w:t xml:space="preserve">деологически, «монолит» задуман как архитектурный стиль для построения ПО, решающее одну единственную задачу в конкретной, строго определённой области знаний, строго определёнными методами </w:t>
+      </w:r>
+      <w:r>
+        <w:t>и</w:t>
+      </w:r>
+      <w:r>
+        <w:t xml:space="preserve"> потому в него изначально не закладывается какая-либо </w:t>
+      </w:r>
+      <w:r>
+        <w:t>гибкость адаптации к меняющимся техническим условиям</w:t>
+      </w:r>
+      <w:r>
+        <w:t>.</w:t>
       </w:r>
     </w:p>
     <w:p>
@@ -12971,7 +12877,68 @@
         </w:numPr>
       </w:pPr>
       <w:r>
-        <w:t>скрипты настройки окружения;</w:t>
+        <w:rPr>
+          <w:lang w:val="en-US"/>
+        </w:rPr>
+        <w:t>Elasticity</w:t>
+      </w:r>
+    </w:p>
+    <w:p>
+      <w:pPr>
+        <w:pStyle w:val="ad"/>
+        <w:ind w:left="720" w:firstLine="0"/>
+      </w:pPr>
+      <w:r>
+        <w:t>Будучи лишь процессом в ОС пользователя, монолитное приложение не имеет какой-либо власти над контролем за потребляемыми ресурсами.</w:t>
+      </w:r>
+    </w:p>
+    <w:p>
+      <w:pPr>
+        <w:pStyle w:val="ac"/>
+      </w:pPr>
+      <w:r>
+        <w:t>Рекомендации к применению:</w:t>
+      </w:r>
+    </w:p>
+    <w:p>
+      <w:pPr>
+        <w:pStyle w:val="ad"/>
+      </w:pPr>
+      <w:r>
+        <w:t>О</w:t>
+      </w:r>
+      <w:r>
+        <w:t>дносложные,</w:t>
+      </w:r>
+      <w:r>
+        <w:t xml:space="preserve"> однопоточные,</w:t>
+      </w:r>
+      <w:r>
+        <w:t xml:space="preserve"> простые программы, изолированные по данным и процессам их обработки, </w:t>
+      </w:r>
+      <w:r>
+        <w:t xml:space="preserve">как правило </w:t>
+      </w:r>
+      <w:r>
+        <w:t>не требующие сетевого взаимодействия</w:t>
+      </w:r>
+      <w:r>
+        <w:rPr>
+          <w:rStyle w:val="a6"/>
+        </w:rPr>
+        <w:footnoteReference w:id="6"/>
+      </w:r>
+      <w:r>
+        <w:t xml:space="preserve"> и </w:t>
+      </w:r>
+      <w:r>
+        <w:t xml:space="preserve">предназначенные для решения одной </w:t>
+      </w:r>
+      <w:r>
+        <w:t>ТЗ</w:t>
+      </w:r>
+      <w:r>
+        <w:t>:</w:t>
       </w:r>
     </w:p>
     <w:p>
@@ -12983,7 +12950,8 @@
         </w:numPr>
       </w:pPr>
       <w:r>
-        <w:t>утилиты ОС;</w:t>
+        <w:lastRenderedPageBreak/>
+        <w:t>скрипты настройки окружения;</w:t>
       </w:r>
     </w:p>
     <w:p>
@@ -12995,16 +12963,7 @@
         </w:numPr>
       </w:pPr>
       <w:r>
-        <w:t>вспомогательные</w:t>
-      </w:r>
-      <w:r>
-        <w:t>/служебные</w:t>
-      </w:r>
-      <w:r>
-        <w:t xml:space="preserve"> программы</w:t>
-      </w:r>
-      <w:r>
-        <w:t>;</w:t>
+        <w:t>утилиты ОС;</w:t>
       </w:r>
     </w:p>
     <w:p>
@@ -13016,6 +12975,27 @@
         </w:numPr>
       </w:pPr>
       <w:r>
+        <w:t>вспомогательные</w:t>
+      </w:r>
+      <w:r>
+        <w:t>/служебные</w:t>
+      </w:r>
+      <w:r>
+        <w:t xml:space="preserve"> программы</w:t>
+      </w:r>
+      <w:r>
+        <w:t>;</w:t>
+      </w:r>
+    </w:p>
+    <w:p>
+      <w:pPr>
+        <w:pStyle w:val="ad"/>
+        <w:numPr>
+          <w:ilvl w:val="0"/>
+          <w:numId w:val="1"/>
+        </w:numPr>
+      </w:pPr>
+      <w:r>
         <w:t>драйверы</w:t>
       </w:r>
       <w:r>
@@ -13033,7 +13013,6 @@
         </w:rPr>
       </w:pPr>
       <w:bookmarkStart w:id="67" w:name="_Модульный_Монолит"/>
-      <w:bookmarkStart w:id="68" w:name="_Toc149908810"/>
       <w:bookmarkEnd w:id="67"/>
       <w:r>
         <w:br w:type="page"/>
@@ -13043,6 +13022,7 @@
       <w:pPr>
         <w:pStyle w:val="3"/>
       </w:pPr>
+      <w:bookmarkStart w:id="68" w:name="_Toc150627346"/>
       <w:r>
         <w:lastRenderedPageBreak/>
         <w:t xml:space="preserve">Модульный </w:t>
@@ -13297,7 +13277,7 @@
         <w:rPr>
           <w:rStyle w:val="a6"/>
         </w:rPr>
-        <w:footnoteReference w:id="6"/>
+        <w:footnoteReference w:id="7"/>
       </w:r>
       <w:r>
         <w:t>.</w:t>
@@ -13557,7 +13537,7 @@
           <w:rStyle w:val="a6"/>
           <w:lang w:val="en-US"/>
         </w:rPr>
-        <w:footnoteReference w:id="7"/>
+        <w:footnoteReference w:id="8"/>
       </w:r>
       <w:r>
         <w:t>.</w:t>
@@ -14097,7 +14077,7 @@
         <w:pStyle w:val="3"/>
       </w:pPr>
       <w:bookmarkStart w:id="69" w:name="_Microkernel"/>
-      <w:bookmarkStart w:id="70" w:name="_Toc149908811"/>
+      <w:bookmarkStart w:id="70" w:name="_Toc150627347"/>
       <w:bookmarkEnd w:id="69"/>
       <w:r>
         <w:rPr>
@@ -14416,7 +14396,7 @@
         <w:rPr>
           <w:rStyle w:val="a6"/>
         </w:rPr>
-        <w:footnoteReference w:id="8"/>
+        <w:footnoteReference w:id="9"/>
       </w:r>
       <w:r>
         <w:t>.</w:t>
@@ -14467,7 +14447,7 @@
         <w:rPr>
           <w:rStyle w:val="a6"/>
         </w:rPr>
-        <w:footnoteReference w:id="9"/>
+        <w:footnoteReference w:id="10"/>
       </w:r>
       <w:r>
         <w:t>.</w:t>
@@ -14509,7 +14489,7 @@
         <w:rPr>
           <w:rStyle w:val="a6"/>
         </w:rPr>
-        <w:footnoteReference w:id="10"/>
+        <w:footnoteReference w:id="11"/>
       </w:r>
       <w:r>
         <w:t>.</w:t>
@@ -14873,7 +14853,7 @@
           <w:rStyle w:val="a6"/>
           <w:rFonts w:cs="Times New Roman"/>
         </w:rPr>
-        <w:footnoteReference w:id="11"/>
+        <w:footnoteReference w:id="12"/>
       </w:r>
       <w:r>
         <w:rPr>
@@ -14969,7 +14949,6 @@
         </w:rPr>
       </w:pPr>
       <w:bookmarkStart w:id="71" w:name="_Стили_ориентированные_на_1"/>
-      <w:bookmarkStart w:id="72" w:name="_Toc149908812"/>
       <w:bookmarkEnd w:id="71"/>
       <w:r>
         <w:br w:type="page"/>
@@ -14982,6 +14961,7 @@
           <w:rFonts w:cs="Times New Roman"/>
         </w:rPr>
       </w:pPr>
+      <w:bookmarkStart w:id="72" w:name="_Toc150627348"/>
       <w:r>
         <w:lastRenderedPageBreak/>
         <w:t>Стили ориентированные на решение бизнес-задач</w:t>
@@ -15187,7 +15167,7 @@
         </w:rPr>
       </w:pPr>
       <w:bookmarkStart w:id="73" w:name="_Service-Oriented_Architecture"/>
-      <w:bookmarkStart w:id="74" w:name="_Toc149908813"/>
+      <w:bookmarkStart w:id="74" w:name="_Toc150627349"/>
       <w:bookmarkEnd w:id="73"/>
       <w:r>
         <w:rPr>
@@ -15245,7 +15225,7 @@
           <w:rStyle w:val="a6"/>
           <w:rFonts w:cs="Times New Roman"/>
         </w:rPr>
-        <w:footnoteReference w:id="12"/>
+        <w:footnoteReference w:id="13"/>
       </w:r>
       <w:r>
         <w:rPr>
@@ -15452,7 +15432,7 @@
         </w:rPr>
       </w:pPr>
       <w:bookmarkStart w:id="75" w:name="_Service-Based"/>
-      <w:bookmarkStart w:id="76" w:name="_Toc149908814"/>
+      <w:bookmarkStart w:id="76" w:name="_Toc150627350"/>
       <w:bookmarkEnd w:id="75"/>
       <w:r>
         <w:rPr>
@@ -16008,7 +15988,7 @@
         <w:rPr>
           <w:rStyle w:val="a6"/>
         </w:rPr>
-        <w:footnoteReference w:id="13"/>
+        <w:footnoteReference w:id="14"/>
       </w:r>
       <w:r>
         <w:t>.</w:t>
@@ -16077,7 +16057,7 @@
         <w:rPr>
           <w:rStyle w:val="a6"/>
         </w:rPr>
-        <w:footnoteReference w:id="14"/>
+        <w:footnoteReference w:id="15"/>
       </w:r>
       <w:r>
         <w:t>.</w:t>
@@ -17212,7 +17192,6 @@
       <w:r>
         <w:t>игры</w:t>
       </w:r>
-      <w:bookmarkStart w:id="78" w:name="_Toc149908815"/>
       <w:r>
         <w:rPr>
           <w:lang w:val="en-US"/>
@@ -17238,6 +17217,7 @@
       <w:pPr>
         <w:pStyle w:val="3"/>
       </w:pPr>
+      <w:bookmarkStart w:id="78" w:name="_Toc150627351"/>
       <w:r>
         <w:rPr>
           <w:lang w:val="en-US"/>
@@ -17652,7 +17632,7 @@
               <w:rPr>
                 <w:rStyle w:val="a6"/>
               </w:rPr>
-              <w:footnoteReference w:id="15"/>
+              <w:footnoteReference w:id="16"/>
             </w:r>
             <w:r>
               <w:t xml:space="preserve"> которой были сконфигурированы (в этом случае, уже отдельные </w:t>
@@ -18294,7 +18274,7 @@
         <w:rPr>
           <w:rStyle w:val="a6"/>
         </w:rPr>
-        <w:footnoteReference w:id="16"/>
+        <w:footnoteReference w:id="17"/>
       </w:r>
       <w:r>
         <w:t xml:space="preserve"> </w:t>
@@ -18327,7 +18307,7 @@
         <w:rPr>
           <w:rStyle w:val="a6"/>
         </w:rPr>
-        <w:footnoteReference w:id="17"/>
+        <w:footnoteReference w:id="18"/>
       </w:r>
       <w:r>
         <w:t>.</w:t>
@@ -18414,7 +18394,7 @@
         <w:rPr>
           <w:rStyle w:val="a6"/>
         </w:rPr>
-        <w:footnoteReference w:id="18"/>
+        <w:footnoteReference w:id="19"/>
       </w:r>
       <w:r>
         <w:t>.</w:t>
@@ -18915,7 +18895,6 @@
         </w:rPr>
       </w:pPr>
       <w:bookmarkStart w:id="79" w:name="_Event-Driven"/>
-      <w:bookmarkStart w:id="80" w:name="_Toc149908816"/>
       <w:bookmarkEnd w:id="79"/>
       <w:r>
         <w:rPr>
@@ -18930,6 +18909,7 @@
       <w:pPr>
         <w:pStyle w:val="3"/>
       </w:pPr>
+      <w:bookmarkStart w:id="80" w:name="_Toc150627352"/>
       <w:r>
         <w:rPr>
           <w:lang w:val="en-US"/>
@@ -19665,7 +19645,7 @@
         <w:rPr>
           <w:rStyle w:val="a6"/>
         </w:rPr>
-        <w:footnoteReference w:id="19"/>
+        <w:footnoteReference w:id="20"/>
       </w:r>
       <w:r>
         <w:t>.</w:t>
@@ -19935,7 +19915,7 @@
         <w:rPr>
           <w:rStyle w:val="a6"/>
         </w:rPr>
-        <w:footnoteReference w:id="20"/>
+        <w:footnoteReference w:id="21"/>
       </w:r>
       <w:r>
         <w:t>.</w:t>
@@ -20084,7 +20064,6 @@
         </w:rPr>
       </w:pPr>
       <w:bookmarkStart w:id="81" w:name="_Microservices"/>
-      <w:bookmarkStart w:id="82" w:name="_Toc149908817"/>
       <w:bookmarkEnd w:id="81"/>
       <w:r>
         <w:rPr>
@@ -20097,6 +20076,7 @@
       <w:pPr>
         <w:pStyle w:val="3"/>
       </w:pPr>
+      <w:bookmarkStart w:id="82" w:name="_Toc150627353"/>
       <w:r>
         <w:rPr>
           <w:lang w:val="en-US"/>
@@ -20179,7 +20159,7 @@
         <w:rPr>
           <w:rStyle w:val="a6"/>
         </w:rPr>
-        <w:footnoteReference w:id="21"/>
+        <w:footnoteReference w:id="22"/>
       </w:r>
       <w:r>
         <w:t>.</w:t>
@@ -20383,7 +20363,7 @@
                 <w:rStyle w:val="a6"/>
                 <w:rFonts w:cs="Times New Roman"/>
               </w:rPr>
-              <w:footnoteReference w:id="22"/>
+              <w:footnoteReference w:id="23"/>
             </w:r>
             <w:r>
               <w:rPr>
@@ -20505,7 +20485,7 @@
         <w:rPr>
           <w:rStyle w:val="a6"/>
         </w:rPr>
-        <w:footnoteReference w:id="23"/>
+        <w:footnoteReference w:id="24"/>
       </w:r>
       <w:r>
         <w:t>.</w:t>
@@ -20679,7 +20659,7 @@
         <w:rPr>
           <w:rStyle w:val="a6"/>
         </w:rPr>
-        <w:footnoteReference w:id="24"/>
+        <w:footnoteReference w:id="25"/>
       </w:r>
       <w:r>
         <w:t>.</w:t>
@@ -20883,7 +20863,7 @@
         <w:rPr>
           <w:rStyle w:val="a6"/>
         </w:rPr>
-        <w:footnoteReference w:id="25"/>
+        <w:footnoteReference w:id="26"/>
       </w:r>
       <w:r>
         <w:t>.</w:t>
@@ -21108,7 +21088,7 @@
         <w:rPr>
           <w:rStyle w:val="a6"/>
         </w:rPr>
-        <w:footnoteReference w:id="26"/>
+        <w:footnoteReference w:id="27"/>
       </w:r>
       <w:r>
         <w:t>.</w:t>
@@ -21360,7 +21340,7 @@
 </file>
 
 <file path=word/endnotes.xml><?xml version="1.0" encoding="utf-8"?>
-<w:endnotes xmlns:wpc="http://schemas.microsoft.com/office/word/2010/wordprocessingCanvas" xmlns:cx="http://schemas.microsoft.com/office/drawing/2014/chartex" xmlns:cx1="http://schemas.microsoft.com/office/drawing/2015/9/8/chartex" xmlns:cx2="http://schemas.microsoft.com/office/drawing/2015/10/21/chartex" xmlns:cx3="http://schemas.microsoft.com/office/drawing/2016/5/9/chartex" xmlns:cx4="http://schemas.microsoft.com/office/drawing/2016/5/10/chartex" xmlns:cx5="http://schemas.microsoft.com/office/drawing/2016/5/11/chartex" xmlns:cx6="http://schemas.microsoft.com/office/drawing/2016/5/12/chartex" xmlns:cx7="http://schemas.microsoft.com/office/drawing/2016/5/13/chartex" xmlns:cx8="http://schemas.microsoft.com/office/drawing/2016/5/14/chartex" xmlns:mc="http://schemas.openxmlformats.org/markup-compatibility/2006" xmlns:aink="http://schemas.microsoft.com/office/drawing/2016/ink" xmlns:am3d="http://schemas.microsoft.com/office/drawing/2017/model3d" xmlns:o="urn:schemas-microsoft-com:office:office" xmlns:oel="http://schemas.microsoft.com/office/2019/extlst" xmlns:r="http://schemas.openxmlformats.org/officeDocument/2006/relationships" xmlns:m="http://schemas.openxmlformats.org/officeDocument/2006/math" xmlns:v="urn:schemas-microsoft-com:vml" xmlns:wp14="http://schemas.microsoft.com/office/word/2010/wordprocessingDrawing" xmlns:wp="http://schemas.openxmlformats.org/drawingml/2006/wordprocessingDrawing" xmlns:w10="urn:schemas-microsoft-com:office:word" xmlns:w="http://schemas.openxmlformats.org/wordprocessingml/2006/main" xmlns:w14="http://schemas.microsoft.com/office/word/2010/wordml" xmlns:w15="http://schemas.microsoft.com/office/word/2012/wordml" xmlns:w16cex="http://schemas.microsoft.com/office/word/2018/wordml/cex" xmlns:w16cid="http://schemas.microsoft.com/office/word/2016/wordml/cid" xmlns:w16="http://schemas.microsoft.com/office/word/2018/wordml" xmlns:w16sdtdh="http://schemas.microsoft.com/office/word/2020/wordml/sdtdatahash" xmlns:w16se="http://schemas.microsoft.com/office/word/2015/wordml/symex" xmlns:wpg="http://schemas.microsoft.com/office/word/2010/wordprocessingGroup" xmlns:wpi="http://schemas.microsoft.com/office/word/2010/wordprocessingInk" xmlns:wne="http://schemas.microsoft.com/office/word/2006/wordml" xmlns:wps="http://schemas.microsoft.com/office/word/2010/wordprocessingShape" mc:Ignorable="w14 w15 w16se w16cid w16 w16cex w16sdtdh wp14">
+<w:endnotes xmlns:wpc="http://schemas.microsoft.com/office/word/2010/wordprocessingCanvas" xmlns:cx="http://schemas.microsoft.com/office/drawing/2014/chartex" xmlns:cx1="http://schemas.microsoft.com/office/drawing/2015/9/8/chartex" xmlns:cx2="http://schemas.microsoft.com/office/drawing/2015/10/21/chartex" xmlns:cx3="http://schemas.microsoft.com/office/drawing/2016/5/9/chartex" xmlns:cx4="http://schemas.microsoft.com/office/drawing/2016/5/10/chartex" xmlns:cx5="http://schemas.microsoft.com/office/drawing/2016/5/11/chartex" xmlns:cx6="http://schemas.microsoft.com/office/drawing/2016/5/12/chartex" xmlns:cx7="http://schemas.microsoft.com/office/drawing/2016/5/13/chartex" xmlns:cx8="http://schemas.microsoft.com/office/drawing/2016/5/14/chartex" xmlns:mc="http://schemas.openxmlformats.org/markup-compatibility/2006" xmlns:aink="http://schemas.microsoft.com/office/drawing/2016/ink" xmlns:am3d="http://schemas.microsoft.com/office/drawing/2017/model3d" xmlns:o="urn:schemas-microsoft-com:office:office" xmlns:oel="http://schemas.microsoft.com/office/2019/extlst" xmlns:r="http://schemas.openxmlformats.org/officeDocument/2006/relationships" xmlns:m="http://schemas.openxmlformats.org/officeDocument/2006/math" xmlns:v="urn:schemas-microsoft-com:vml" xmlns:wp14="http://schemas.microsoft.com/office/word/2010/wordprocessingDrawing" xmlns:wp="http://schemas.openxmlformats.org/drawingml/2006/wordprocessingDrawing" xmlns:w10="urn:schemas-microsoft-com:office:word" xmlns:w="http://schemas.openxmlformats.org/wordprocessingml/2006/main" xmlns:w14="http://schemas.microsoft.com/office/word/2010/wordml" xmlns:w15="http://schemas.microsoft.com/office/word/2012/wordml" xmlns:w16cex="http://schemas.microsoft.com/office/word/2018/wordml/cex" xmlns:w16cid="http://schemas.microsoft.com/office/word/2016/wordml/cid" xmlns:w16="http://schemas.microsoft.com/office/word/2018/wordml" xmlns:w16du="http://schemas.microsoft.com/office/word/2023/wordml/word16du" xmlns:w16sdtdh="http://schemas.microsoft.com/office/word/2020/wordml/sdtdatahash" xmlns:w16se="http://schemas.microsoft.com/office/word/2015/wordml/symex" xmlns:wpg="http://schemas.microsoft.com/office/word/2010/wordprocessingGroup" xmlns:wpi="http://schemas.microsoft.com/office/word/2010/wordprocessingInk" xmlns:wne="http://schemas.microsoft.com/office/word/2006/wordml" xmlns:wps="http://schemas.microsoft.com/office/word/2010/wordprocessingShape" mc:Ignorable="w14 w15 w16se w16cid w16 w16cex w16sdtdh wp14">
   <w:endnote w:type="separator" w:id="-1">
     <w:p>
       <w:pPr>
@@ -21385,7 +21365,7 @@
 </file>
 
 <file path=word/footer1.xml><?xml version="1.0" encoding="utf-8"?>
-<w:ftr xmlns:wpc="http://schemas.microsoft.com/office/word/2010/wordprocessingCanvas" xmlns:cx="http://schemas.microsoft.com/office/drawing/2014/chartex" xmlns:cx1="http://schemas.microsoft.com/office/drawing/2015/9/8/chartex" xmlns:cx2="http://schemas.microsoft.com/office/drawing/2015/10/21/chartex" xmlns:cx3="http://schemas.microsoft.com/office/drawing/2016/5/9/chartex" xmlns:cx4="http://schemas.microsoft.com/office/drawing/2016/5/10/chartex" xmlns:cx5="http://schemas.microsoft.com/office/drawing/2016/5/11/chartex" xmlns:cx6="http://schemas.microsoft.com/office/drawing/2016/5/12/chartex" xmlns:cx7="http://schemas.microsoft.com/office/drawing/2016/5/13/chartex" xmlns:cx8="http://schemas.microsoft.com/office/drawing/2016/5/14/chartex" xmlns:mc="http://schemas.openxmlformats.org/markup-compatibility/2006" xmlns:aink="http://schemas.microsoft.com/office/drawing/2016/ink" xmlns:am3d="http://schemas.microsoft.com/office/drawing/2017/model3d" xmlns:o="urn:schemas-microsoft-com:office:office" xmlns:oel="http://schemas.microsoft.com/office/2019/extlst" xmlns:r="http://schemas.openxmlformats.org/officeDocument/2006/relationships" xmlns:m="http://schemas.openxmlformats.org/officeDocument/2006/math" xmlns:v="urn:schemas-microsoft-com:vml" xmlns:wp14="http://schemas.microsoft.com/office/word/2010/wordprocessingDrawing" xmlns:wp="http://schemas.openxmlformats.org/drawingml/2006/wordprocessingDrawing" xmlns:w10="urn:schemas-microsoft-com:office:word" xmlns:w="http://schemas.openxmlformats.org/wordprocessingml/2006/main" xmlns:w14="http://schemas.microsoft.com/office/word/2010/wordml" xmlns:w15="http://schemas.microsoft.com/office/word/2012/wordml" xmlns:w16cex="http://schemas.microsoft.com/office/word/2018/wordml/cex" xmlns:w16cid="http://schemas.microsoft.com/office/word/2016/wordml/cid" xmlns:w16="http://schemas.microsoft.com/office/word/2018/wordml" xmlns:w16sdtdh="http://schemas.microsoft.com/office/word/2020/wordml/sdtdatahash" xmlns:w16se="http://schemas.microsoft.com/office/word/2015/wordml/symex" xmlns:wpg="http://schemas.microsoft.com/office/word/2010/wordprocessingGroup" xmlns:wpi="http://schemas.microsoft.com/office/word/2010/wordprocessingInk" xmlns:wne="http://schemas.microsoft.com/office/word/2006/wordml" xmlns:wps="http://schemas.microsoft.com/office/word/2010/wordprocessingShape" mc:Ignorable="w14 w15 w16se w16cid w16 w16cex w16sdtdh wp14">
+<w:ftr xmlns:wpc="http://schemas.microsoft.com/office/word/2010/wordprocessingCanvas" xmlns:cx="http://schemas.microsoft.com/office/drawing/2014/chartex" xmlns:cx1="http://schemas.microsoft.com/office/drawing/2015/9/8/chartex" xmlns:cx2="http://schemas.microsoft.com/office/drawing/2015/10/21/chartex" xmlns:cx3="http://schemas.microsoft.com/office/drawing/2016/5/9/chartex" xmlns:cx4="http://schemas.microsoft.com/office/drawing/2016/5/10/chartex" xmlns:cx5="http://schemas.microsoft.com/office/drawing/2016/5/11/chartex" xmlns:cx6="http://schemas.microsoft.com/office/drawing/2016/5/12/chartex" xmlns:cx7="http://schemas.microsoft.com/office/drawing/2016/5/13/chartex" xmlns:cx8="http://schemas.microsoft.com/office/drawing/2016/5/14/chartex" xmlns:mc="http://schemas.openxmlformats.org/markup-compatibility/2006" xmlns:aink="http://schemas.microsoft.com/office/drawing/2016/ink" xmlns:am3d="http://schemas.microsoft.com/office/drawing/2017/model3d" xmlns:o="urn:schemas-microsoft-com:office:office" xmlns:oel="http://schemas.microsoft.com/office/2019/extlst" xmlns:r="http://schemas.openxmlformats.org/officeDocument/2006/relationships" xmlns:m="http://schemas.openxmlformats.org/officeDocument/2006/math" xmlns:v="urn:schemas-microsoft-com:vml" xmlns:wp14="http://schemas.microsoft.com/office/word/2010/wordprocessingDrawing" xmlns:wp="http://schemas.openxmlformats.org/drawingml/2006/wordprocessingDrawing" xmlns:w10="urn:schemas-microsoft-com:office:word" xmlns:w="http://schemas.openxmlformats.org/wordprocessingml/2006/main" xmlns:w14="http://schemas.microsoft.com/office/word/2010/wordml" xmlns:w15="http://schemas.microsoft.com/office/word/2012/wordml" xmlns:w16cex="http://schemas.microsoft.com/office/word/2018/wordml/cex" xmlns:w16cid="http://schemas.microsoft.com/office/word/2016/wordml/cid" xmlns:w16="http://schemas.microsoft.com/office/word/2018/wordml" xmlns:w16du="http://schemas.microsoft.com/office/word/2023/wordml/word16du" xmlns:w16sdtdh="http://schemas.microsoft.com/office/word/2020/wordml/sdtdatahash" xmlns:w16se="http://schemas.microsoft.com/office/word/2015/wordml/symex" xmlns:wpg="http://schemas.microsoft.com/office/word/2010/wordprocessingGroup" xmlns:wpi="http://schemas.microsoft.com/office/word/2010/wordprocessingInk" xmlns:wne="http://schemas.microsoft.com/office/word/2006/wordml" xmlns:wps="http://schemas.microsoft.com/office/word/2010/wordprocessingShape" mc:Ignorable="w14 w15 w16se w16cid w16 w16cex w16sdtdh wp14">
   <w:sdt>
     <w:sdtPr>
       <w:id w:val="2062369353"/>
@@ -21427,7 +21407,7 @@
 </file>
 
 <file path=word/footnotes.xml><?xml version="1.0" encoding="utf-8"?>
-<w:footnotes xmlns:wpc="http://schemas.microsoft.com/office/word/2010/wordprocessingCanvas" xmlns:cx="http://schemas.microsoft.com/office/drawing/2014/chartex" xmlns:cx1="http://schemas.microsoft.com/office/drawing/2015/9/8/chartex" xmlns:cx2="http://schemas.microsoft.com/office/drawing/2015/10/21/chartex" xmlns:cx3="http://schemas.microsoft.com/office/drawing/2016/5/9/chartex" xmlns:cx4="http://schemas.microsoft.com/office/drawing/2016/5/10/chartex" xmlns:cx5="http://schemas.microsoft.com/office/drawing/2016/5/11/chartex" xmlns:cx6="http://schemas.microsoft.com/office/drawing/2016/5/12/chartex" xmlns:cx7="http://schemas.microsoft.com/office/drawing/2016/5/13/chartex" xmlns:cx8="http://schemas.microsoft.com/office/drawing/2016/5/14/chartex" xmlns:mc="http://schemas.openxmlformats.org/markup-compatibility/2006" xmlns:aink="http://schemas.microsoft.com/office/drawing/2016/ink" xmlns:am3d="http://schemas.microsoft.com/office/drawing/2017/model3d" xmlns:o="urn:schemas-microsoft-com:office:office" xmlns:oel="http://schemas.microsoft.com/office/2019/extlst" xmlns:r="http://schemas.openxmlformats.org/officeDocument/2006/relationships" xmlns:m="http://schemas.openxmlformats.org/officeDocument/2006/math" xmlns:v="urn:schemas-microsoft-com:vml" xmlns:wp14="http://schemas.microsoft.com/office/word/2010/wordprocessingDrawing" xmlns:wp="http://schemas.openxmlformats.org/drawingml/2006/wordprocessingDrawing" xmlns:w10="urn:schemas-microsoft-com:office:word" xmlns:w="http://schemas.openxmlformats.org/wordprocessingml/2006/main" xmlns:w14="http://schemas.microsoft.com/office/word/2010/wordml" xmlns:w15="http://schemas.microsoft.com/office/word/2012/wordml" xmlns:w16cex="http://schemas.microsoft.com/office/word/2018/wordml/cex" xmlns:w16cid="http://schemas.microsoft.com/office/word/2016/wordml/cid" xmlns:w16="http://schemas.microsoft.com/office/word/2018/wordml" xmlns:w16sdtdh="http://schemas.microsoft.com/office/word/2020/wordml/sdtdatahash" xmlns:w16se="http://schemas.microsoft.com/office/word/2015/wordml/symex" xmlns:wpg="http://schemas.microsoft.com/office/word/2010/wordprocessingGroup" xmlns:wpi="http://schemas.microsoft.com/office/word/2010/wordprocessingInk" xmlns:wne="http://schemas.microsoft.com/office/word/2006/wordml" xmlns:wps="http://schemas.microsoft.com/office/word/2010/wordprocessingShape" mc:Ignorable="w14 w15 w16se w16cid w16 w16cex w16sdtdh wp14">
+<w:footnotes xmlns:wpc="http://schemas.microsoft.com/office/word/2010/wordprocessingCanvas" xmlns:cx="http://schemas.microsoft.com/office/drawing/2014/chartex" xmlns:cx1="http://schemas.microsoft.com/office/drawing/2015/9/8/chartex" xmlns:cx2="http://schemas.microsoft.com/office/drawing/2015/10/21/chartex" xmlns:cx3="http://schemas.microsoft.com/office/drawing/2016/5/9/chartex" xmlns:cx4="http://schemas.microsoft.com/office/drawing/2016/5/10/chartex" xmlns:cx5="http://schemas.microsoft.com/office/drawing/2016/5/11/chartex" xmlns:cx6="http://schemas.microsoft.com/office/drawing/2016/5/12/chartex" xmlns:cx7="http://schemas.microsoft.com/office/drawing/2016/5/13/chartex" xmlns:cx8="http://schemas.microsoft.com/office/drawing/2016/5/14/chartex" xmlns:mc="http://schemas.openxmlformats.org/markup-compatibility/2006" xmlns:aink="http://schemas.microsoft.com/office/drawing/2016/ink" xmlns:am3d="http://schemas.microsoft.com/office/drawing/2017/model3d" xmlns:o="urn:schemas-microsoft-com:office:office" xmlns:oel="http://schemas.microsoft.com/office/2019/extlst" xmlns:r="http://schemas.openxmlformats.org/officeDocument/2006/relationships" xmlns:m="http://schemas.openxmlformats.org/officeDocument/2006/math" xmlns:v="urn:schemas-microsoft-com:vml" xmlns:wp14="http://schemas.microsoft.com/office/word/2010/wordprocessingDrawing" xmlns:wp="http://schemas.openxmlformats.org/drawingml/2006/wordprocessingDrawing" xmlns:w10="urn:schemas-microsoft-com:office:word" xmlns:w="http://schemas.openxmlformats.org/wordprocessingml/2006/main" xmlns:w14="http://schemas.microsoft.com/office/word/2010/wordml" xmlns:w15="http://schemas.microsoft.com/office/word/2012/wordml" xmlns:w16cex="http://schemas.microsoft.com/office/word/2018/wordml/cex" xmlns:w16cid="http://schemas.microsoft.com/office/word/2016/wordml/cid" xmlns:w16="http://schemas.microsoft.com/office/word/2018/wordml" xmlns:w16du="http://schemas.microsoft.com/office/word/2023/wordml/word16du" xmlns:w16sdtdh="http://schemas.microsoft.com/office/word/2020/wordml/sdtdatahash" xmlns:w16se="http://schemas.microsoft.com/office/word/2015/wordml/symex" xmlns:wpg="http://schemas.microsoft.com/office/word/2010/wordprocessingGroup" xmlns:wpi="http://schemas.microsoft.com/office/word/2010/wordprocessingInk" xmlns:wne="http://schemas.microsoft.com/office/word/2006/wordml" xmlns:wps="http://schemas.microsoft.com/office/word/2010/wordprocessingShape" mc:Ignorable="w14 w15 w16se w16cid w16 w16cex w16sdtdh wp14">
   <w:footnote w:type="separator" w:id="-1">
     <w:p>
       <w:pPr>
@@ -21476,7 +21456,19 @@
         <w:footnoteRef/>
       </w:r>
       <w:r>
-        <w:t xml:space="preserve"> Появление в системе компонентов требующих абстрагирования части своей логики/функционала от других компонентов на логическом уровне, как правило, требует абстрагирования/разделения и на уровне технической реализации.</w:t>
+        <w:t xml:space="preserve"> Появление в системе </w:t>
+      </w:r>
+      <w:r>
+        <w:t>компонентов,</w:t>
+      </w:r>
+      <w:r>
+        <w:t xml:space="preserve"> требующих абстрагирования части своей логики/функционала от других компонентов на логическом уровне, как правило, требует абстрагирования/разделения и на уровне технической реализации</w:t>
+      </w:r>
+      <w:r>
+        <w:t>, что является весомой причиной задуматься о смене архитектурного стиля</w:t>
+      </w:r>
+      <w:r>
+        <w:t>.</w:t>
       </w:r>
     </w:p>
   </w:footnote>
@@ -21530,7 +21522,13 @@
         <w:footnoteRef/>
       </w:r>
       <w:r>
-        <w:t xml:space="preserve"> В большинстве ситуаций, подобное является главной причиной перестройки приложения на новый архитектурный стиль.</w:t>
+        <w:t xml:space="preserve"> В большинстве ситуаций, </w:t>
+      </w:r>
+      <w:r>
+        <w:t>именно это обстоятельство</w:t>
+      </w:r>
+      <w:r>
+        <w:t xml:space="preserve"> является главной причиной перестройки приложения на новый архитектурный стиль.</w:t>
       </w:r>
     </w:p>
   </w:footnote>
@@ -21546,25 +21544,16 @@
         <w:footnoteRef/>
       </w:r>
       <w:r>
-        <w:t xml:space="preserve"> Таковые, однако, обильно представлены в современном мире ОП (</w:t>
-      </w:r>
-      <w:r>
-        <w:rPr>
-          <w:lang w:val="en-US"/>
-        </w:rPr>
-        <w:t>CMake</w:t>
-      </w:r>
-      <w:r>
-        <w:t xml:space="preserve">, </w:t>
-      </w:r>
-      <w:r>
-        <w:rPr>
-          <w:lang w:val="en-US"/>
-        </w:rPr>
-        <w:t>Maven</w:t>
-      </w:r>
-      <w:r>
-        <w:t>, …).</w:t>
+        <w:t xml:space="preserve"> Либо изначально представляющие односложный компонент, предназначенные для обеспечения сетевого взаимодействия (таковыми являются различные коммуникационные библиотеки вплоть до транспортного уровня семиуровневой модели </w:t>
+      </w:r>
+      <w:r>
+        <w:rPr>
+          <w:lang w:val="en-US"/>
+        </w:rPr>
+        <w:t>OSI</w:t>
+      </w:r>
+      <w:r>
+        <w:t>).</w:t>
       </w:r>
     </w:p>
   </w:footnote>
@@ -21580,16 +21569,25 @@
         <w:footnoteRef/>
       </w:r>
       <w:r>
-        <w:t xml:space="preserve"> Данная проблема хорошо решается использованием современных </w:t>
-      </w:r>
-      <w:r>
-        <w:rPr>
-          <w:lang w:val="en-US"/>
-        </w:rPr>
-        <w:t>IDE</w:t>
-      </w:r>
-      <w:r>
-        <w:t>.</w:t>
+        <w:t xml:space="preserve"> Таковые, однако, обильно представлены в современном мире ОП (</w:t>
+      </w:r>
+      <w:r>
+        <w:rPr>
+          <w:lang w:val="en-US"/>
+        </w:rPr>
+        <w:t>CMake</w:t>
+      </w:r>
+      <w:r>
+        <w:t xml:space="preserve">, </w:t>
+      </w:r>
+      <w:r>
+        <w:rPr>
+          <w:lang w:val="en-US"/>
+        </w:rPr>
+        <w:t>Maven</w:t>
+      </w:r>
+      <w:r>
+        <w:t>, …).</w:t>
       </w:r>
     </w:p>
   </w:footnote>
@@ -21605,7 +21603,16 @@
         <w:footnoteRef/>
       </w:r>
       <w:r>
-        <w:t xml:space="preserve"> Яркий пример такой декомпозиции, это современные операционные системы</w:t>
+        <w:t xml:space="preserve"> Данная проблема хорошо решается использованием современных </w:t>
+      </w:r>
+      <w:r>
+        <w:rPr>
+          <w:lang w:val="en-US"/>
+        </w:rPr>
+        <w:t>IDE</w:t>
+      </w:r>
+      <w:r>
+        <w:t>.</w:t>
       </w:r>
     </w:p>
   </w:footnote>
@@ -21621,16 +21628,7 @@
         <w:footnoteRef/>
       </w:r>
       <w:r>
-        <w:t xml:space="preserve"> Однако, возможна ситуация, когда возможности ОС могут просто не позволить запустить «</w:t>
-      </w:r>
-      <w:r>
-        <w:rPr>
-          <w:lang w:val="en-US"/>
-        </w:rPr>
-        <w:t>microkernel</w:t>
-      </w:r>
-      <w:r>
-        <w:t>»-систему.</w:t>
+        <w:t xml:space="preserve"> Яркий пример такой декомпозиции, это современные операционные системы</w:t>
       </w:r>
     </w:p>
   </w:footnote>
@@ -21646,16 +21644,16 @@
         <w:footnoteRef/>
       </w:r>
       <w:r>
-        <w:t xml:space="preserve"> Исключением является ситуация, когда падающий компонент написан с ошибками, из-за чего его падение является стабильно-систематическим, а также в ситуации, когда падает главный компонент-медиатор, когда бы перезапускать упавший компонент было бы уже некому</w:t>
-      </w:r>
-      <w:r>
-        <w:t xml:space="preserve">; </w:t>
-      </w:r>
-      <w:r>
-        <w:t>но последнее решается тем, что функции медиатора распределяются между всеми компонентами системы</w:t>
-      </w:r>
-      <w:r>
-        <w:t>.</w:t>
+        <w:t xml:space="preserve"> Однако, возможна ситуация, когда возможности ОС могут просто не позволить запустить «</w:t>
+      </w:r>
+      <w:r>
+        <w:rPr>
+          <w:lang w:val="en-US"/>
+        </w:rPr>
+        <w:t>microkernel</w:t>
+      </w:r>
+      <w:r>
+        <w:t>»-систему.</w:t>
       </w:r>
     </w:p>
   </w:footnote>
@@ -21671,22 +21669,16 @@
         <w:footnoteRef/>
       </w:r>
       <w:r>
-        <w:t xml:space="preserve"> </w:t>
-      </w:r>
-      <w:r>
-        <w:t>Да, довольно сложно добиться этой ситуации, т.к. необходимо заниматься разработкой соответствующего ПО, и потому в некотором смысле у подхода «microkernel</w:t>
-      </w:r>
-      <w:r>
-        <w:t>»</w:t>
-      </w:r>
-      <w:r>
-        <w:t xml:space="preserve"> нет каких-то явно выраженных слабых сторон, но тем не менее</w:t>
-      </w:r>
-      <w:r>
-        <w:t>,</w:t>
-      </w:r>
-      <w:r>
-        <w:t xml:space="preserve"> это возможно.</w:t>
+        <w:t xml:space="preserve"> Исключением является ситуация, когда падающий компонент написан с ошибками, из-за чего его падение является стабильно-систематическим, а также в ситуации, когда падает главный компонент-медиатор, когда бы перезапускать упавший компонент было бы уже некому</w:t>
+      </w:r>
+      <w:r>
+        <w:t xml:space="preserve">; </w:t>
+      </w:r>
+      <w:r>
+        <w:t>но последнее решается тем, что функции медиатора распределяются между всеми компонентами системы</w:t>
+      </w:r>
+      <w:r>
+        <w:t>.</w:t>
       </w:r>
     </w:p>
   </w:footnote>
@@ -21702,7 +21694,22 @@
         <w:footnoteRef/>
       </w:r>
       <w:r>
-        <w:t xml:space="preserve"> Как правило, главной причиной подобного становится ориентация бизнеса на создание услуг доступных по сети (но возможные и другие).</w:t>
+        <w:t xml:space="preserve"> </w:t>
+      </w:r>
+      <w:r>
+        <w:t>Да, довольно сложно добиться этой ситуации, т.к. необходимо заниматься разработкой соответствующего ПО, и потому в некотором смысле у подхода «microkernel</w:t>
+      </w:r>
+      <w:r>
+        <w:t>»</w:t>
+      </w:r>
+      <w:r>
+        <w:t xml:space="preserve"> нет каких-то явно выраженных слабых сторон, но тем не менее</w:t>
+      </w:r>
+      <w:r>
+        <w:t>,</w:t>
+      </w:r>
+      <w:r>
+        <w:t xml:space="preserve"> это возможно.</w:t>
       </w:r>
     </w:p>
   </w:footnote>
@@ -21718,7 +21725,7 @@
         <w:footnoteRef/>
       </w:r>
       <w:r>
-        <w:t xml:space="preserve"> Исключением с катастрофическими последствиями может быть ситуация выхода из строя вычислительного узла, выполняющего роль БД в сервис-системе без репликации.</w:t>
+        <w:t xml:space="preserve"> Как правило, главной причиной подобного становится ориентация бизнеса на создание услуг доступных по сети (но возможные и другие).</w:t>
       </w:r>
     </w:p>
   </w:footnote>
@@ -21734,7 +21741,7 @@
         <w:footnoteRef/>
       </w:r>
       <w:r>
-        <w:t xml:space="preserve"> Но в условиях когда подразумевается система постоянного масштаба.</w:t>
+        <w:t xml:space="preserve"> Исключением с катастрофическими последствиями может быть ситуация выхода из строя вычислительного узла, выполняющего роль БД в сервис-системе без репликации.</w:t>
       </w:r>
     </w:p>
   </w:footnote>
@@ -21750,6 +21757,22 @@
         <w:footnoteRef/>
       </w:r>
       <w:r>
+        <w:t xml:space="preserve"> Но в условиях когда подразумевается система постоянного масштаба.</w:t>
+      </w:r>
+    </w:p>
+  </w:footnote>
+  <w:footnote w:id="16">
+    <w:p>
+      <w:pPr>
+        <w:pStyle w:val="a4"/>
+      </w:pPr>
+      <w:r>
+        <w:rPr>
+          <w:rStyle w:val="a6"/>
+        </w:rPr>
+        <w:footnoteRef/>
+      </w:r>
+      <w:r>
         <w:t xml:space="preserve"> В реальных системах </w:t>
       </w:r>
       <w:r>
@@ -21800,7 +21823,7 @@
       </w:r>
     </w:p>
   </w:footnote>
-  <w:footnote w:id="16">
+  <w:footnote w:id="17">
     <w:p>
       <w:pPr>
         <w:pStyle w:val="a4"/>
@@ -21840,46 +21863,6 @@
       </w:r>
       <w:r>
         <w:t>.</w:t>
-      </w:r>
-    </w:p>
-  </w:footnote>
-  <w:footnote w:id="17">
-    <w:p>
-      <w:pPr>
-        <w:pStyle w:val="a4"/>
-      </w:pPr>
-      <w:r>
-        <w:rPr>
-          <w:rStyle w:val="a6"/>
-        </w:rPr>
-        <w:footnoteRef/>
-      </w:r>
-      <w:r>
-        <w:t xml:space="preserve"> Подразумевается, что бизнес не арендует, но именно владеет вычислительными серверами и всей коммуникационной инфраструктурой, обеспечивающей функционирование </w:t>
-      </w:r>
-      <w:r>
-        <w:t>«</w:t>
-      </w:r>
-      <w:r>
-        <w:rPr>
-          <w:lang w:val="en-US"/>
-        </w:rPr>
-        <w:t>space</w:t>
-      </w:r>
-      <w:r>
-        <w:t>-</w:t>
-      </w:r>
-      <w:r>
-        <w:rPr>
-          <w:lang w:val="en-US"/>
-        </w:rPr>
-        <w:t>based</w:t>
-      </w:r>
-      <w:r>
-        <w:t>»</w:t>
-      </w:r>
-      <w:r>
-        <w:t xml:space="preserve"> сервис-системы.</w:t>
       </w:r>
     </w:p>
   </w:footnote>
@@ -21895,7 +21878,31 @@
         <w:footnoteRef/>
       </w:r>
       <w:r>
-        <w:t xml:space="preserve"> Собственно, подобная ситуация и является ключевой бизнес-идеей облачных технологий.</w:t>
+        <w:t xml:space="preserve"> Подразумевается, что бизнес не арендует, но именно владеет вычислительными серверами и всей коммуникационной инфраструктурой, обеспечивающей функционирование </w:t>
+      </w:r>
+      <w:r>
+        <w:t>«</w:t>
+      </w:r>
+      <w:r>
+        <w:rPr>
+          <w:lang w:val="en-US"/>
+        </w:rPr>
+        <w:t>space</w:t>
+      </w:r>
+      <w:r>
+        <w:t>-</w:t>
+      </w:r>
+      <w:r>
+        <w:rPr>
+          <w:lang w:val="en-US"/>
+        </w:rPr>
+        <w:t>based</w:t>
+      </w:r>
+      <w:r>
+        <w:t>»</w:t>
+      </w:r>
+      <w:r>
+        <w:t xml:space="preserve"> сервис-системы.</w:t>
       </w:r>
     </w:p>
   </w:footnote>
@@ -21911,6 +21918,22 @@
         <w:footnoteRef/>
       </w:r>
       <w:r>
+        <w:t xml:space="preserve"> Собственно, подобная ситуация и является ключевой бизнес-идеей облачных технологий.</w:t>
+      </w:r>
+    </w:p>
+  </w:footnote>
+  <w:footnote w:id="20">
+    <w:p>
+      <w:pPr>
+        <w:pStyle w:val="a4"/>
+      </w:pPr>
+      <w:r>
+        <w:rPr>
+          <w:rStyle w:val="a6"/>
+        </w:rPr>
+        <w:footnoteRef/>
+      </w:r>
+      <w:r>
         <w:t xml:space="preserve"> Единственная связанность на уровне данных может быть осмыслена/сформулирована в рамках того факта, что все сервисы обмениваются через </w:t>
       </w:r>
       <w:r>
@@ -21925,7 +21948,7 @@
       </w:r>
     </w:p>
   </w:footnote>
-  <w:footnote w:id="20">
+  <w:footnote w:id="21">
     <w:p>
       <w:pPr>
         <w:pStyle w:val="a4"/>
@@ -21950,22 +21973,6 @@
       </w:r>
       <w:r>
         <w:t>грамотная настройка и использование требует опыта и времени.</w:t>
-      </w:r>
-    </w:p>
-  </w:footnote>
-  <w:footnote w:id="21">
-    <w:p>
-      <w:pPr>
-        <w:pStyle w:val="a4"/>
-      </w:pPr>
-      <w:r>
-        <w:rPr>
-          <w:rStyle w:val="a6"/>
-        </w:rPr>
-        <w:footnoteRef/>
-      </w:r>
-      <w:r>
-        <w:t xml:space="preserve"> Т.е. из многочисленного монолитного ПО с модулем сетевой коммуникации.</w:t>
       </w:r>
     </w:p>
   </w:footnote>
@@ -21981,31 +21988,7 @@
         <w:footnoteRef/>
       </w:r>
       <w:r>
-        <w:t xml:space="preserve"> </w:t>
-      </w:r>
-      <w:r>
-        <w:t>В идеале каждый сервис проектируется таким образом,</w:t>
-      </w:r>
-      <w:r>
-        <w:t xml:space="preserve"> чтобы</w:t>
-      </w:r>
-      <w:r>
-        <w:t xml:space="preserve"> (1)</w:t>
-      </w:r>
-      <w:r>
-        <w:t xml:space="preserve"> </w:t>
-      </w:r>
-      <w:r>
-        <w:t>прежде всего</w:t>
-      </w:r>
-      <w:r>
-        <w:t xml:space="preserve"> максимально </w:t>
-      </w:r>
-      <w:r>
-        <w:t>эффективно</w:t>
-      </w:r>
-      <w:r>
-        <w:t xml:space="preserve"> выполнять свою функцию, (2) предоставить как можно больше способов общения с клиентами, но ничего заранее не подразумевать о своих клиентах.</w:t>
+        <w:t xml:space="preserve"> Т.е. из многочисленного монолитного ПО с модулем сетевой коммуникации.</w:t>
       </w:r>
     </w:p>
   </w:footnote>
@@ -22021,7 +22004,31 @@
         <w:footnoteRef/>
       </w:r>
       <w:r>
-        <w:t xml:space="preserve"> Можно сказать, что у таковой архитектуры нет специфики предназначения: она подходит для решения абсолютно любой бизнес-задачи, т.к., будучи представленной в виде набора элементарных инструментов, способна быть адаптированной/настроенной/дополненной для решения любой бизнес-задачи без необходимости менять существующие бизнес-требования.</w:t>
+        <w:t xml:space="preserve"> </w:t>
+      </w:r>
+      <w:r>
+        <w:t>В идеале каждый сервис проектируется таким образом,</w:t>
+      </w:r>
+      <w:r>
+        <w:t xml:space="preserve"> чтобы</w:t>
+      </w:r>
+      <w:r>
+        <w:t xml:space="preserve"> (1)</w:t>
+      </w:r>
+      <w:r>
+        <w:t xml:space="preserve"> </w:t>
+      </w:r>
+      <w:r>
+        <w:t>прежде всего</w:t>
+      </w:r>
+      <w:r>
+        <w:t xml:space="preserve"> максимально </w:t>
+      </w:r>
+      <w:r>
+        <w:t>эффективно</w:t>
+      </w:r>
+      <w:r>
+        <w:t xml:space="preserve"> выполнять свою функцию, (2) предоставить как можно больше способов общения с клиентами, но ничего заранее не подразумевать о своих клиентах.</w:t>
       </w:r>
     </w:p>
   </w:footnote>
@@ -22037,7 +22044,7 @@
         <w:footnoteRef/>
       </w:r>
       <w:r>
-        <w:t xml:space="preserve"> Коммуникационный модуль, как правило стандартный и добавляется по шаблону.</w:t>
+        <w:t xml:space="preserve"> Можно сказать, что у таковой архитектуры нет специфики предназначения: она подходит для решения абсолютно любой бизнес-задачи, т.к., будучи представленной в виде набора элементарных инструментов, способна быть адаптированной/настроенной/дополненной для решения любой бизнес-задачи без необходимости менять существующие бизнес-требования.</w:t>
       </w:r>
     </w:p>
   </w:footnote>
@@ -22053,11 +22060,27 @@
         <w:footnoteRef/>
       </w:r>
       <w:r>
-        <w:t xml:space="preserve"> Конечно, в реальный системах, решаемые бизнес-задачи часто требуют определённой интеграции данных между различными сервисами, что, однако, решается созданием дополнительного сервиса, играющего роль медиатора.</w:t>
+        <w:t xml:space="preserve"> Коммуникационный модуль, как правило стандартный и добавляется по шаблону.</w:t>
       </w:r>
     </w:p>
   </w:footnote>
   <w:footnote w:id="26">
+    <w:p>
+      <w:pPr>
+        <w:pStyle w:val="a4"/>
+      </w:pPr>
+      <w:r>
+        <w:rPr>
+          <w:rStyle w:val="a6"/>
+        </w:rPr>
+        <w:footnoteRef/>
+      </w:r>
+      <w:r>
+        <w:t xml:space="preserve"> Конечно, в реальный системах, решаемые бизнес-задачи часто требуют определённой интеграции данных между различными сервисами, что, однако, решается созданием дополнительного сервиса, играющего роль медиатора.</w:t>
+      </w:r>
+    </w:p>
+  </w:footnote>
+  <w:footnote w:id="27">
     <w:p>
       <w:pPr>
         <w:pStyle w:val="a4"/>
@@ -22080,10 +22103,10 @@
 </file>
 
 <file path=word/numbering.xml><?xml version="1.0" encoding="utf-8"?>
-<w:numbering xmlns:wpc="http://schemas.microsoft.com/office/word/2010/wordprocessingCanvas" xmlns:cx="http://schemas.microsoft.com/office/drawing/2014/chartex" xmlns:cx1="http://schemas.microsoft.com/office/drawing/2015/9/8/chartex" xmlns:cx2="http://schemas.microsoft.com/office/drawing/2015/10/21/chartex" xmlns:cx3="http://schemas.microsoft.com/office/drawing/2016/5/9/chartex" xmlns:cx4="http://schemas.microsoft.com/office/drawing/2016/5/10/chartex" xmlns:cx5="http://schemas.microsoft.com/office/drawing/2016/5/11/chartex" xmlns:cx6="http://schemas.microsoft.com/office/drawing/2016/5/12/chartex" xmlns:cx7="http://schemas.microsoft.com/office/drawing/2016/5/13/chartex" xmlns:cx8="http://schemas.microsoft.com/office/drawing/2016/5/14/chartex" xmlns:mc="http://schemas.openxmlformats.org/markup-compatibility/2006" xmlns:aink="http://schemas.microsoft.com/office/drawing/2016/ink" xmlns:am3d="http://schemas.microsoft.com/office/drawing/2017/model3d" xmlns:o="urn:schemas-microsoft-com:office:office" xmlns:oel="http://schemas.microsoft.com/office/2019/extlst" xmlns:r="http://schemas.openxmlformats.org/officeDocument/2006/relationships" xmlns:m="http://schemas.openxmlformats.org/officeDocument/2006/math" xmlns:v="urn:schemas-microsoft-com:vml" xmlns:wp14="http://schemas.microsoft.com/office/word/2010/wordprocessingDrawing" xmlns:wp="http://schemas.openxmlformats.org/drawingml/2006/wordprocessingDrawing" xmlns:w10="urn:schemas-microsoft-com:office:word" xmlns:w="http://schemas.openxmlformats.org/wordprocessingml/2006/main" xmlns:w14="http://schemas.microsoft.com/office/word/2010/wordml" xmlns:w15="http://schemas.microsoft.com/office/word/2012/wordml" xmlns:w16cex="http://schemas.microsoft.com/office/word/2018/wordml/cex" xmlns:w16cid="http://schemas.microsoft.com/office/word/2016/wordml/cid" xmlns:w16="http://schemas.microsoft.com/office/word/2018/wordml" xmlns:w16sdtdh="http://schemas.microsoft.com/office/word/2020/wordml/sdtdatahash" xmlns:w16se="http://schemas.microsoft.com/office/word/2015/wordml/symex" xmlns:wpg="http://schemas.microsoft.com/office/word/2010/wordprocessingGroup" xmlns:wpi="http://schemas.microsoft.com/office/word/2010/wordprocessingInk" xmlns:wne="http://schemas.microsoft.com/office/word/2006/wordml" xmlns:wps="http://schemas.microsoft.com/office/word/2010/wordprocessingShape" mc:Ignorable="w14 w15 w16se w16cid w16 w16cex w16sdtdh wp14">
+<w:numbering xmlns:wpc="http://schemas.microsoft.com/office/word/2010/wordprocessingCanvas" xmlns:cx="http://schemas.microsoft.com/office/drawing/2014/chartex" xmlns:cx1="http://schemas.microsoft.com/office/drawing/2015/9/8/chartex" xmlns:cx2="http://schemas.microsoft.com/office/drawing/2015/10/21/chartex" xmlns:cx3="http://schemas.microsoft.com/office/drawing/2016/5/9/chartex" xmlns:cx4="http://schemas.microsoft.com/office/drawing/2016/5/10/chartex" xmlns:cx5="http://schemas.microsoft.com/office/drawing/2016/5/11/chartex" xmlns:cx6="http://schemas.microsoft.com/office/drawing/2016/5/12/chartex" xmlns:cx7="http://schemas.microsoft.com/office/drawing/2016/5/13/chartex" xmlns:cx8="http://schemas.microsoft.com/office/drawing/2016/5/14/chartex" xmlns:mc="http://schemas.openxmlformats.org/markup-compatibility/2006" xmlns:aink="http://schemas.microsoft.com/office/drawing/2016/ink" xmlns:am3d="http://schemas.microsoft.com/office/drawing/2017/model3d" xmlns:o="urn:schemas-microsoft-com:office:office" xmlns:oel="http://schemas.microsoft.com/office/2019/extlst" xmlns:r="http://schemas.openxmlformats.org/officeDocument/2006/relationships" xmlns:m="http://schemas.openxmlformats.org/officeDocument/2006/math" xmlns:v="urn:schemas-microsoft-com:vml" xmlns:wp14="http://schemas.microsoft.com/office/word/2010/wordprocessingDrawing" xmlns:wp="http://schemas.openxmlformats.org/drawingml/2006/wordprocessingDrawing" xmlns:w10="urn:schemas-microsoft-com:office:word" xmlns:w="http://schemas.openxmlformats.org/wordprocessingml/2006/main" xmlns:w14="http://schemas.microsoft.com/office/word/2010/wordml" xmlns:w15="http://schemas.microsoft.com/office/word/2012/wordml" xmlns:w16cex="http://schemas.microsoft.com/office/word/2018/wordml/cex" xmlns:w16cid="http://schemas.microsoft.com/office/word/2016/wordml/cid" xmlns:w16="http://schemas.microsoft.com/office/word/2018/wordml" xmlns:w16du="http://schemas.microsoft.com/office/word/2023/wordml/word16du" xmlns:w16sdtdh="http://schemas.microsoft.com/office/word/2020/wordml/sdtdatahash" xmlns:w16se="http://schemas.microsoft.com/office/word/2015/wordml/symex" xmlns:wpg="http://schemas.microsoft.com/office/word/2010/wordprocessingGroup" xmlns:wpi="http://schemas.microsoft.com/office/word/2010/wordprocessingInk" xmlns:wne="http://schemas.microsoft.com/office/word/2006/wordml" xmlns:wps="http://schemas.microsoft.com/office/word/2010/wordprocessingShape" mc:Ignorable="w14 w15 w16se w16cid w16 w16cex w16sdtdh wp14">
   <w:numPicBullet w:numPicBulletId="0">
     <w:pict>
-      <v:rect id="_x0000_i1029" style="width:0;height:1.5pt" o:hralign="center" o:bullet="t" o:hrstd="t" o:hr="t" fillcolor="#a0a0a0" stroked="f"/>
+      <v:rect id="_x0000_i1047" style="width:0;height:1.5pt" o:hralign="center" o:bullet="t" o:hrstd="t" o:hr="t" fillcolor="#a0a0a0" stroked="f"/>
     </w:pict>
   </w:numPicBullet>
   <w:abstractNum w:abstractNumId="0" w15:restartNumberingAfterBreak="0">

</xml_diff>

<commit_message>
Architecture: modula monolithic post creation
</commit_message>
<xml_diff>
--- a/Software Architecture/Comparison Chart of Architectural Styles/Comparison Chart of Architectural Styles.docx
+++ b/Software Architecture/Comparison Chart of Architectural Styles/Comparison Chart of Architectural Styles.docx
@@ -1,6 +1,6 @@
 
 <file path=word/document.xml><?xml version="1.0" encoding="utf-8"?>
-<w:document xmlns:wpc="http://schemas.microsoft.com/office/word/2010/wordprocessingCanvas" xmlns:cx="http://schemas.microsoft.com/office/drawing/2014/chartex" xmlns:cx1="http://schemas.microsoft.com/office/drawing/2015/9/8/chartex" xmlns:cx2="http://schemas.microsoft.com/office/drawing/2015/10/21/chartex" xmlns:cx3="http://schemas.microsoft.com/office/drawing/2016/5/9/chartex" xmlns:cx4="http://schemas.microsoft.com/office/drawing/2016/5/10/chartex" xmlns:cx5="http://schemas.microsoft.com/office/drawing/2016/5/11/chartex" xmlns:cx6="http://schemas.microsoft.com/office/drawing/2016/5/12/chartex" xmlns:cx7="http://schemas.microsoft.com/office/drawing/2016/5/13/chartex" xmlns:cx8="http://schemas.microsoft.com/office/drawing/2016/5/14/chartex" xmlns:mc="http://schemas.openxmlformats.org/markup-compatibility/2006" xmlns:aink="http://schemas.microsoft.com/office/drawing/2016/ink" xmlns:am3d="http://schemas.microsoft.com/office/drawing/2017/model3d" xmlns:o="urn:schemas-microsoft-com:office:office" xmlns:oel="http://schemas.microsoft.com/office/2019/extlst" xmlns:r="http://schemas.openxmlformats.org/officeDocument/2006/relationships" xmlns:m="http://schemas.openxmlformats.org/officeDocument/2006/math" xmlns:v="urn:schemas-microsoft-com:vml" xmlns:wp14="http://schemas.microsoft.com/office/word/2010/wordprocessingDrawing" xmlns:wp="http://schemas.openxmlformats.org/drawingml/2006/wordprocessingDrawing" xmlns:w10="urn:schemas-microsoft-com:office:word" xmlns:w="http://schemas.openxmlformats.org/wordprocessingml/2006/main" xmlns:w14="http://schemas.microsoft.com/office/word/2010/wordml" xmlns:w15="http://schemas.microsoft.com/office/word/2012/wordml" xmlns:w16cex="http://schemas.microsoft.com/office/word/2018/wordml/cex" xmlns:w16cid="http://schemas.microsoft.com/office/word/2016/wordml/cid" xmlns:w16="http://schemas.microsoft.com/office/word/2018/wordml" xmlns:w16du="http://schemas.microsoft.com/office/word/2023/wordml/word16du" xmlns:w16sdtdh="http://schemas.microsoft.com/office/word/2020/wordml/sdtdatahash" xmlns:w16se="http://schemas.microsoft.com/office/word/2015/wordml/symex" xmlns:wpg="http://schemas.microsoft.com/office/word/2010/wordprocessingGroup" xmlns:wpi="http://schemas.microsoft.com/office/word/2010/wordprocessingInk" xmlns:wne="http://schemas.microsoft.com/office/word/2006/wordml" xmlns:wps="http://schemas.microsoft.com/office/word/2010/wordprocessingShape" mc:Ignorable="w14 w15 w16se w16cid w16 w16cex w16sdtdh wp14">
+<w:document xmlns:wpc="http://schemas.microsoft.com/office/word/2010/wordprocessingCanvas" xmlns:cx="http://schemas.microsoft.com/office/drawing/2014/chartex" xmlns:cx1="http://schemas.microsoft.com/office/drawing/2015/9/8/chartex" xmlns:cx2="http://schemas.microsoft.com/office/drawing/2015/10/21/chartex" xmlns:cx3="http://schemas.microsoft.com/office/drawing/2016/5/9/chartex" xmlns:cx4="http://schemas.microsoft.com/office/drawing/2016/5/10/chartex" xmlns:cx5="http://schemas.microsoft.com/office/drawing/2016/5/11/chartex" xmlns:cx6="http://schemas.microsoft.com/office/drawing/2016/5/12/chartex" xmlns:cx7="http://schemas.microsoft.com/office/drawing/2016/5/13/chartex" xmlns:cx8="http://schemas.microsoft.com/office/drawing/2016/5/14/chartex" xmlns:mc="http://schemas.openxmlformats.org/markup-compatibility/2006" xmlns:aink="http://schemas.microsoft.com/office/drawing/2016/ink" xmlns:am3d="http://schemas.microsoft.com/office/drawing/2017/model3d" xmlns:o="urn:schemas-microsoft-com:office:office" xmlns:oel="http://schemas.microsoft.com/office/2019/extlst" xmlns:r="http://schemas.openxmlformats.org/officeDocument/2006/relationships" xmlns:m="http://schemas.openxmlformats.org/officeDocument/2006/math" xmlns:v="urn:schemas-microsoft-com:vml" xmlns:wp14="http://schemas.microsoft.com/office/word/2010/wordprocessingDrawing" xmlns:wp="http://schemas.openxmlformats.org/drawingml/2006/wordprocessingDrawing" xmlns:w10="urn:schemas-microsoft-com:office:word" xmlns:w="http://schemas.openxmlformats.org/wordprocessingml/2006/main" xmlns:w14="http://schemas.microsoft.com/office/word/2010/wordml" xmlns:w15="http://schemas.microsoft.com/office/word/2012/wordml" xmlns:w16cex="http://schemas.microsoft.com/office/word/2018/wordml/cex" xmlns:w16cid="http://schemas.microsoft.com/office/word/2016/wordml/cid" xmlns:w16="http://schemas.microsoft.com/office/word/2018/wordml" xmlns:w16sdtdh="http://schemas.microsoft.com/office/word/2020/wordml/sdtdatahash" xmlns:w16se="http://schemas.microsoft.com/office/word/2015/wordml/symex" xmlns:wpg="http://schemas.microsoft.com/office/word/2010/wordprocessingGroup" xmlns:wpi="http://schemas.microsoft.com/office/word/2010/wordprocessingInk" xmlns:wne="http://schemas.microsoft.com/office/word/2006/wordml" xmlns:wps="http://schemas.microsoft.com/office/word/2010/wordprocessingShape" mc:Ignorable="w14 w15 w16se w16cid w16 w16cex w16sdtdh wp14">
   <w:body>
     <w:p>
       <w:pPr>
@@ -66,21 +66,7 @@
                 <w:rStyle w:val="a9"/>
                 <w:noProof/>
               </w:rPr>
-              <w:t>Сводная таблица анализа архитектур</w:t>
-            </w:r>
-            <w:r>
-              <w:rPr>
-                <w:rStyle w:val="a9"/>
-                <w:noProof/>
-              </w:rPr>
-              <w:t>н</w:t>
-            </w:r>
-            <w:r>
-              <w:rPr>
-                <w:rStyle w:val="a9"/>
-                <w:noProof/>
-              </w:rPr>
-              <w:t>ых стилей</w:t>
+              <w:t>Сводная таблица анализа архитектурных стилей</w:t>
             </w:r>
             <w:r>
               <w:rPr>
@@ -12897,7 +12883,10 @@
         <w:pStyle w:val="ac"/>
       </w:pPr>
       <w:r>
-        <w:t>Рекомендации к применению:</w:t>
+        <w:t>Области использования</w:t>
+      </w:r>
+      <w:r>
+        <w:t>:</w:t>
       </w:r>
     </w:p>
     <w:p>
@@ -13497,7 +13486,13 @@
         <w:ind w:left="720" w:firstLine="0"/>
       </w:pPr>
       <w:r>
-        <w:t>Разделение ПО на компоненты может повлечь накладные расходы на обмен данными между ними, но в общем и целом, «модульный монолит» может вплотную приблизиться по производительности к стилю «монолит».</w:t>
+        <w:t>Разделение ПО на компоненты может повлечь накладные расходы на обмен данными между ними, но</w:t>
+      </w:r>
+      <w:r>
+        <w:t>,</w:t>
+      </w:r>
+      <w:r>
+        <w:t xml:space="preserve"> в общем и целом, «модульный монолит» может вплотную приблизиться по производительности к стилю «монолит».</w:t>
       </w:r>
     </w:p>
     <w:p>
@@ -13609,7 +13604,13 @@
         <w:t>компоненты</w:t>
       </w:r>
       <w:r>
-        <w:t>, независимые по зоне ответственности, но не по роли в полноценном смысле, т.к. каждый из таковых компонентов продолжает является структурной частью целевого ПО</w:t>
+        <w:t xml:space="preserve">, независимые по зоне ответственности, но не по роли в полноценном смысле, т.к. каждый из таковых компонентов продолжает </w:t>
+      </w:r>
+      <w:r>
+        <w:t>являться</w:t>
+      </w:r>
+      <w:r>
+        <w:t xml:space="preserve"> структурной частью целевого ПО</w:t>
       </w:r>
       <w:r>
         <w:t>.</w:t>
@@ -13701,6 +13702,9 @@
         <w:t xml:space="preserve">Если «монолит» состоит из одно компонента, отказ которого равносилен краху всей системы, то система построенная по архитектуре «модульного монолита» падает с </w:t>
       </w:r>
       <w:r>
+        <w:t xml:space="preserve">(условно) </w:t>
+      </w:r>
+      <w:r>
         <w:rPr>
           <w:lang w:val="en-US"/>
         </w:rPr>
@@ -13781,7 +13785,7 @@
         <w:ind w:left="720" w:firstLine="0"/>
       </w:pPr>
       <w:r>
-        <w:t>«модульный монолит» обладает ограниченными возможностями по контролю над потребляемыми ресурсами, т.к. может управлять процессом загрузки/выгрузки целевых компонентов и исполнять их программный код в параллельных потоках.</w:t>
+        <w:t>Формально, «модульный монолит» ничем не отличается от «монолита» в смысле возможностей контролировать потребляемые ресурсы, однако, на практике «модульный монолит» - это уже довольно значительное по объёмам кода и функционалу ПО, которое управляет процессом загрузки/выгрузки целевых компонентов и исполняет их программный код в параллельных потоках.</w:t>
       </w:r>
     </w:p>
     <w:p>
@@ -13789,7 +13793,10 @@
         <w:pStyle w:val="ac"/>
       </w:pPr>
       <w:r>
-        <w:t>Рекомендации к применению:</w:t>
+        <w:t>Области использования</w:t>
+      </w:r>
+      <w:r>
+        <w:t>:</w:t>
       </w:r>
     </w:p>
     <w:tbl>
@@ -13831,7 +13838,13 @@
               </w:numPr>
             </w:pPr>
             <w:r>
-              <w:t xml:space="preserve">«модульный монолит» можно считать родоначальником паттернов в разработке ПО, т.к. идея делить ПР на компоненты, дала толчок созданию концепций такого разделения, первыми среди которых были: </w:t>
+              <w:t>«модульный монолит» можно считать родоначальником паттернов в разработке ПО, т.к. идея делить П</w:t>
+            </w:r>
+            <w:r>
+              <w:t>О</w:t>
+            </w:r>
+            <w:r>
+              <w:t xml:space="preserve"> на компоненты, дала толчок созданию концепций такого разделения, первыми среди которых были: </w:t>
             </w:r>
             <w:r>
               <w:rPr>
@@ -13972,7 +13985,13 @@
               <w:t>программ</w:t>
             </w:r>
             <w:r>
-              <w:t xml:space="preserve">ы, выполняющихся во множестве потоков одновременно; и классическим воплощением этой концепции стала технология </w:t>
+              <w:t>ы, выполняющихся во множестве потоков одновременно</w:t>
+            </w:r>
+            <w:r>
+              <w:t>,</w:t>
+            </w:r>
+            <w:r>
+              <w:t xml:space="preserve"> и классическим воплощением этой концепции стала технология </w:t>
             </w:r>
             <w:r>
               <w:rPr>
@@ -14019,7 +14038,7 @@
         <w:t xml:space="preserve"> </w:t>
       </w:r>
       <w:r>
-        <w:t>системы (не слишком сложные);</w:t>
+        <w:t>системы;</w:t>
       </w:r>
     </w:p>
     <w:p>
@@ -14032,18 +14051,6 @@
       </w:pPr>
       <w:r>
         <w:t>редакторы документов (без коллаборации);</w:t>
-      </w:r>
-    </w:p>
-    <w:p>
-      <w:pPr>
-        <w:pStyle w:val="ad"/>
-        <w:numPr>
-          <w:ilvl w:val="0"/>
-          <w:numId w:val="1"/>
-        </w:numPr>
-      </w:pPr>
-      <w:r>
-        <w:t>САПР системы;</w:t>
       </w:r>
     </w:p>
     <w:p>
@@ -14319,29 +14326,32 @@
         <w:ind w:left="720" w:firstLine="0"/>
       </w:pPr>
       <w:r>
+        <w:t>Грамотно спроектированн</w:t>
+      </w:r>
+      <w:r>
+        <w:t>ая</w:t>
+      </w:r>
+      <w:r>
+        <w:t xml:space="preserve"> «</w:t>
+      </w:r>
+      <w:r>
+        <w:rPr>
+          <w:lang w:val="en-US"/>
+        </w:rPr>
+        <w:t>microkernel</w:t>
+      </w:r>
+      <w:r>
+        <w:t>»</w:t>
+      </w:r>
+      <w:r>
+        <w:t xml:space="preserve"> система</w:t>
+      </w:r>
+      <w:r>
+        <w:t xml:space="preserve"> может быть универсальным инструментом для ре</w:t>
+      </w:r>
+      <w:r>
         <w:lastRenderedPageBreak/>
-        <w:t>Грамотно спроектированн</w:t>
-      </w:r>
-      <w:r>
-        <w:t>ая</w:t>
-      </w:r>
-      <w:r>
-        <w:t xml:space="preserve"> «</w:t>
-      </w:r>
-      <w:r>
-        <w:rPr>
-          <w:lang w:val="en-US"/>
-        </w:rPr>
-        <w:t>microkernel</w:t>
-      </w:r>
-      <w:r>
-        <w:t>»</w:t>
-      </w:r>
-      <w:r>
-        <w:t xml:space="preserve"> система</w:t>
-      </w:r>
-      <w:r>
-        <w:t xml:space="preserve"> может быть универсальным инструментом для решения почти любых проблем пользователя, </w:t>
+        <w:t xml:space="preserve">шения почти любых проблем пользователя, </w:t>
       </w:r>
       <w:r>
         <w:t xml:space="preserve">т.к. может быть </w:t>
@@ -14839,14 +14849,7 @@
         <w:rPr>
           <w:rFonts w:cs="Times New Roman"/>
         </w:rPr>
-        <w:t xml:space="preserve"> это единственный архитектурный стиль, приложения по которому, можно спроектировать так, что сбой в их работе приведёт к отказу вообще всей системы на которой приложение запуще</w:t>
-      </w:r>
-      <w:r>
-        <w:rPr>
-          <w:rFonts w:cs="Times New Roman"/>
-        </w:rPr>
-        <w:lastRenderedPageBreak/>
-        <w:t>но</w:t>
+        <w:t xml:space="preserve"> это единственный архитектурный стиль, приложения по которому, можно спроектировать так, что сбой в их работе приведёт к отказу вообще всей системы на которой приложение запущено</w:t>
       </w:r>
       <w:r>
         <w:rPr>
@@ -14867,7 +14870,11 @@
         <w:pStyle w:val="ac"/>
       </w:pPr>
       <w:r>
-        <w:t>Рекомендации к применению:</w:t>
+        <w:lastRenderedPageBreak/>
+        <w:t>Области использования</w:t>
+      </w:r>
+      <w:r>
+        <w:t>:</w:t>
       </w:r>
     </w:p>
     <w:p>
@@ -16989,7 +16996,10 @@
         <w:pStyle w:val="ac"/>
       </w:pPr>
       <w:r>
-        <w:t>Рекомендации к применению:</w:t>
+        <w:t>Области использования</w:t>
+      </w:r>
+      <w:r>
+        <w:t>:</w:t>
       </w:r>
     </w:p>
     <w:p>
@@ -18717,7 +18727,10 @@
         <w:pStyle w:val="ac"/>
       </w:pPr>
       <w:r>
-        <w:t>Рекомендации к применению:</w:t>
+        <w:t>Области использования</w:t>
+      </w:r>
+      <w:r>
+        <w:t>:</w:t>
       </w:r>
     </w:p>
     <w:tbl>
@@ -19993,7 +20006,10 @@
         <w:pStyle w:val="ac"/>
       </w:pPr>
       <w:r>
-        <w:t>Рекомендации к применению:</w:t>
+        <w:t>Области использования</w:t>
+      </w:r>
+      <w:r>
+        <w:t>:</w:t>
       </w:r>
     </w:p>
     <w:p>
@@ -21208,7 +21224,10 @@
         <w:pStyle w:val="ac"/>
       </w:pPr>
       <w:r>
-        <w:t>Рекомендации к применению:</w:t>
+        <w:t>Области использования</w:t>
+      </w:r>
+      <w:r>
+        <w:t>:</w:t>
       </w:r>
     </w:p>
     <w:tbl>
@@ -21340,7 +21359,7 @@
 </file>
 
 <file path=word/endnotes.xml><?xml version="1.0" encoding="utf-8"?>
-<w:endnotes xmlns:wpc="http://schemas.microsoft.com/office/word/2010/wordprocessingCanvas" xmlns:cx="http://schemas.microsoft.com/office/drawing/2014/chartex" xmlns:cx1="http://schemas.microsoft.com/office/drawing/2015/9/8/chartex" xmlns:cx2="http://schemas.microsoft.com/office/drawing/2015/10/21/chartex" xmlns:cx3="http://schemas.microsoft.com/office/drawing/2016/5/9/chartex" xmlns:cx4="http://schemas.microsoft.com/office/drawing/2016/5/10/chartex" xmlns:cx5="http://schemas.microsoft.com/office/drawing/2016/5/11/chartex" xmlns:cx6="http://schemas.microsoft.com/office/drawing/2016/5/12/chartex" xmlns:cx7="http://schemas.microsoft.com/office/drawing/2016/5/13/chartex" xmlns:cx8="http://schemas.microsoft.com/office/drawing/2016/5/14/chartex" xmlns:mc="http://schemas.openxmlformats.org/markup-compatibility/2006" xmlns:aink="http://schemas.microsoft.com/office/drawing/2016/ink" xmlns:am3d="http://schemas.microsoft.com/office/drawing/2017/model3d" xmlns:o="urn:schemas-microsoft-com:office:office" xmlns:oel="http://schemas.microsoft.com/office/2019/extlst" xmlns:r="http://schemas.openxmlformats.org/officeDocument/2006/relationships" xmlns:m="http://schemas.openxmlformats.org/officeDocument/2006/math" xmlns:v="urn:schemas-microsoft-com:vml" xmlns:wp14="http://schemas.microsoft.com/office/word/2010/wordprocessingDrawing" xmlns:wp="http://schemas.openxmlformats.org/drawingml/2006/wordprocessingDrawing" xmlns:w10="urn:schemas-microsoft-com:office:word" xmlns:w="http://schemas.openxmlformats.org/wordprocessingml/2006/main" xmlns:w14="http://schemas.microsoft.com/office/word/2010/wordml" xmlns:w15="http://schemas.microsoft.com/office/word/2012/wordml" xmlns:w16cex="http://schemas.microsoft.com/office/word/2018/wordml/cex" xmlns:w16cid="http://schemas.microsoft.com/office/word/2016/wordml/cid" xmlns:w16="http://schemas.microsoft.com/office/word/2018/wordml" xmlns:w16du="http://schemas.microsoft.com/office/word/2023/wordml/word16du" xmlns:w16sdtdh="http://schemas.microsoft.com/office/word/2020/wordml/sdtdatahash" xmlns:w16se="http://schemas.microsoft.com/office/word/2015/wordml/symex" xmlns:wpg="http://schemas.microsoft.com/office/word/2010/wordprocessingGroup" xmlns:wpi="http://schemas.microsoft.com/office/word/2010/wordprocessingInk" xmlns:wne="http://schemas.microsoft.com/office/word/2006/wordml" xmlns:wps="http://schemas.microsoft.com/office/word/2010/wordprocessingShape" mc:Ignorable="w14 w15 w16se w16cid w16 w16cex w16sdtdh wp14">
+<w:endnotes xmlns:wpc="http://schemas.microsoft.com/office/word/2010/wordprocessingCanvas" xmlns:cx="http://schemas.microsoft.com/office/drawing/2014/chartex" xmlns:cx1="http://schemas.microsoft.com/office/drawing/2015/9/8/chartex" xmlns:cx2="http://schemas.microsoft.com/office/drawing/2015/10/21/chartex" xmlns:cx3="http://schemas.microsoft.com/office/drawing/2016/5/9/chartex" xmlns:cx4="http://schemas.microsoft.com/office/drawing/2016/5/10/chartex" xmlns:cx5="http://schemas.microsoft.com/office/drawing/2016/5/11/chartex" xmlns:cx6="http://schemas.microsoft.com/office/drawing/2016/5/12/chartex" xmlns:cx7="http://schemas.microsoft.com/office/drawing/2016/5/13/chartex" xmlns:cx8="http://schemas.microsoft.com/office/drawing/2016/5/14/chartex" xmlns:mc="http://schemas.openxmlformats.org/markup-compatibility/2006" xmlns:aink="http://schemas.microsoft.com/office/drawing/2016/ink" xmlns:am3d="http://schemas.microsoft.com/office/drawing/2017/model3d" xmlns:o="urn:schemas-microsoft-com:office:office" xmlns:oel="http://schemas.microsoft.com/office/2019/extlst" xmlns:r="http://schemas.openxmlformats.org/officeDocument/2006/relationships" xmlns:m="http://schemas.openxmlformats.org/officeDocument/2006/math" xmlns:v="urn:schemas-microsoft-com:vml" xmlns:wp14="http://schemas.microsoft.com/office/word/2010/wordprocessingDrawing" xmlns:wp="http://schemas.openxmlformats.org/drawingml/2006/wordprocessingDrawing" xmlns:w10="urn:schemas-microsoft-com:office:word" xmlns:w="http://schemas.openxmlformats.org/wordprocessingml/2006/main" xmlns:w14="http://schemas.microsoft.com/office/word/2010/wordml" xmlns:w15="http://schemas.microsoft.com/office/word/2012/wordml" xmlns:w16cex="http://schemas.microsoft.com/office/word/2018/wordml/cex" xmlns:w16cid="http://schemas.microsoft.com/office/word/2016/wordml/cid" xmlns:w16="http://schemas.microsoft.com/office/word/2018/wordml" xmlns:w16sdtdh="http://schemas.microsoft.com/office/word/2020/wordml/sdtdatahash" xmlns:w16se="http://schemas.microsoft.com/office/word/2015/wordml/symex" xmlns:wpg="http://schemas.microsoft.com/office/word/2010/wordprocessingGroup" xmlns:wpi="http://schemas.microsoft.com/office/word/2010/wordprocessingInk" xmlns:wne="http://schemas.microsoft.com/office/word/2006/wordml" xmlns:wps="http://schemas.microsoft.com/office/word/2010/wordprocessingShape" mc:Ignorable="w14 w15 w16se w16cid w16 w16cex w16sdtdh wp14">
   <w:endnote w:type="separator" w:id="-1">
     <w:p>
       <w:pPr>
@@ -21365,7 +21384,7 @@
 </file>
 
 <file path=word/footer1.xml><?xml version="1.0" encoding="utf-8"?>
-<w:ftr xmlns:wpc="http://schemas.microsoft.com/office/word/2010/wordprocessingCanvas" xmlns:cx="http://schemas.microsoft.com/office/drawing/2014/chartex" xmlns:cx1="http://schemas.microsoft.com/office/drawing/2015/9/8/chartex" xmlns:cx2="http://schemas.microsoft.com/office/drawing/2015/10/21/chartex" xmlns:cx3="http://schemas.microsoft.com/office/drawing/2016/5/9/chartex" xmlns:cx4="http://schemas.microsoft.com/office/drawing/2016/5/10/chartex" xmlns:cx5="http://schemas.microsoft.com/office/drawing/2016/5/11/chartex" xmlns:cx6="http://schemas.microsoft.com/office/drawing/2016/5/12/chartex" xmlns:cx7="http://schemas.microsoft.com/office/drawing/2016/5/13/chartex" xmlns:cx8="http://schemas.microsoft.com/office/drawing/2016/5/14/chartex" xmlns:mc="http://schemas.openxmlformats.org/markup-compatibility/2006" xmlns:aink="http://schemas.microsoft.com/office/drawing/2016/ink" xmlns:am3d="http://schemas.microsoft.com/office/drawing/2017/model3d" xmlns:o="urn:schemas-microsoft-com:office:office" xmlns:oel="http://schemas.microsoft.com/office/2019/extlst" xmlns:r="http://schemas.openxmlformats.org/officeDocument/2006/relationships" xmlns:m="http://schemas.openxmlformats.org/officeDocument/2006/math" xmlns:v="urn:schemas-microsoft-com:vml" xmlns:wp14="http://schemas.microsoft.com/office/word/2010/wordprocessingDrawing" xmlns:wp="http://schemas.openxmlformats.org/drawingml/2006/wordprocessingDrawing" xmlns:w10="urn:schemas-microsoft-com:office:word" xmlns:w="http://schemas.openxmlformats.org/wordprocessingml/2006/main" xmlns:w14="http://schemas.microsoft.com/office/word/2010/wordml" xmlns:w15="http://schemas.microsoft.com/office/word/2012/wordml" xmlns:w16cex="http://schemas.microsoft.com/office/word/2018/wordml/cex" xmlns:w16cid="http://schemas.microsoft.com/office/word/2016/wordml/cid" xmlns:w16="http://schemas.microsoft.com/office/word/2018/wordml" xmlns:w16du="http://schemas.microsoft.com/office/word/2023/wordml/word16du" xmlns:w16sdtdh="http://schemas.microsoft.com/office/word/2020/wordml/sdtdatahash" xmlns:w16se="http://schemas.microsoft.com/office/word/2015/wordml/symex" xmlns:wpg="http://schemas.microsoft.com/office/word/2010/wordprocessingGroup" xmlns:wpi="http://schemas.microsoft.com/office/word/2010/wordprocessingInk" xmlns:wne="http://schemas.microsoft.com/office/word/2006/wordml" xmlns:wps="http://schemas.microsoft.com/office/word/2010/wordprocessingShape" mc:Ignorable="w14 w15 w16se w16cid w16 w16cex w16sdtdh wp14">
+<w:ftr xmlns:wpc="http://schemas.microsoft.com/office/word/2010/wordprocessingCanvas" xmlns:cx="http://schemas.microsoft.com/office/drawing/2014/chartex" xmlns:cx1="http://schemas.microsoft.com/office/drawing/2015/9/8/chartex" xmlns:cx2="http://schemas.microsoft.com/office/drawing/2015/10/21/chartex" xmlns:cx3="http://schemas.microsoft.com/office/drawing/2016/5/9/chartex" xmlns:cx4="http://schemas.microsoft.com/office/drawing/2016/5/10/chartex" xmlns:cx5="http://schemas.microsoft.com/office/drawing/2016/5/11/chartex" xmlns:cx6="http://schemas.microsoft.com/office/drawing/2016/5/12/chartex" xmlns:cx7="http://schemas.microsoft.com/office/drawing/2016/5/13/chartex" xmlns:cx8="http://schemas.microsoft.com/office/drawing/2016/5/14/chartex" xmlns:mc="http://schemas.openxmlformats.org/markup-compatibility/2006" xmlns:aink="http://schemas.microsoft.com/office/drawing/2016/ink" xmlns:am3d="http://schemas.microsoft.com/office/drawing/2017/model3d" xmlns:o="urn:schemas-microsoft-com:office:office" xmlns:oel="http://schemas.microsoft.com/office/2019/extlst" xmlns:r="http://schemas.openxmlformats.org/officeDocument/2006/relationships" xmlns:m="http://schemas.openxmlformats.org/officeDocument/2006/math" xmlns:v="urn:schemas-microsoft-com:vml" xmlns:wp14="http://schemas.microsoft.com/office/word/2010/wordprocessingDrawing" xmlns:wp="http://schemas.openxmlformats.org/drawingml/2006/wordprocessingDrawing" xmlns:w10="urn:schemas-microsoft-com:office:word" xmlns:w="http://schemas.openxmlformats.org/wordprocessingml/2006/main" xmlns:w14="http://schemas.microsoft.com/office/word/2010/wordml" xmlns:w15="http://schemas.microsoft.com/office/word/2012/wordml" xmlns:w16cex="http://schemas.microsoft.com/office/word/2018/wordml/cex" xmlns:w16cid="http://schemas.microsoft.com/office/word/2016/wordml/cid" xmlns:w16="http://schemas.microsoft.com/office/word/2018/wordml" xmlns:w16sdtdh="http://schemas.microsoft.com/office/word/2020/wordml/sdtdatahash" xmlns:w16se="http://schemas.microsoft.com/office/word/2015/wordml/symex" xmlns:wpg="http://schemas.microsoft.com/office/word/2010/wordprocessingGroup" xmlns:wpi="http://schemas.microsoft.com/office/word/2010/wordprocessingInk" xmlns:wne="http://schemas.microsoft.com/office/word/2006/wordml" xmlns:wps="http://schemas.microsoft.com/office/word/2010/wordprocessingShape" mc:Ignorable="w14 w15 w16se w16cid w16 w16cex w16sdtdh wp14">
   <w:sdt>
     <w:sdtPr>
       <w:id w:val="2062369353"/>
@@ -21407,7 +21426,7 @@
 </file>
 
 <file path=word/footnotes.xml><?xml version="1.0" encoding="utf-8"?>
-<w:footnotes xmlns:wpc="http://schemas.microsoft.com/office/word/2010/wordprocessingCanvas" xmlns:cx="http://schemas.microsoft.com/office/drawing/2014/chartex" xmlns:cx1="http://schemas.microsoft.com/office/drawing/2015/9/8/chartex" xmlns:cx2="http://schemas.microsoft.com/office/drawing/2015/10/21/chartex" xmlns:cx3="http://schemas.microsoft.com/office/drawing/2016/5/9/chartex" xmlns:cx4="http://schemas.microsoft.com/office/drawing/2016/5/10/chartex" xmlns:cx5="http://schemas.microsoft.com/office/drawing/2016/5/11/chartex" xmlns:cx6="http://schemas.microsoft.com/office/drawing/2016/5/12/chartex" xmlns:cx7="http://schemas.microsoft.com/office/drawing/2016/5/13/chartex" xmlns:cx8="http://schemas.microsoft.com/office/drawing/2016/5/14/chartex" xmlns:mc="http://schemas.openxmlformats.org/markup-compatibility/2006" xmlns:aink="http://schemas.microsoft.com/office/drawing/2016/ink" xmlns:am3d="http://schemas.microsoft.com/office/drawing/2017/model3d" xmlns:o="urn:schemas-microsoft-com:office:office" xmlns:oel="http://schemas.microsoft.com/office/2019/extlst" xmlns:r="http://schemas.openxmlformats.org/officeDocument/2006/relationships" xmlns:m="http://schemas.openxmlformats.org/officeDocument/2006/math" xmlns:v="urn:schemas-microsoft-com:vml" xmlns:wp14="http://schemas.microsoft.com/office/word/2010/wordprocessingDrawing" xmlns:wp="http://schemas.openxmlformats.org/drawingml/2006/wordprocessingDrawing" xmlns:w10="urn:schemas-microsoft-com:office:word" xmlns:w="http://schemas.openxmlformats.org/wordprocessingml/2006/main" xmlns:w14="http://schemas.microsoft.com/office/word/2010/wordml" xmlns:w15="http://schemas.microsoft.com/office/word/2012/wordml" xmlns:w16cex="http://schemas.microsoft.com/office/word/2018/wordml/cex" xmlns:w16cid="http://schemas.microsoft.com/office/word/2016/wordml/cid" xmlns:w16="http://schemas.microsoft.com/office/word/2018/wordml" xmlns:w16du="http://schemas.microsoft.com/office/word/2023/wordml/word16du" xmlns:w16sdtdh="http://schemas.microsoft.com/office/word/2020/wordml/sdtdatahash" xmlns:w16se="http://schemas.microsoft.com/office/word/2015/wordml/symex" xmlns:wpg="http://schemas.microsoft.com/office/word/2010/wordprocessingGroup" xmlns:wpi="http://schemas.microsoft.com/office/word/2010/wordprocessingInk" xmlns:wne="http://schemas.microsoft.com/office/word/2006/wordml" xmlns:wps="http://schemas.microsoft.com/office/word/2010/wordprocessingShape" mc:Ignorable="w14 w15 w16se w16cid w16 w16cex w16sdtdh wp14">
+<w:footnotes xmlns:wpc="http://schemas.microsoft.com/office/word/2010/wordprocessingCanvas" xmlns:cx="http://schemas.microsoft.com/office/drawing/2014/chartex" xmlns:cx1="http://schemas.microsoft.com/office/drawing/2015/9/8/chartex" xmlns:cx2="http://schemas.microsoft.com/office/drawing/2015/10/21/chartex" xmlns:cx3="http://schemas.microsoft.com/office/drawing/2016/5/9/chartex" xmlns:cx4="http://schemas.microsoft.com/office/drawing/2016/5/10/chartex" xmlns:cx5="http://schemas.microsoft.com/office/drawing/2016/5/11/chartex" xmlns:cx6="http://schemas.microsoft.com/office/drawing/2016/5/12/chartex" xmlns:cx7="http://schemas.microsoft.com/office/drawing/2016/5/13/chartex" xmlns:cx8="http://schemas.microsoft.com/office/drawing/2016/5/14/chartex" xmlns:mc="http://schemas.openxmlformats.org/markup-compatibility/2006" xmlns:aink="http://schemas.microsoft.com/office/drawing/2016/ink" xmlns:am3d="http://schemas.microsoft.com/office/drawing/2017/model3d" xmlns:o="urn:schemas-microsoft-com:office:office" xmlns:oel="http://schemas.microsoft.com/office/2019/extlst" xmlns:r="http://schemas.openxmlformats.org/officeDocument/2006/relationships" xmlns:m="http://schemas.openxmlformats.org/officeDocument/2006/math" xmlns:v="urn:schemas-microsoft-com:vml" xmlns:wp14="http://schemas.microsoft.com/office/word/2010/wordprocessingDrawing" xmlns:wp="http://schemas.openxmlformats.org/drawingml/2006/wordprocessingDrawing" xmlns:w10="urn:schemas-microsoft-com:office:word" xmlns:w="http://schemas.openxmlformats.org/wordprocessingml/2006/main" xmlns:w14="http://schemas.microsoft.com/office/word/2010/wordml" xmlns:w15="http://schemas.microsoft.com/office/word/2012/wordml" xmlns:w16cex="http://schemas.microsoft.com/office/word/2018/wordml/cex" xmlns:w16cid="http://schemas.microsoft.com/office/word/2016/wordml/cid" xmlns:w16="http://schemas.microsoft.com/office/word/2018/wordml" xmlns:w16sdtdh="http://schemas.microsoft.com/office/word/2020/wordml/sdtdatahash" xmlns:w16se="http://schemas.microsoft.com/office/word/2015/wordml/symex" xmlns:wpg="http://schemas.microsoft.com/office/word/2010/wordprocessingGroup" xmlns:wpi="http://schemas.microsoft.com/office/word/2010/wordprocessingInk" xmlns:wne="http://schemas.microsoft.com/office/word/2006/wordml" xmlns:wps="http://schemas.microsoft.com/office/word/2010/wordprocessingShape" mc:Ignorable="w14 w15 w16se w16cid w16 w16cex w16sdtdh wp14">
   <w:footnote w:type="separator" w:id="-1">
     <w:p>
       <w:pPr>
@@ -22103,10 +22122,10 @@
 </file>
 
 <file path=word/numbering.xml><?xml version="1.0" encoding="utf-8"?>
-<w:numbering xmlns:wpc="http://schemas.microsoft.com/office/word/2010/wordprocessingCanvas" xmlns:cx="http://schemas.microsoft.com/office/drawing/2014/chartex" xmlns:cx1="http://schemas.microsoft.com/office/drawing/2015/9/8/chartex" xmlns:cx2="http://schemas.microsoft.com/office/drawing/2015/10/21/chartex" xmlns:cx3="http://schemas.microsoft.com/office/drawing/2016/5/9/chartex" xmlns:cx4="http://schemas.microsoft.com/office/drawing/2016/5/10/chartex" xmlns:cx5="http://schemas.microsoft.com/office/drawing/2016/5/11/chartex" xmlns:cx6="http://schemas.microsoft.com/office/drawing/2016/5/12/chartex" xmlns:cx7="http://schemas.microsoft.com/office/drawing/2016/5/13/chartex" xmlns:cx8="http://schemas.microsoft.com/office/drawing/2016/5/14/chartex" xmlns:mc="http://schemas.openxmlformats.org/markup-compatibility/2006" xmlns:aink="http://schemas.microsoft.com/office/drawing/2016/ink" xmlns:am3d="http://schemas.microsoft.com/office/drawing/2017/model3d" xmlns:o="urn:schemas-microsoft-com:office:office" xmlns:oel="http://schemas.microsoft.com/office/2019/extlst" xmlns:r="http://schemas.openxmlformats.org/officeDocument/2006/relationships" xmlns:m="http://schemas.openxmlformats.org/officeDocument/2006/math" xmlns:v="urn:schemas-microsoft-com:vml" xmlns:wp14="http://schemas.microsoft.com/office/word/2010/wordprocessingDrawing" xmlns:wp="http://schemas.openxmlformats.org/drawingml/2006/wordprocessingDrawing" xmlns:w10="urn:schemas-microsoft-com:office:word" xmlns:w="http://schemas.openxmlformats.org/wordprocessingml/2006/main" xmlns:w14="http://schemas.microsoft.com/office/word/2010/wordml" xmlns:w15="http://schemas.microsoft.com/office/word/2012/wordml" xmlns:w16cex="http://schemas.microsoft.com/office/word/2018/wordml/cex" xmlns:w16cid="http://schemas.microsoft.com/office/word/2016/wordml/cid" xmlns:w16="http://schemas.microsoft.com/office/word/2018/wordml" xmlns:w16du="http://schemas.microsoft.com/office/word/2023/wordml/word16du" xmlns:w16sdtdh="http://schemas.microsoft.com/office/word/2020/wordml/sdtdatahash" xmlns:w16se="http://schemas.microsoft.com/office/word/2015/wordml/symex" xmlns:wpg="http://schemas.microsoft.com/office/word/2010/wordprocessingGroup" xmlns:wpi="http://schemas.microsoft.com/office/word/2010/wordprocessingInk" xmlns:wne="http://schemas.microsoft.com/office/word/2006/wordml" xmlns:wps="http://schemas.microsoft.com/office/word/2010/wordprocessingShape" mc:Ignorable="w14 w15 w16se w16cid w16 w16cex w16sdtdh wp14">
+<w:numbering xmlns:wpc="http://schemas.microsoft.com/office/word/2010/wordprocessingCanvas" xmlns:cx="http://schemas.microsoft.com/office/drawing/2014/chartex" xmlns:cx1="http://schemas.microsoft.com/office/drawing/2015/9/8/chartex" xmlns:cx2="http://schemas.microsoft.com/office/drawing/2015/10/21/chartex" xmlns:cx3="http://schemas.microsoft.com/office/drawing/2016/5/9/chartex" xmlns:cx4="http://schemas.microsoft.com/office/drawing/2016/5/10/chartex" xmlns:cx5="http://schemas.microsoft.com/office/drawing/2016/5/11/chartex" xmlns:cx6="http://schemas.microsoft.com/office/drawing/2016/5/12/chartex" xmlns:cx7="http://schemas.microsoft.com/office/drawing/2016/5/13/chartex" xmlns:cx8="http://schemas.microsoft.com/office/drawing/2016/5/14/chartex" xmlns:mc="http://schemas.openxmlformats.org/markup-compatibility/2006" xmlns:aink="http://schemas.microsoft.com/office/drawing/2016/ink" xmlns:am3d="http://schemas.microsoft.com/office/drawing/2017/model3d" xmlns:o="urn:schemas-microsoft-com:office:office" xmlns:oel="http://schemas.microsoft.com/office/2019/extlst" xmlns:r="http://schemas.openxmlformats.org/officeDocument/2006/relationships" xmlns:m="http://schemas.openxmlformats.org/officeDocument/2006/math" xmlns:v="urn:schemas-microsoft-com:vml" xmlns:wp14="http://schemas.microsoft.com/office/word/2010/wordprocessingDrawing" xmlns:wp="http://schemas.openxmlformats.org/drawingml/2006/wordprocessingDrawing" xmlns:w10="urn:schemas-microsoft-com:office:word" xmlns:w="http://schemas.openxmlformats.org/wordprocessingml/2006/main" xmlns:w14="http://schemas.microsoft.com/office/word/2010/wordml" xmlns:w15="http://schemas.microsoft.com/office/word/2012/wordml" xmlns:w16cex="http://schemas.microsoft.com/office/word/2018/wordml/cex" xmlns:w16cid="http://schemas.microsoft.com/office/word/2016/wordml/cid" xmlns:w16="http://schemas.microsoft.com/office/word/2018/wordml" xmlns:w16sdtdh="http://schemas.microsoft.com/office/word/2020/wordml/sdtdatahash" xmlns:w16se="http://schemas.microsoft.com/office/word/2015/wordml/symex" xmlns:wpg="http://schemas.microsoft.com/office/word/2010/wordprocessingGroup" xmlns:wpi="http://schemas.microsoft.com/office/word/2010/wordprocessingInk" xmlns:wne="http://schemas.microsoft.com/office/word/2006/wordml" xmlns:wps="http://schemas.microsoft.com/office/word/2010/wordprocessingShape" mc:Ignorable="w14 w15 w16se w16cid w16 w16cex w16sdtdh wp14">
   <w:numPicBullet w:numPicBulletId="0">
     <w:pict>
-      <v:rect id="_x0000_i1047" style="width:0;height:1.5pt" o:hralign="center" o:bullet="t" o:hrstd="t" o:hr="t" fillcolor="#a0a0a0" stroked="f"/>
+      <v:rect id="_x0000_i1039" style="width:0;height:1.5pt" o:hralign="center" o:bullet="t" o:hrstd="t" o:hr="t" fillcolor="#a0a0a0" stroked="f"/>
     </w:pict>
   </w:numPicBullet>
   <w:abstractNum w:abstractNumId="0" w15:restartNumberingAfterBreak="0">

</xml_diff>